<commit_message>
add plots and correction value
</commit_message>
<xml_diff>
--- a/zad1/meta -zad2 sprawko.docx
+++ b/zad1/meta -zad2 sprawko.docx
@@ -49,98 +49,100 @@
           <w:sz w:val="28"/>
           <w:szCs w:val="28"/>
         </w:rPr>
-        <w:t xml:space="preserve">Zadanie 2 - </w:t>
-      </w:r>
-      <w:r>
+        <w:t>Zadanie 2 - symulowane wyżarzanie</w:t>
+      </w:r>
+    </w:p>
+    <w:p>
+      <w:pPr>
+        <w:pStyle w:val="Bezodstpw"/>
+        <w:rPr>
+          <w:b/>
+          <w:bCs/>
+          <w:sz w:val="24"/>
+          <w:szCs w:val="24"/>
+        </w:rPr>
+      </w:pPr>
+      <w:r>
+        <w:rPr>
+          <w:b/>
+          <w:bCs/>
+          <w:sz w:val="24"/>
+          <w:szCs w:val="24"/>
+        </w:rPr>
+        <w:t>Autorzy:</w:t>
+      </w:r>
+    </w:p>
+    <w:p>
+      <w:pPr>
+        <w:pStyle w:val="Bezodstpw"/>
+        <w:rPr>
+          <w:sz w:val="24"/>
+          <w:szCs w:val="24"/>
+        </w:rPr>
+      </w:pPr>
+      <w:r>
+        <w:rPr>
+          <w:sz w:val="24"/>
+          <w:szCs w:val="24"/>
+        </w:rPr>
+        <w:t>Michał Ferdzyn 242383</w:t>
+      </w:r>
+    </w:p>
+    <w:p>
+      <w:pPr>
+        <w:pStyle w:val="Bezodstpw"/>
+        <w:rPr>
+          <w:sz w:val="24"/>
+          <w:szCs w:val="24"/>
+        </w:rPr>
+      </w:pPr>
+      <w:r>
+        <w:rPr>
+          <w:sz w:val="24"/>
+          <w:szCs w:val="24"/>
+        </w:rPr>
+        <w:t>Artur Grzybek (indeks)</w:t>
+      </w:r>
+    </w:p>
+    <w:p>
+      <w:pPr>
+        <w:pStyle w:val="Bezodstpw"/>
+        <w:rPr>
+          <w:sz w:val="24"/>
+          <w:szCs w:val="24"/>
+        </w:rPr>
+      </w:pPr>
+    </w:p>
+    <w:p>
+      <w:pPr>
+        <w:pStyle w:val="Bezodstpw"/>
         <w:rPr>
           <w:b/>
           <w:bCs/>
           <w:sz w:val="28"/>
           <w:szCs w:val="28"/>
         </w:rPr>
-        <w:t>symulowane wyżarzanie</w:t>
-      </w:r>
-    </w:p>
-    <w:p>
-      <w:pPr>
-        <w:pStyle w:val="Bezodstpw"/>
-        <w:rPr>
-          <w:b/>
-          <w:bCs/>
-          <w:sz w:val="24"/>
-          <w:szCs w:val="24"/>
-        </w:rPr>
-      </w:pPr>
-      <w:r>
-        <w:rPr>
-          <w:b/>
-          <w:bCs/>
-          <w:sz w:val="24"/>
-          <w:szCs w:val="24"/>
-        </w:rPr>
-        <w:t>Autorzy:</w:t>
-      </w:r>
-    </w:p>
-    <w:p>
-      <w:pPr>
-        <w:pStyle w:val="Bezodstpw"/>
-        <w:rPr>
-          <w:sz w:val="24"/>
-          <w:szCs w:val="24"/>
-        </w:rPr>
-      </w:pPr>
-      <w:r>
-        <w:rPr>
-          <w:sz w:val="24"/>
-          <w:szCs w:val="24"/>
-        </w:rPr>
-        <w:t>Michał Ferdzyn 242383</w:t>
-      </w:r>
-    </w:p>
-    <w:p>
-      <w:pPr>
-        <w:pStyle w:val="Bezodstpw"/>
-        <w:rPr>
-          <w:sz w:val="24"/>
-          <w:szCs w:val="24"/>
-        </w:rPr>
-      </w:pPr>
-      <w:r>
-        <w:rPr>
-          <w:sz w:val="24"/>
-          <w:szCs w:val="24"/>
-        </w:rPr>
-        <w:t>Artur Grzybek (indeks)</w:t>
-      </w:r>
-    </w:p>
-    <w:p>
-      <w:pPr>
-        <w:pStyle w:val="Bezodstpw"/>
-        <w:rPr>
-          <w:sz w:val="24"/>
-          <w:szCs w:val="24"/>
-        </w:rPr>
-      </w:pPr>
-    </w:p>
-    <w:p>
-      <w:pPr>
-        <w:pStyle w:val="Bezodstpw"/>
+      </w:pPr>
+      <w:r>
         <w:rPr>
           <w:b/>
           <w:bCs/>
           <w:sz w:val="28"/>
           <w:szCs w:val="28"/>
         </w:rPr>
-      </w:pPr>
-      <w:r>
+        <w:t xml:space="preserve">Wybranie przykłady funkcji: </w:t>
+      </w:r>
+    </w:p>
+    <w:p>
+      <w:pPr>
+        <w:pStyle w:val="Bezodstpw"/>
         <w:rPr>
           <w:b/>
           <w:bCs/>
           <w:sz w:val="28"/>
           <w:szCs w:val="28"/>
         </w:rPr>
-        <w:t xml:space="preserve">Wybranie przykłady funkcji: </w:t>
-      </w:r>
+      </w:pPr>
     </w:p>
     <w:p>
       <w:pPr>
@@ -148,23 +150,13 @@
         <w:rPr>
           <w:b/>
           <w:bCs/>
-          <w:sz w:val="28"/>
-          <w:szCs w:val="28"/>
-        </w:rPr>
-      </w:pPr>
-    </w:p>
-    <w:p>
-      <w:pPr>
-        <w:pStyle w:val="Bezodstpw"/>
-        <w:rPr>
-          <w:b/>
-          <w:bCs/>
-          <w:sz w:val="24"/>
-          <w:szCs w:val="24"/>
-        </w:rPr>
-      </w:pPr>
-      <w:r>
-        <w:rPr>
+          <w:sz w:val="24"/>
+          <w:szCs w:val="24"/>
+        </w:rPr>
+      </w:pPr>
+      <w:r>
+        <w:rPr>
+          <w:noProof/>
           <w:sz w:val="28"/>
           <w:szCs w:val="28"/>
         </w:rPr>
@@ -292,15 +284,7 @@
             <w:sz w:val="24"/>
             <w:szCs w:val="24"/>
           </w:rPr>
-          <m:t>δ</m:t>
-        </m:r>
-        <m:r>
-          <w:rPr>
-            <w:rFonts w:ascii="Cambria Math" w:hAnsi="Cambria Math"/>
-            <w:sz w:val="24"/>
-            <w:szCs w:val="24"/>
-          </w:rPr>
-          <m:t>(T)</m:t>
+          <m:t>δ(T)</m:t>
         </m:r>
       </m:oMath>
       <w:r>
@@ -423,6 +407,7 @@
         <w:rPr>
           <w:b/>
           <w:bCs/>
+          <w:noProof/>
           <w:sz w:val="24"/>
           <w:szCs w:val="24"/>
         </w:rPr>
@@ -552,15 +537,7 @@
             <w:sz w:val="24"/>
             <w:szCs w:val="24"/>
           </w:rPr>
-          <m:t>δ</m:t>
-        </m:r>
-        <m:r>
-          <w:rPr>
-            <w:rFonts w:ascii="Cambria Math" w:hAnsi="Cambria Math"/>
-            <w:sz w:val="24"/>
-            <w:szCs w:val="24"/>
-          </w:rPr>
-          <m:t>(T)</m:t>
+          <m:t>δ(T)</m:t>
         </m:r>
       </m:oMath>
       <w:r>
@@ -569,15 +546,7 @@
           <w:sz w:val="24"/>
           <w:szCs w:val="24"/>
         </w:rPr>
-        <w:t xml:space="preserve"> = 0.99</w:t>
-      </w:r>
-      <w:r>
-        <w:rPr>
-          <w:rFonts w:eastAsiaTheme="minorEastAsia"/>
-          <w:sz w:val="24"/>
-          <w:szCs w:val="24"/>
-        </w:rPr>
-        <w:t>7</w:t>
+        <w:t xml:space="preserve"> = 0.997</w:t>
       </w:r>
     </w:p>
     <w:p>
@@ -617,14 +586,7 @@
           <w:sz w:val="24"/>
           <w:szCs w:val="24"/>
         </w:rPr>
-        <w:t xml:space="preserve">M = </w:t>
-      </w:r>
-      <w:r>
-        <w:rPr>
-          <w:sz w:val="24"/>
-          <w:szCs w:val="24"/>
-        </w:rPr>
-        <w:t>1200</w:t>
+        <w:t>M = 1200</w:t>
       </w:r>
     </w:p>
     <w:p>
@@ -1036,23 +998,7 @@
           <w:sz w:val="24"/>
           <w:szCs w:val="24"/>
         </w:rPr>
-        <w:t xml:space="preserve">Jeśli różnica kosztów jest ujemna, nowe rozwiązanie jest akceptowane jako nowe rozwiązanie bieżące. W przeciwnym razie, jest szansa na zaakceptowanie gorszego rozwiązania w zależności od prawdopodobieństwa </w:t>
-      </w:r>
-      <w:proofErr w:type="spellStart"/>
-      <w:r>
-        <w:rPr>
-          <w:sz w:val="24"/>
-          <w:szCs w:val="24"/>
-        </w:rPr>
-        <w:t>exp</w:t>
-      </w:r>
-      <w:proofErr w:type="spellEnd"/>
-      <w:r>
-        <w:rPr>
-          <w:sz w:val="24"/>
-          <w:szCs w:val="24"/>
-        </w:rPr>
-        <w:t>(-delta / (k * T)), gdzie T to aktualna temperatura.</w:t>
+        <w:t>Jeśli różnica kosztów jest ujemna, nowe rozwiązanie jest akceptowane jako nowe rozwiązanie bieżące. W przeciwnym razie, jest szansa na zaakceptowanie gorszego rozwiązania w zależności od prawdopodobieństwa exp(-delta / (k * T)), gdzie T to aktualna temperatura.</w:t>
       </w:r>
     </w:p>
     <w:p>
@@ -1083,23 +1029,7 @@
           <w:sz w:val="24"/>
           <w:szCs w:val="24"/>
         </w:rPr>
-        <w:t xml:space="preserve">Temperatura jest aktualizowana zgodnie z funkcją T = </w:t>
-      </w:r>
-      <w:proofErr w:type="spellStart"/>
-      <w:r>
-        <w:rPr>
-          <w:sz w:val="24"/>
-          <w:szCs w:val="24"/>
-        </w:rPr>
-        <w:t>alpha</w:t>
-      </w:r>
-      <w:proofErr w:type="spellEnd"/>
-      <w:r>
-        <w:rPr>
-          <w:sz w:val="24"/>
-          <w:szCs w:val="24"/>
-        </w:rPr>
-        <w:t xml:space="preserve"> * T, co oznacza, że z czasem temperatura maleje, co pomaga algorytmowi w zbieżności do optymalnego rozwiązania.</w:t>
+        <w:t>Temperatura jest aktualizowana zgodnie z funkcją T = alpha * T, co oznacza, że z czasem temperatura maleje, co pomaga algorytmowi w zbieżności do optymalnego rozwiązania.</w:t>
       </w:r>
     </w:p>
     <w:p>
@@ -1283,34 +1213,7 @@
           <w:szCs w:val="28"/>
         </w:rPr>
         <w:lastRenderedPageBreak/>
-        <w:t>D</w:t>
-      </w:r>
-      <w:r>
-        <w:rPr>
-          <w:b/>
-          <w:bCs/>
-          <w:sz w:val="28"/>
-          <w:szCs w:val="28"/>
-        </w:rPr>
-        <w:t>ziałani</w:t>
-      </w:r>
-      <w:r>
-        <w:rPr>
-          <w:b/>
-          <w:bCs/>
-          <w:sz w:val="28"/>
-          <w:szCs w:val="28"/>
-        </w:rPr>
-        <w:t>e</w:t>
-      </w:r>
-      <w:r>
-        <w:rPr>
-          <w:b/>
-          <w:bCs/>
-          <w:sz w:val="28"/>
-          <w:szCs w:val="28"/>
-        </w:rPr>
-        <w:t xml:space="preserve"> programu - mini instrukcja</w:t>
+        <w:t>Działanie programu - mini instrukcja</w:t>
       </w:r>
     </w:p>
     <w:p>
@@ -1342,18 +1245,18 @@
           <w:szCs w:val="24"/>
         </w:rPr>
         <w:drawing>
-          <wp:anchor distT="0" distB="0" distL="114300" distR="114300" simplePos="0" relativeHeight="251663360" behindDoc="0" locked="0" layoutInCell="1" allowOverlap="1" wp14:anchorId="4FE7CACD" wp14:editId="01F0109A">
+          <wp:anchor distT="0" distB="0" distL="114300" distR="114300" simplePos="0" relativeHeight="251671552" behindDoc="0" locked="0" layoutInCell="1" allowOverlap="1" wp14:anchorId="286929CF" wp14:editId="1771401E">
             <wp:simplePos x="0" y="0"/>
             <wp:positionH relativeFrom="column">
-              <wp:posOffset>144145</wp:posOffset>
+              <wp:posOffset>45085</wp:posOffset>
             </wp:positionH>
             <wp:positionV relativeFrom="paragraph">
-              <wp:posOffset>917575</wp:posOffset>
+              <wp:posOffset>856615</wp:posOffset>
             </wp:positionV>
-            <wp:extent cx="5760720" cy="1316990"/>
+            <wp:extent cx="5760720" cy="1318260"/>
             <wp:effectExtent l="0" t="0" r="0" b="0"/>
             <wp:wrapTopAndBottom/>
-            <wp:docPr id="230136685" name="Obraz 1" descr="Obraz zawierający tekst, Czcionka, zrzut ekranu&#10;&#10;Opis wygenerowany automatycznie"/>
+            <wp:docPr id="191327663" name="Obraz 1" descr="Obraz zawierający tekst, zrzut ekranu, Czcionka&#10;&#10;Opis wygenerowany automatycznie"/>
             <wp:cNvGraphicFramePr>
               <a:graphicFrameLocks xmlns:a="http://schemas.openxmlformats.org/drawingml/2006/main" noChangeAspect="1"/>
             </wp:cNvGraphicFramePr>
@@ -1361,7 +1264,7 @@
               <a:graphicData uri="http://schemas.openxmlformats.org/drawingml/2006/picture">
                 <pic:pic xmlns:pic="http://schemas.openxmlformats.org/drawingml/2006/picture">
                   <pic:nvPicPr>
-                    <pic:cNvPr id="230136685" name="Obraz 1" descr="Obraz zawierający tekst, Czcionka, zrzut ekranu&#10;&#10;Opis wygenerowany automatycznie"/>
+                    <pic:cNvPr id="191327663" name="Obraz 1" descr="Obraz zawierający tekst, zrzut ekranu, Czcionka&#10;&#10;Opis wygenerowany automatycznie"/>
                     <pic:cNvPicPr/>
                   </pic:nvPicPr>
                   <pic:blipFill>
@@ -1379,7 +1282,7 @@
                   <pic:spPr>
                     <a:xfrm>
                       <a:off x="0" y="0"/>
-                      <a:ext cx="5760720" cy="1316990"/>
+                      <a:ext cx="5760720" cy="1318260"/>
                     </a:xfrm>
                     <a:prstGeom prst="rect">
                       <a:avLst/>
@@ -1405,6 +1308,12 @@
         </w:rPr>
         <w:t xml:space="preserve"> (w przypadku innej komendy następuje zakończenie pracy programu)</w:t>
       </w:r>
+      <w:r>
+        <w:rPr>
+          <w:noProof/>
+        </w:rPr>
+        <w:t xml:space="preserve"> </w:t>
+      </w:r>
     </w:p>
     <w:p>
       <w:pPr>
@@ -1526,18 +1435,18 @@
           <w:szCs w:val="24"/>
         </w:rPr>
         <w:drawing>
-          <wp:anchor distT="0" distB="0" distL="114300" distR="114300" simplePos="0" relativeHeight="251664384" behindDoc="0" locked="0" layoutInCell="1" allowOverlap="1" wp14:anchorId="4D1D4D26" wp14:editId="40592813">
+          <wp:anchor distT="0" distB="0" distL="114300" distR="114300" simplePos="0" relativeHeight="251672576" behindDoc="0" locked="0" layoutInCell="1" allowOverlap="1" wp14:anchorId="441539AF" wp14:editId="652F16E8">
             <wp:simplePos x="0" y="0"/>
             <wp:positionH relativeFrom="column">
-              <wp:posOffset>75565</wp:posOffset>
+              <wp:posOffset>159385</wp:posOffset>
             </wp:positionH>
             <wp:positionV relativeFrom="paragraph">
-              <wp:posOffset>264160</wp:posOffset>
+              <wp:posOffset>270510</wp:posOffset>
             </wp:positionV>
-            <wp:extent cx="5760720" cy="1642110"/>
+            <wp:extent cx="5760720" cy="1489075"/>
             <wp:effectExtent l="0" t="0" r="0" b="0"/>
             <wp:wrapTopAndBottom/>
-            <wp:docPr id="795030254" name="Obraz 1" descr="Obraz zawierający tekst, zrzut ekranu, Czcionka&#10;&#10;Opis wygenerowany automatycznie"/>
+            <wp:docPr id="2063464879" name="Obraz 1" descr="Obraz zawierający tekst, zrzut ekranu, Czcionka&#10;&#10;Opis wygenerowany automatycznie"/>
             <wp:cNvGraphicFramePr>
               <a:graphicFrameLocks xmlns:a="http://schemas.openxmlformats.org/drawingml/2006/main" noChangeAspect="1"/>
             </wp:cNvGraphicFramePr>
@@ -1545,7 +1454,7 @@
               <a:graphicData uri="http://schemas.openxmlformats.org/drawingml/2006/picture">
                 <pic:pic xmlns:pic="http://schemas.openxmlformats.org/drawingml/2006/picture">
                   <pic:nvPicPr>
-                    <pic:cNvPr id="795030254" name="Obraz 1" descr="Obraz zawierający tekst, zrzut ekranu, Czcionka&#10;&#10;Opis wygenerowany automatycznie"/>
+                    <pic:cNvPr id="2063464879" name="Obraz 1" descr="Obraz zawierający tekst, zrzut ekranu, Czcionka&#10;&#10;Opis wygenerowany automatycznie"/>
                     <pic:cNvPicPr/>
                   </pic:nvPicPr>
                   <pic:blipFill>
@@ -1563,7 +1472,7 @@
                   <pic:spPr>
                     <a:xfrm>
                       <a:off x="0" y="0"/>
-                      <a:ext cx="5760720" cy="1642110"/>
+                      <a:ext cx="5760720" cy="1489075"/>
                     </a:xfrm>
                     <a:prstGeom prst="rect">
                       <a:avLst/>
@@ -1582,6 +1491,12 @@
         </w:rPr>
         <w:t>Wynik jest wyświetlany w konsoli wraz z informacją o wybranej funkcji.</w:t>
       </w:r>
+      <w:r>
+        <w:rPr>
+          <w:noProof/>
+        </w:rPr>
+        <w:t xml:space="preserve"> </w:t>
+      </w:r>
     </w:p>
     <w:p>
       <w:pPr>
@@ -1623,6 +1538,15 @@
     </w:p>
     <w:p>
       <w:pPr>
+        <w:ind w:left="567"/>
+        <w:rPr>
+          <w:sz w:val="24"/>
+          <w:szCs w:val="24"/>
+        </w:rPr>
+      </w:pPr>
+    </w:p>
+    <w:p>
+      <w:pPr>
         <w:pStyle w:val="Akapitzlist"/>
         <w:numPr>
           <w:ilvl w:val="0"/>
@@ -1671,24 +1595,22 @@
       </w:pPr>
       <w:r>
         <w:rPr>
-          <w:b/>
-          <w:bCs/>
           <w:sz w:val="24"/>
           <w:szCs w:val="24"/>
         </w:rPr>
         <w:drawing>
-          <wp:anchor distT="0" distB="0" distL="114300" distR="114300" simplePos="0" relativeHeight="251665408" behindDoc="0" locked="0" layoutInCell="1" allowOverlap="1" wp14:anchorId="092B006C" wp14:editId="6B298B5F">
+          <wp:anchor distT="0" distB="0" distL="114300" distR="114300" simplePos="0" relativeHeight="251673600" behindDoc="0" locked="0" layoutInCell="1" allowOverlap="1" wp14:anchorId="6604ADB8" wp14:editId="5CC1DC19">
             <wp:simplePos x="0" y="0"/>
             <wp:positionH relativeFrom="column">
-              <wp:posOffset>-145415</wp:posOffset>
+              <wp:posOffset>-130175</wp:posOffset>
             </wp:positionH>
             <wp:positionV relativeFrom="paragraph">
-              <wp:posOffset>306070</wp:posOffset>
+              <wp:posOffset>208915</wp:posOffset>
             </wp:positionV>
-            <wp:extent cx="5760720" cy="1502410"/>
-            <wp:effectExtent l="0" t="0" r="0" b="2540"/>
+            <wp:extent cx="5760720" cy="1490980"/>
+            <wp:effectExtent l="0" t="0" r="0" b="0"/>
             <wp:wrapTopAndBottom/>
-            <wp:docPr id="1033099266" name="Obraz 1" descr="Obraz zawierający tekst, zrzut ekranu, oprogramowanie, Czcionka&#10;&#10;Opis wygenerowany automatycznie"/>
+            <wp:docPr id="2115399521" name="Obraz 1" descr="Obraz zawierający tekst, zrzut ekranu, Czcionka&#10;&#10;Opis wygenerowany automatycznie"/>
             <wp:cNvGraphicFramePr>
               <a:graphicFrameLocks xmlns:a="http://schemas.openxmlformats.org/drawingml/2006/main" noChangeAspect="1"/>
             </wp:cNvGraphicFramePr>
@@ -1696,7 +1618,7 @@
               <a:graphicData uri="http://schemas.openxmlformats.org/drawingml/2006/picture">
                 <pic:pic xmlns:pic="http://schemas.openxmlformats.org/drawingml/2006/picture">
                   <pic:nvPicPr>
-                    <pic:cNvPr id="1033099266" name="Obraz 1" descr="Obraz zawierający tekst, zrzut ekranu, oprogramowanie, Czcionka&#10;&#10;Opis wygenerowany automatycznie"/>
+                    <pic:cNvPr id="2115399521" name="Obraz 1" descr="Obraz zawierający tekst, zrzut ekranu, Czcionka&#10;&#10;Opis wygenerowany automatycznie"/>
                     <pic:cNvPicPr/>
                   </pic:nvPicPr>
                   <pic:blipFill>
@@ -1714,7 +1636,7 @@
                   <pic:spPr>
                     <a:xfrm>
                       <a:off x="0" y="0"/>
-                      <a:ext cx="5760720" cy="1502410"/>
+                      <a:ext cx="5760720" cy="1490980"/>
                     </a:xfrm>
                     <a:prstGeom prst="rect">
                       <a:avLst/>
@@ -1749,6 +1671,12 @@
         </w:rPr>
         <w:t xml:space="preserve"> wyświetlanie</w:t>
       </w:r>
+      <w:r>
+        <w:rPr>
+          <w:noProof/>
+        </w:rPr>
+        <w:t xml:space="preserve"> </w:t>
+      </w:r>
     </w:p>
     <w:p>
       <w:pPr>
@@ -1772,23 +1700,7 @@
           <w:sz w:val="24"/>
           <w:szCs w:val="24"/>
         </w:rPr>
-        <w:t xml:space="preserve">Program rozpoczyna działanie od nieskończonej pętli </w:t>
-      </w:r>
-      <w:proofErr w:type="spellStart"/>
-      <w:r>
-        <w:rPr>
-          <w:sz w:val="24"/>
-          <w:szCs w:val="24"/>
-        </w:rPr>
-        <w:t>while</w:t>
-      </w:r>
-      <w:proofErr w:type="spellEnd"/>
-      <w:r>
-        <w:rPr>
-          <w:sz w:val="24"/>
-          <w:szCs w:val="24"/>
-        </w:rPr>
-        <w:t xml:space="preserve"> True, która pozwala użytkownikowi wykonywać wybór funkcji lub zakończyć pracę programu.</w:t>
+        <w:t>Program rozpoczyna działanie od nieskończonej pętli while True, która pozwala użytkownikowi wykonywać wybór funkcji lub zakończyć pracę programu.</w:t>
       </w:r>
     </w:p>
     <w:p>
@@ -1863,27 +1775,7 @@
           <w:sz w:val="24"/>
           <w:szCs w:val="24"/>
         </w:rPr>
-        <w:t xml:space="preserve">f(x) = -2 * </w:t>
-      </w:r>
-      <w:proofErr w:type="spellStart"/>
-      <w:r>
-        <w:rPr>
-          <w:b/>
-          <w:bCs/>
-          <w:sz w:val="24"/>
-          <w:szCs w:val="24"/>
-        </w:rPr>
-        <w:t>abs</w:t>
-      </w:r>
-      <w:proofErr w:type="spellEnd"/>
-      <w:r>
-        <w:rPr>
-          <w:b/>
-          <w:bCs/>
-          <w:sz w:val="24"/>
-          <w:szCs w:val="24"/>
-        </w:rPr>
-        <w:t xml:space="preserve">(x + 100) + 10 </w:t>
+        <w:t xml:space="preserve">f(x) = -2 * abs(x + 100) + 10 </w:t>
       </w:r>
       <w:r>
         <w:rPr>
@@ -1923,27 +1815,7 @@
           <w:sz w:val="24"/>
           <w:szCs w:val="24"/>
         </w:rPr>
-        <w:t xml:space="preserve">f(x) = -2.2 * </w:t>
-      </w:r>
-      <w:proofErr w:type="spellStart"/>
-      <w:r>
-        <w:rPr>
-          <w:b/>
-          <w:bCs/>
-          <w:sz w:val="24"/>
-          <w:szCs w:val="24"/>
-        </w:rPr>
-        <w:t>abs</w:t>
-      </w:r>
-      <w:proofErr w:type="spellEnd"/>
-      <w:r>
-        <w:rPr>
-          <w:b/>
-          <w:bCs/>
-          <w:sz w:val="24"/>
-          <w:szCs w:val="24"/>
-        </w:rPr>
-        <w:t>(x - 100) + 11</w:t>
+        <w:t>f(x) = -2.2 * abs(x - 100) + 11</w:t>
       </w:r>
       <w:r>
         <w:rPr>
@@ -1997,22 +1869,23 @@
         <w:rPr>
           <w:b/>
           <w:bCs/>
+          <w:noProof/>
           <w:sz w:val="24"/>
           <w:szCs w:val="24"/>
         </w:rPr>
         <w:drawing>
-          <wp:anchor distT="0" distB="0" distL="114300" distR="114300" simplePos="0" relativeHeight="251666432" behindDoc="0" locked="0" layoutInCell="1" allowOverlap="1" wp14:anchorId="285522E6" wp14:editId="2BAB4869">
+          <wp:anchor distT="0" distB="0" distL="114300" distR="114300" simplePos="0" relativeHeight="251674624" behindDoc="0" locked="0" layoutInCell="1" allowOverlap="1" wp14:anchorId="3158CD0D" wp14:editId="6F0251EA">
             <wp:simplePos x="0" y="0"/>
-            <wp:positionH relativeFrom="margin">
-              <wp:posOffset>189865</wp:posOffset>
+            <wp:positionH relativeFrom="column">
+              <wp:posOffset>273685</wp:posOffset>
             </wp:positionH>
-            <wp:positionV relativeFrom="page">
-              <wp:posOffset>5242560</wp:posOffset>
+            <wp:positionV relativeFrom="paragraph">
+              <wp:posOffset>289560</wp:posOffset>
             </wp:positionV>
-            <wp:extent cx="5067300" cy="5246370"/>
+            <wp:extent cx="4556760" cy="4616450"/>
             <wp:effectExtent l="0" t="0" r="0" b="0"/>
             <wp:wrapTopAndBottom/>
-            <wp:docPr id="1990678814" name="Obraz 1" descr="Obraz zawierający tekst, zrzut ekranu, oprogramowanie&#10;&#10;Opis wygenerowany automatycznie"/>
+            <wp:docPr id="2111555307" name="Obraz 1" descr="Obraz zawierający tekst, zrzut ekranu, oprogramowanie&#10;&#10;Opis wygenerowany automatycznie"/>
             <wp:cNvGraphicFramePr>
               <a:graphicFrameLocks xmlns:a="http://schemas.openxmlformats.org/drawingml/2006/main" noChangeAspect="1"/>
             </wp:cNvGraphicFramePr>
@@ -2020,7 +1893,7 @@
               <a:graphicData uri="http://schemas.openxmlformats.org/drawingml/2006/picture">
                 <pic:pic xmlns:pic="http://schemas.openxmlformats.org/drawingml/2006/picture">
                   <pic:nvPicPr>
-                    <pic:cNvPr id="1990678814" name="Obraz 1" descr="Obraz zawierający tekst, zrzut ekranu, oprogramowanie&#10;&#10;Opis wygenerowany automatycznie"/>
+                    <pic:cNvPr id="2111555307" name="Obraz 1" descr="Obraz zawierający tekst, zrzut ekranu, oprogramowanie&#10;&#10;Opis wygenerowany automatycznie"/>
                     <pic:cNvPicPr/>
                   </pic:nvPicPr>
                   <pic:blipFill>
@@ -2038,7 +1911,7 @@
                   <pic:spPr>
                     <a:xfrm>
                       <a:off x="0" y="0"/>
-                      <a:ext cx="5067300" cy="5246370"/>
+                      <a:ext cx="4556760" cy="4616450"/>
                     </a:xfrm>
                     <a:prstGeom prst="rect">
                       <a:avLst/>
@@ -2060,6 +1933,16 @@
         <w:rPr>
           <w:b/>
           <w:bCs/>
+          <w:noProof/>
+          <w:sz w:val="24"/>
+          <w:szCs w:val="24"/>
+        </w:rPr>
+        <w:t xml:space="preserve"> </w:t>
+      </w:r>
+      <w:r>
+        <w:rPr>
+          <w:b/>
+          <w:bCs/>
           <w:sz w:val="24"/>
           <w:szCs w:val="24"/>
         </w:rPr>
@@ -2127,28 +2010,22 @@
           <w:sz w:val="24"/>
           <w:szCs w:val="24"/>
         </w:rPr>
-        <w:t xml:space="preserve">Następnie program wywołuje funkcję </w:t>
-      </w:r>
-      <w:proofErr w:type="spellStart"/>
-      <w:r>
-        <w:rPr>
-          <w:sz w:val="24"/>
-          <w:szCs w:val="24"/>
-        </w:rPr>
-        <w:t>simulated_annealing</w:t>
-      </w:r>
-      <w:proofErr w:type="spellEnd"/>
-      <w:r>
-        <w:rPr>
-          <w:sz w:val="24"/>
-          <w:szCs w:val="24"/>
-        </w:rPr>
-        <w:t xml:space="preserve"> z odpowiednimi parametrami, w tym wybraną funkcją optymalizacji i przekazuje jej te parametry.</w:t>
-      </w:r>
-    </w:p>
-    <w:p>
-      <w:pPr>
-        <w:ind w:left="360"/>
+        <w:t>Następnie program wywołuje funkcję simulated_annealing z odpowiednimi parametrami, w tym wybraną funkcją optymalizacji i przekazuje jej te parametry.</w:t>
+      </w:r>
+    </w:p>
+    <w:p>
+      <w:pPr>
+        <w:pStyle w:val="Akapitzlist"/>
+        <w:rPr>
+          <w:b/>
+          <w:bCs/>
+          <w:sz w:val="24"/>
+          <w:szCs w:val="24"/>
+        </w:rPr>
+      </w:pPr>
+    </w:p>
+    <w:p>
+      <w:pPr>
         <w:rPr>
           <w:sz w:val="24"/>
           <w:szCs w:val="24"/>
@@ -2160,18 +2037,18 @@
           <w:szCs w:val="24"/>
         </w:rPr>
         <w:drawing>
-          <wp:anchor distT="0" distB="0" distL="114300" distR="114300" simplePos="0" relativeHeight="251667456" behindDoc="0" locked="0" layoutInCell="1" allowOverlap="1" wp14:anchorId="0AA4920C" wp14:editId="16B55E09">
+          <wp:anchor distT="0" distB="0" distL="114300" distR="114300" simplePos="0" relativeHeight="251675648" behindDoc="0" locked="0" layoutInCell="1" allowOverlap="1" wp14:anchorId="17B0F1C4" wp14:editId="2D071D56">
             <wp:simplePos x="0" y="0"/>
             <wp:positionH relativeFrom="margin">
               <wp:align>right</wp:align>
             </wp:positionH>
             <wp:positionV relativeFrom="page">
-              <wp:posOffset>2537460</wp:posOffset>
+              <wp:posOffset>2735580</wp:posOffset>
             </wp:positionV>
-            <wp:extent cx="5760720" cy="451485"/>
-            <wp:effectExtent l="0" t="0" r="0" b="5715"/>
+            <wp:extent cx="5760720" cy="681355"/>
+            <wp:effectExtent l="0" t="0" r="0" b="4445"/>
             <wp:wrapTopAndBottom/>
-            <wp:docPr id="703566233" name="Obraz 1"/>
+            <wp:docPr id="1580525291" name="Obraz 1"/>
             <wp:cNvGraphicFramePr>
               <a:graphicFrameLocks xmlns:a="http://schemas.openxmlformats.org/drawingml/2006/main" noChangeAspect="1"/>
             </wp:cNvGraphicFramePr>
@@ -2179,7 +2056,7 @@
               <a:graphicData uri="http://schemas.openxmlformats.org/drawingml/2006/picture">
                 <pic:pic xmlns:pic="http://schemas.openxmlformats.org/drawingml/2006/picture">
                   <pic:nvPicPr>
-                    <pic:cNvPr id="703566233" name=""/>
+                    <pic:cNvPr id="1580525291" name=""/>
                     <pic:cNvPicPr/>
                   </pic:nvPicPr>
                   <pic:blipFill>
@@ -2197,7 +2074,7 @@
                   <pic:spPr>
                     <a:xfrm>
                       <a:off x="0" y="0"/>
-                      <a:ext cx="5760720" cy="451485"/>
+                      <a:ext cx="5760720" cy="681355"/>
                     </a:xfrm>
                     <a:prstGeom prst="rect">
                       <a:avLst/>
@@ -2308,7 +2185,14 @@
           <w:sz w:val="24"/>
           <w:szCs w:val="24"/>
         </w:rPr>
-        <w:t>Po zakończeniu działania algorytmu, program wyświetla wynik, który obejmuje znalezione maksimum globalne funkcji, wartość x, i wartość funkcji dla tego maksimum.</w:t>
+        <w:t>Po zakończeniu działania algorytmu, program wyświetla wynik, który obejmuje znalezione maksimum globalne funkcji, wartość x, i wartość funkcji dla tego maksimum</w:t>
+      </w:r>
+      <w:r>
+        <w:rPr>
+          <w:sz w:val="24"/>
+          <w:szCs w:val="24"/>
+        </w:rPr>
+        <w:t xml:space="preserve"> oraz ilość poprawek jakich dokonał algorytm w celu znalezienia najlepszego rozwiązania</w:t>
       </w:r>
     </w:p>
     <w:p>
@@ -2328,6 +2212,26 @@
           <w:sz w:val="24"/>
           <w:szCs w:val="24"/>
         </w:rPr>
+        <w:t>Jest wyświetlany wykres funkcji w zadanym przedziale wraz z zaznaczonym ekstremum globalnym oraz punktami korekcji rozwiązania</w:t>
+      </w:r>
+    </w:p>
+    <w:p>
+      <w:pPr>
+        <w:pStyle w:val="Akapitzlist"/>
+        <w:numPr>
+          <w:ilvl w:val="0"/>
+          <w:numId w:val="9"/>
+        </w:numPr>
+        <w:rPr>
+          <w:sz w:val="24"/>
+          <w:szCs w:val="24"/>
+        </w:rPr>
+      </w:pPr>
+      <w:r>
+        <w:rPr>
+          <w:sz w:val="24"/>
+          <w:szCs w:val="24"/>
+        </w:rPr>
         <w:t>Użytkownik ma możliwość powtórnego wyboru funkcji lub zakończenia pracy programu, w zależności od wyboru.</w:t>
       </w:r>
     </w:p>
@@ -2340,17 +2244,18 @@
       </w:pPr>
       <w:r>
         <w:rPr>
+          <w:noProof/>
           <w:sz w:val="24"/>
           <w:szCs w:val="24"/>
         </w:rPr>
         <w:drawing>
-          <wp:anchor distT="0" distB="0" distL="114300" distR="114300" simplePos="0" relativeHeight="251668480" behindDoc="0" locked="0" layoutInCell="1" allowOverlap="1" wp14:anchorId="675A5D0D" wp14:editId="56FED2BD">
+          <wp:anchor distT="0" distB="0" distL="114300" distR="114300" simplePos="0" relativeHeight="251668480" behindDoc="0" locked="0" layoutInCell="1" allowOverlap="1" wp14:anchorId="675A5D0D" wp14:editId="45F2F664">
             <wp:simplePos x="0" y="0"/>
             <wp:positionH relativeFrom="margin">
-              <wp:posOffset>708025</wp:posOffset>
+              <wp:posOffset>669925</wp:posOffset>
             </wp:positionH>
             <wp:positionV relativeFrom="page">
-              <wp:posOffset>4785995</wp:posOffset>
+              <wp:posOffset>5685155</wp:posOffset>
             </wp:positionV>
             <wp:extent cx="3070860" cy="1972310"/>
             <wp:effectExtent l="0" t="0" r="0" b="8890"/>
@@ -2535,10 +2440,971 @@
     </w:p>
     <w:p>
       <w:pPr>
-        <w:ind w:left="360"/>
-        <w:rPr>
-          <w:sz w:val="24"/>
-          <w:szCs w:val="24"/>
+        <w:ind w:firstLine="360"/>
+        <w:rPr>
+          <w:b/>
+          <w:bCs/>
+          <w:sz w:val="24"/>
+          <w:szCs w:val="24"/>
+        </w:rPr>
+      </w:pPr>
+      <w:r>
+        <w:rPr>
+          <w:sz w:val="28"/>
+          <w:szCs w:val="28"/>
+        </w:rPr>
+        <w:lastRenderedPageBreak/>
+        <w:drawing>
+          <wp:anchor distT="0" distB="0" distL="114300" distR="114300" simplePos="0" relativeHeight="251676672" behindDoc="0" locked="0" layoutInCell="1" allowOverlap="1" wp14:anchorId="57B15357" wp14:editId="0AAD33E2">
+            <wp:simplePos x="0" y="0"/>
+            <wp:positionH relativeFrom="margin">
+              <wp:posOffset>197485</wp:posOffset>
+            </wp:positionH>
+            <wp:positionV relativeFrom="page">
+              <wp:posOffset>1287780</wp:posOffset>
+            </wp:positionV>
+            <wp:extent cx="4541520" cy="5015865"/>
+            <wp:effectExtent l="0" t="0" r="0" b="0"/>
+            <wp:wrapTopAndBottom/>
+            <wp:docPr id="1291733743" name="Obraz 1" descr="Obraz zawierający tekst, zrzut ekranu, Czcionka&#10;&#10;Opis wygenerowany automatycznie"/>
+            <wp:cNvGraphicFramePr>
+              <a:graphicFrameLocks xmlns:a="http://schemas.openxmlformats.org/drawingml/2006/main" noChangeAspect="1"/>
+            </wp:cNvGraphicFramePr>
+            <a:graphic xmlns:a="http://schemas.openxmlformats.org/drawingml/2006/main">
+              <a:graphicData uri="http://schemas.openxmlformats.org/drawingml/2006/picture">
+                <pic:pic xmlns:pic="http://schemas.openxmlformats.org/drawingml/2006/picture">
+                  <pic:nvPicPr>
+                    <pic:cNvPr id="1291733743" name="Obraz 1" descr="Obraz zawierający tekst, zrzut ekranu, Czcionka&#10;&#10;Opis wygenerowany automatycznie"/>
+                    <pic:cNvPicPr/>
+                  </pic:nvPicPr>
+                  <pic:blipFill>
+                    <a:blip r:embed="rId13">
+                      <a:extLst>
+                        <a:ext uri="{28A0092B-C50C-407E-A947-70E740481C1C}">
+                          <a14:useLocalDpi xmlns:a14="http://schemas.microsoft.com/office/drawing/2010/main" val="0"/>
+                        </a:ext>
+                      </a:extLst>
+                    </a:blip>
+                    <a:stretch>
+                      <a:fillRect/>
+                    </a:stretch>
+                  </pic:blipFill>
+                  <pic:spPr>
+                    <a:xfrm>
+                      <a:off x="0" y="0"/>
+                      <a:ext cx="4541520" cy="5015865"/>
+                    </a:xfrm>
+                    <a:prstGeom prst="rect">
+                      <a:avLst/>
+                    </a:prstGeom>
+                  </pic:spPr>
+                </pic:pic>
+              </a:graphicData>
+            </a:graphic>
+            <wp14:sizeRelH relativeFrom="margin">
+              <wp14:pctWidth>0</wp14:pctWidth>
+            </wp14:sizeRelH>
+            <wp14:sizeRelV relativeFrom="margin">
+              <wp14:pctHeight>0</wp14:pctHeight>
+            </wp14:sizeRelV>
+          </wp:anchor>
+        </w:drawing>
+      </w:r>
+      <w:r>
+        <w:rPr>
+          <w:b/>
+          <w:bCs/>
+          <w:sz w:val="24"/>
+          <w:szCs w:val="24"/>
+        </w:rPr>
+        <w:t xml:space="preserve">  Algorytm </w:t>
+      </w:r>
+      <w:r>
+        <w:rPr>
+          <w:b/>
+          <w:bCs/>
+          <w:sz w:val="24"/>
+          <w:szCs w:val="24"/>
+        </w:rPr>
+        <w:t>symulowane</w:t>
+      </w:r>
+      <w:r>
+        <w:rPr>
+          <w:b/>
+          <w:bCs/>
+          <w:sz w:val="24"/>
+          <w:szCs w:val="24"/>
+        </w:rPr>
+        <w:t>go</w:t>
+      </w:r>
+      <w:r>
+        <w:rPr>
+          <w:b/>
+          <w:bCs/>
+          <w:sz w:val="24"/>
+          <w:szCs w:val="24"/>
+        </w:rPr>
+        <w:t xml:space="preserve"> wyżarzani</w:t>
+      </w:r>
+      <w:r>
+        <w:rPr>
+          <w:b/>
+          <w:bCs/>
+          <w:sz w:val="24"/>
+          <w:szCs w:val="24"/>
+        </w:rPr>
+        <w:t>a</w:t>
+      </w:r>
+    </w:p>
+    <w:p>
+      <w:pPr>
+        <w:rPr>
+          <w:b/>
+          <w:bCs/>
+          <w:sz w:val="28"/>
+          <w:szCs w:val="28"/>
+        </w:rPr>
+      </w:pPr>
+    </w:p>
+    <w:p>
+      <w:pPr>
+        <w:pStyle w:val="Akapitzlist"/>
+        <w:numPr>
+          <w:ilvl w:val="0"/>
+          <w:numId w:val="13"/>
+        </w:numPr>
+        <w:rPr>
+          <w:sz w:val="24"/>
+          <w:szCs w:val="24"/>
+        </w:rPr>
+      </w:pPr>
+      <w:r>
+        <w:rPr>
+          <w:b/>
+          <w:bCs/>
+          <w:sz w:val="24"/>
+          <w:szCs w:val="24"/>
+        </w:rPr>
+        <w:t>Funkcja „simulated_annealing”</w:t>
+      </w:r>
+      <w:r>
+        <w:rPr>
+          <w:sz w:val="24"/>
+          <w:szCs w:val="24"/>
+        </w:rPr>
+        <w:t xml:space="preserve"> przyjmuje takie parametry: T (temperatura początkowa), alpha (współczynnik zmiany temperatury), k (współczynnik wygaszania), M (liczba iteracji), f (wybrana przez użytkownika funkcja), s1 (początek przedziału), s2 (koniec przedziału), r1 (początek przedziału, z którego będzie losowana wartość</w:t>
+      </w:r>
+      <w:r>
+        <w:rPr>
+          <w:sz w:val="24"/>
+          <w:szCs w:val="24"/>
+        </w:rPr>
+        <w:t xml:space="preserve"> - następnie jest dodawana do bieżącego rozwiązania w celu znalezienia nowego wśród najbliższych sąsiadów)  oraz r2 (koniec tego przedziału). </w:t>
+      </w:r>
+    </w:p>
+    <w:p>
+      <w:pPr>
+        <w:pStyle w:val="Akapitzlist"/>
+        <w:numPr>
+          <w:ilvl w:val="0"/>
+          <w:numId w:val="13"/>
+        </w:numPr>
+        <w:rPr>
+          <w:sz w:val="24"/>
+          <w:szCs w:val="24"/>
+        </w:rPr>
+      </w:pPr>
+      <w:r>
+        <w:rPr>
+          <w:b/>
+          <w:bCs/>
+          <w:sz w:val="24"/>
+          <w:szCs w:val="24"/>
+        </w:rPr>
+        <w:t>„</w:t>
+      </w:r>
+      <w:r>
+        <w:rPr>
+          <w:b/>
+          <w:bCs/>
+          <w:sz w:val="24"/>
+          <w:szCs w:val="24"/>
+        </w:rPr>
+        <w:t>current_solution = random.uniform(s1, s2)</w:t>
+      </w:r>
+      <w:r>
+        <w:rPr>
+          <w:b/>
+          <w:bCs/>
+          <w:sz w:val="24"/>
+          <w:szCs w:val="24"/>
+        </w:rPr>
+        <w:t>”</w:t>
+      </w:r>
+      <w:r>
+        <w:rPr>
+          <w:b/>
+          <w:bCs/>
+          <w:sz w:val="24"/>
+          <w:szCs w:val="24"/>
+        </w:rPr>
+        <w:t xml:space="preserve">: </w:t>
+      </w:r>
+      <w:r>
+        <w:rPr>
+          <w:sz w:val="24"/>
+          <w:szCs w:val="24"/>
+        </w:rPr>
+        <w:t>Inicjalizacja bieżącego rozwiązania current_solution jako losowej wartości z przedziału [s1, s2]. To jest rozwiązanie początkowe, od którego rozpoczynamy proces optymalizacji.</w:t>
+      </w:r>
+    </w:p>
+    <w:p>
+      <w:pPr>
+        <w:pStyle w:val="Akapitzlist"/>
+        <w:numPr>
+          <w:ilvl w:val="0"/>
+          <w:numId w:val="13"/>
+        </w:numPr>
+        <w:rPr>
+          <w:sz w:val="24"/>
+          <w:szCs w:val="24"/>
+        </w:rPr>
+      </w:pPr>
+      <w:r>
+        <w:rPr>
+          <w:b/>
+          <w:bCs/>
+          <w:sz w:val="24"/>
+          <w:szCs w:val="24"/>
+        </w:rPr>
+        <w:t>„</w:t>
+      </w:r>
+      <w:r>
+        <w:rPr>
+          <w:b/>
+          <w:bCs/>
+          <w:sz w:val="24"/>
+          <w:szCs w:val="24"/>
+        </w:rPr>
+        <w:t>current_cost = f(current_solution)</w:t>
+      </w:r>
+      <w:r>
+        <w:rPr>
+          <w:b/>
+          <w:bCs/>
+          <w:sz w:val="24"/>
+          <w:szCs w:val="24"/>
+        </w:rPr>
+        <w:t>”</w:t>
+      </w:r>
+      <w:r>
+        <w:rPr>
+          <w:b/>
+          <w:bCs/>
+          <w:sz w:val="24"/>
+          <w:szCs w:val="24"/>
+        </w:rPr>
+        <w:t>:</w:t>
+      </w:r>
+      <w:r>
+        <w:rPr>
+          <w:sz w:val="24"/>
+          <w:szCs w:val="24"/>
+        </w:rPr>
+        <w:t xml:space="preserve"> Obliczenie wartości funkcji kosztu (wartość funkcji f(x)) dla bieżącego rozwiązania. Ta wartość jest przechowywana jako current_cost.</w:t>
+      </w:r>
+    </w:p>
+    <w:p>
+      <w:pPr>
+        <w:pStyle w:val="Akapitzlist"/>
+        <w:numPr>
+          <w:ilvl w:val="0"/>
+          <w:numId w:val="13"/>
+        </w:numPr>
+        <w:rPr>
+          <w:sz w:val="24"/>
+          <w:szCs w:val="24"/>
+        </w:rPr>
+      </w:pPr>
+      <w:r>
+        <w:rPr>
+          <w:b/>
+          <w:bCs/>
+          <w:sz w:val="24"/>
+          <w:szCs w:val="24"/>
+        </w:rPr>
+        <w:t>„</w:t>
+      </w:r>
+      <w:r>
+        <w:rPr>
+          <w:b/>
+          <w:bCs/>
+          <w:sz w:val="24"/>
+          <w:szCs w:val="24"/>
+        </w:rPr>
+        <w:t>best_solution = current_solution i best_cost = current_cost</w:t>
+      </w:r>
+      <w:r>
+        <w:rPr>
+          <w:b/>
+          <w:bCs/>
+          <w:sz w:val="24"/>
+          <w:szCs w:val="24"/>
+        </w:rPr>
+        <w:t>”</w:t>
+      </w:r>
+      <w:r>
+        <w:rPr>
+          <w:b/>
+          <w:bCs/>
+          <w:sz w:val="24"/>
+          <w:szCs w:val="24"/>
+        </w:rPr>
+        <w:t>:</w:t>
+      </w:r>
+      <w:r>
+        <w:rPr>
+          <w:sz w:val="24"/>
+          <w:szCs w:val="24"/>
+        </w:rPr>
+        <w:t xml:space="preserve"> Inicjalizacja zmiennych best_solution i best_cost jako bieżącego rozwiązania i jego kosztu. Te </w:t>
+      </w:r>
+      <w:r>
+        <w:rPr>
+          <w:sz w:val="24"/>
+          <w:szCs w:val="24"/>
+        </w:rPr>
+        <w:lastRenderedPageBreak/>
+        <w:t>zmienne będą śledzić najlepsze znalezione rozwiązanie podczas procesu optymalizacji.</w:t>
+      </w:r>
+    </w:p>
+    <w:p>
+      <w:pPr>
+        <w:pStyle w:val="Akapitzlist"/>
+        <w:numPr>
+          <w:ilvl w:val="0"/>
+          <w:numId w:val="13"/>
+        </w:numPr>
+        <w:rPr>
+          <w:sz w:val="24"/>
+          <w:szCs w:val="24"/>
+        </w:rPr>
+      </w:pPr>
+      <w:r>
+        <w:rPr>
+          <w:b/>
+          <w:bCs/>
+          <w:sz w:val="24"/>
+          <w:szCs w:val="24"/>
+        </w:rPr>
+        <w:t>„</w:t>
+      </w:r>
+      <w:r>
+        <w:rPr>
+          <w:b/>
+          <w:bCs/>
+          <w:sz w:val="24"/>
+          <w:szCs w:val="24"/>
+        </w:rPr>
+        <w:t>correction = 0</w:t>
+      </w:r>
+      <w:r>
+        <w:rPr>
+          <w:b/>
+          <w:bCs/>
+          <w:sz w:val="24"/>
+          <w:szCs w:val="24"/>
+        </w:rPr>
+        <w:t>”</w:t>
+      </w:r>
+      <w:r>
+        <w:rPr>
+          <w:sz w:val="24"/>
+          <w:szCs w:val="24"/>
+        </w:rPr>
+        <w:t>: Inicjalizacja zmiennej correction na 0. Ta zmienna będzie używana do śledzenia liczby poprawek (aktualizacji) najlepszego rozwiązania.</w:t>
+      </w:r>
+    </w:p>
+    <w:p>
+      <w:pPr>
+        <w:pStyle w:val="Akapitzlist"/>
+        <w:numPr>
+          <w:ilvl w:val="0"/>
+          <w:numId w:val="13"/>
+        </w:numPr>
+        <w:rPr>
+          <w:sz w:val="24"/>
+          <w:szCs w:val="24"/>
+        </w:rPr>
+      </w:pPr>
+      <w:r>
+        <w:rPr>
+          <w:sz w:val="24"/>
+          <w:szCs w:val="24"/>
+        </w:rPr>
+        <w:t xml:space="preserve">Inicjalizowana jest lista </w:t>
+      </w:r>
+      <w:r>
+        <w:rPr>
+          <w:b/>
+          <w:bCs/>
+          <w:sz w:val="24"/>
+          <w:szCs w:val="24"/>
+        </w:rPr>
+        <w:t>„</w:t>
+      </w:r>
+      <w:r>
+        <w:rPr>
+          <w:b/>
+          <w:bCs/>
+          <w:sz w:val="24"/>
+          <w:szCs w:val="24"/>
+        </w:rPr>
+        <w:t>solution_changes</w:t>
+      </w:r>
+      <w:r>
+        <w:rPr>
+          <w:b/>
+          <w:bCs/>
+          <w:sz w:val="24"/>
+          <w:szCs w:val="24"/>
+        </w:rPr>
+        <w:t>”</w:t>
+      </w:r>
+      <w:r>
+        <w:rPr>
+          <w:b/>
+          <w:bCs/>
+          <w:sz w:val="24"/>
+          <w:szCs w:val="24"/>
+        </w:rPr>
+        <w:t>,</w:t>
+      </w:r>
+      <w:r>
+        <w:rPr>
+          <w:sz w:val="24"/>
+          <w:szCs w:val="24"/>
+        </w:rPr>
+        <w:t xml:space="preserve"> która będzie przechowywać zmiany best_solution w trakcie działania algorytmu.</w:t>
+      </w:r>
+    </w:p>
+    <w:p>
+      <w:pPr>
+        <w:pStyle w:val="Akapitzlist"/>
+        <w:numPr>
+          <w:ilvl w:val="0"/>
+          <w:numId w:val="13"/>
+        </w:numPr>
+        <w:rPr>
+          <w:sz w:val="24"/>
+          <w:szCs w:val="24"/>
+        </w:rPr>
+      </w:pPr>
+      <w:r>
+        <w:rPr>
+          <w:sz w:val="24"/>
+          <w:szCs w:val="24"/>
+        </w:rPr>
+        <w:t xml:space="preserve">Następnie przechodzimy do pętli głównej: </w:t>
+      </w:r>
+      <w:r>
+        <w:rPr>
+          <w:b/>
+          <w:bCs/>
+          <w:sz w:val="24"/>
+          <w:szCs w:val="24"/>
+        </w:rPr>
+        <w:t>„</w:t>
+      </w:r>
+      <w:r>
+        <w:rPr>
+          <w:b/>
+          <w:bCs/>
+          <w:sz w:val="24"/>
+          <w:szCs w:val="24"/>
+        </w:rPr>
+        <w:t>for i in range(M)</w:t>
+      </w:r>
+      <w:r>
+        <w:rPr>
+          <w:b/>
+          <w:bCs/>
+          <w:sz w:val="24"/>
+          <w:szCs w:val="24"/>
+        </w:rPr>
+        <w:t>:”</w:t>
+      </w:r>
+      <w:r>
+        <w:rPr>
+          <w:b/>
+          <w:bCs/>
+          <w:sz w:val="24"/>
+          <w:szCs w:val="24"/>
+        </w:rPr>
+        <w:t xml:space="preserve">. </w:t>
+      </w:r>
+      <w:r>
+        <w:rPr>
+          <w:sz w:val="24"/>
+          <w:szCs w:val="24"/>
+        </w:rPr>
+        <w:t>Ta pętla wykonuje określoną liczbę iteracji M w celu przeszukiwania przestrzeni rozwiązań.</w:t>
+      </w:r>
+    </w:p>
+    <w:p>
+      <w:pPr>
+        <w:pStyle w:val="Akapitzlist"/>
+        <w:numPr>
+          <w:ilvl w:val="0"/>
+          <w:numId w:val="13"/>
+        </w:numPr>
+        <w:rPr>
+          <w:sz w:val="24"/>
+          <w:szCs w:val="24"/>
+        </w:rPr>
+      </w:pPr>
+      <w:r>
+        <w:rPr>
+          <w:b/>
+          <w:bCs/>
+          <w:sz w:val="24"/>
+          <w:szCs w:val="24"/>
+        </w:rPr>
+        <w:t>„</w:t>
+      </w:r>
+      <w:r>
+        <w:rPr>
+          <w:b/>
+          <w:bCs/>
+          <w:sz w:val="24"/>
+          <w:szCs w:val="24"/>
+        </w:rPr>
+        <w:t>new_solution = current_solution + random.uniform(r1, r2)</w:t>
+      </w:r>
+      <w:r>
+        <w:rPr>
+          <w:b/>
+          <w:bCs/>
+          <w:sz w:val="24"/>
+          <w:szCs w:val="24"/>
+        </w:rPr>
+        <w:t>”</w:t>
+      </w:r>
+      <w:r>
+        <w:rPr>
+          <w:b/>
+          <w:bCs/>
+          <w:sz w:val="24"/>
+          <w:szCs w:val="24"/>
+        </w:rPr>
+        <w:t>:</w:t>
+      </w:r>
+      <w:r>
+        <w:rPr>
+          <w:sz w:val="24"/>
+          <w:szCs w:val="24"/>
+        </w:rPr>
+        <w:t xml:space="preserve"> Generacja nowego rozwiązania new_solution poprzez dodanie losowej wartości z przedziału [r1, r2] do bieżącego rozwiązania.</w:t>
+      </w:r>
+    </w:p>
+    <w:p>
+      <w:pPr>
+        <w:pStyle w:val="Akapitzlist"/>
+        <w:numPr>
+          <w:ilvl w:val="0"/>
+          <w:numId w:val="13"/>
+        </w:numPr>
+        <w:rPr>
+          <w:sz w:val="24"/>
+          <w:szCs w:val="24"/>
+        </w:rPr>
+      </w:pPr>
+      <w:r>
+        <w:rPr>
+          <w:b/>
+          <w:bCs/>
+          <w:sz w:val="24"/>
+          <w:szCs w:val="24"/>
+        </w:rPr>
+        <w:t>„</w:t>
+      </w:r>
+      <w:r>
+        <w:rPr>
+          <w:b/>
+          <w:bCs/>
+          <w:sz w:val="24"/>
+          <w:szCs w:val="24"/>
+        </w:rPr>
+        <w:t>new_solution = max(s1, min(new_solution, s2))</w:t>
+      </w:r>
+      <w:r>
+        <w:rPr>
+          <w:b/>
+          <w:bCs/>
+          <w:sz w:val="24"/>
+          <w:szCs w:val="24"/>
+        </w:rPr>
+        <w:t>”</w:t>
+      </w:r>
+      <w:r>
+        <w:rPr>
+          <w:b/>
+          <w:bCs/>
+          <w:sz w:val="24"/>
+          <w:szCs w:val="24"/>
+        </w:rPr>
+        <w:t>:</w:t>
+      </w:r>
+      <w:r>
+        <w:rPr>
+          <w:sz w:val="24"/>
+          <w:szCs w:val="24"/>
+        </w:rPr>
+        <w:t xml:space="preserve"> Ograniczenie wartości nowego rozwiązania do przedziału [s1, s2]. Zapewnia to, że rozwiązanie pozostaje w określonym zakresie.</w:t>
+      </w:r>
+    </w:p>
+    <w:p>
+      <w:pPr>
+        <w:pStyle w:val="Akapitzlist"/>
+        <w:numPr>
+          <w:ilvl w:val="0"/>
+          <w:numId w:val="13"/>
+        </w:numPr>
+        <w:rPr>
+          <w:sz w:val="24"/>
+          <w:szCs w:val="24"/>
+        </w:rPr>
+      </w:pPr>
+      <w:r>
+        <w:rPr>
+          <w:b/>
+          <w:bCs/>
+          <w:sz w:val="24"/>
+          <w:szCs w:val="24"/>
+        </w:rPr>
+        <w:t>„</w:t>
+      </w:r>
+      <w:r>
+        <w:rPr>
+          <w:b/>
+          <w:bCs/>
+          <w:sz w:val="24"/>
+          <w:szCs w:val="24"/>
+        </w:rPr>
+        <w:t>new_cost = f(new_solution)</w:t>
+      </w:r>
+      <w:r>
+        <w:rPr>
+          <w:b/>
+          <w:bCs/>
+          <w:sz w:val="24"/>
+          <w:szCs w:val="24"/>
+        </w:rPr>
+        <w:t>”</w:t>
+      </w:r>
+      <w:r>
+        <w:rPr>
+          <w:b/>
+          <w:bCs/>
+          <w:sz w:val="24"/>
+          <w:szCs w:val="24"/>
+        </w:rPr>
+        <w:t>:</w:t>
+      </w:r>
+      <w:r>
+        <w:rPr>
+          <w:sz w:val="24"/>
+          <w:szCs w:val="24"/>
+        </w:rPr>
+        <w:t xml:space="preserve"> Obliczenie wartości funkcji kosztu dla nowego rozwiązania new_solution i przechowanie jej jako new_cost.</w:t>
+      </w:r>
+    </w:p>
+    <w:p>
+      <w:pPr>
+        <w:pStyle w:val="Akapitzlist"/>
+        <w:numPr>
+          <w:ilvl w:val="0"/>
+          <w:numId w:val="13"/>
+        </w:numPr>
+        <w:rPr>
+          <w:sz w:val="24"/>
+          <w:szCs w:val="24"/>
+        </w:rPr>
+      </w:pPr>
+      <w:r>
+        <w:rPr>
+          <w:sz w:val="24"/>
+          <w:szCs w:val="24"/>
+        </w:rPr>
+        <w:t xml:space="preserve">Obliczenie różnicy kosztów: </w:t>
+      </w:r>
+      <w:r>
+        <w:rPr>
+          <w:b/>
+          <w:bCs/>
+          <w:sz w:val="24"/>
+          <w:szCs w:val="24"/>
+        </w:rPr>
+        <w:t>„</w:t>
+      </w:r>
+      <w:r>
+        <w:rPr>
+          <w:b/>
+          <w:bCs/>
+          <w:sz w:val="24"/>
+          <w:szCs w:val="24"/>
+        </w:rPr>
+        <w:t>delta = new_cost - current_cost</w:t>
+      </w:r>
+      <w:r>
+        <w:rPr>
+          <w:b/>
+          <w:bCs/>
+          <w:sz w:val="24"/>
+          <w:szCs w:val="24"/>
+        </w:rPr>
+        <w:t>”</w:t>
+      </w:r>
+      <w:r>
+        <w:rPr>
+          <w:b/>
+          <w:bCs/>
+          <w:sz w:val="24"/>
+          <w:szCs w:val="24"/>
+        </w:rPr>
+        <w:t xml:space="preserve">. </w:t>
+      </w:r>
+      <w:r>
+        <w:rPr>
+          <w:sz w:val="24"/>
+          <w:szCs w:val="24"/>
+        </w:rPr>
+        <w:t>Ta różnica jest używana do oceny, czy nowe rozwiązanie jest lepsze od bieżącego.</w:t>
+      </w:r>
+    </w:p>
+    <w:p>
+      <w:pPr>
+        <w:pStyle w:val="Akapitzlist"/>
+        <w:numPr>
+          <w:ilvl w:val="0"/>
+          <w:numId w:val="13"/>
+        </w:numPr>
+        <w:rPr>
+          <w:sz w:val="24"/>
+          <w:szCs w:val="24"/>
+        </w:rPr>
+      </w:pPr>
+      <w:r>
+        <w:rPr>
+          <w:sz w:val="24"/>
+          <w:szCs w:val="24"/>
+        </w:rPr>
+        <w:t>Warunek akceptacji nowego rozwiązania: Jeśli delta jest mniejsza od zera (delta &lt; 0) lub jeśli warunek losowego wyboru jest spełniony (</w:t>
+      </w:r>
+      <w:r>
+        <w:rPr>
+          <w:b/>
+          <w:bCs/>
+          <w:sz w:val="24"/>
+          <w:szCs w:val="24"/>
+        </w:rPr>
+        <w:t>random.random() &lt; math.exp(-delta / (k * T))</w:t>
+      </w:r>
+      <w:r>
+        <w:rPr>
+          <w:sz w:val="24"/>
+          <w:szCs w:val="24"/>
+        </w:rPr>
+        <w:t>), to bieżące rozwiązanie jest aktualizowane na nowe rozwiązanie (current_solution = new_solution i current_cost = new_cost). To jest kluczowy krok w algorytmie symulowanego wyżarzania, który pozwala na akceptowanie czasami gorszych rozwiązań, aby uniknąć utknięcia w lokalnych minimach.</w:t>
+      </w:r>
+    </w:p>
+    <w:p>
+      <w:pPr>
+        <w:pStyle w:val="Akapitzlist"/>
+        <w:numPr>
+          <w:ilvl w:val="0"/>
+          <w:numId w:val="13"/>
+        </w:numPr>
+        <w:rPr>
+          <w:sz w:val="24"/>
+          <w:szCs w:val="24"/>
+        </w:rPr>
+      </w:pPr>
+      <w:r>
+        <w:rPr>
+          <w:sz w:val="24"/>
+          <w:szCs w:val="24"/>
+        </w:rPr>
+        <w:t>Aktualizacja najlepszego rozwiązania: Jeśli new_cost jest większa od best_cost, to best_solution i best_cost są aktualizowane na nowe wartości</w:t>
+      </w:r>
+      <w:r>
+        <w:rPr>
+          <w:sz w:val="24"/>
+          <w:szCs w:val="24"/>
+        </w:rPr>
+        <w:t>, a także zmienna correction jest zwiększana o 1.</w:t>
+      </w:r>
+    </w:p>
+    <w:p>
+      <w:pPr>
+        <w:pStyle w:val="Akapitzlist"/>
+        <w:numPr>
+          <w:ilvl w:val="0"/>
+          <w:numId w:val="13"/>
+        </w:numPr>
+        <w:rPr>
+          <w:sz w:val="24"/>
+          <w:szCs w:val="24"/>
+        </w:rPr>
+      </w:pPr>
+      <w:r>
+        <w:rPr>
+          <w:sz w:val="24"/>
+          <w:szCs w:val="24"/>
+        </w:rPr>
+        <w:t xml:space="preserve">Aktualizacja temperatury: </w:t>
+      </w:r>
+      <w:r>
+        <w:rPr>
+          <w:b/>
+          <w:bCs/>
+          <w:sz w:val="24"/>
+          <w:szCs w:val="24"/>
+        </w:rPr>
+        <w:t>„</w:t>
+      </w:r>
+      <w:r>
+        <w:rPr>
+          <w:b/>
+          <w:bCs/>
+          <w:sz w:val="24"/>
+          <w:szCs w:val="24"/>
+        </w:rPr>
+        <w:t>T = alpha * T</w:t>
+      </w:r>
+      <w:r>
+        <w:rPr>
+          <w:b/>
+          <w:bCs/>
+          <w:sz w:val="24"/>
+          <w:szCs w:val="24"/>
+        </w:rPr>
+        <w:t>”</w:t>
+      </w:r>
+      <w:r>
+        <w:rPr>
+          <w:b/>
+          <w:bCs/>
+          <w:sz w:val="24"/>
+          <w:szCs w:val="24"/>
+        </w:rPr>
+        <w:t>.</w:t>
+      </w:r>
+      <w:r>
+        <w:rPr>
+          <w:sz w:val="24"/>
+          <w:szCs w:val="24"/>
+        </w:rPr>
+        <w:t xml:space="preserve"> Temperatura jest aktualizowana w każdej iteracji na podstawie współczynnika alpha. To pomaga w procesie wyżarzania, w którym temperatura maleje z czasem, co wpływa na prawdopodobieństwo akceptacji gorszych rozwiązań.</w:t>
+      </w:r>
+    </w:p>
+    <w:p>
+      <w:pPr>
+        <w:pStyle w:val="Akapitzlist"/>
+        <w:numPr>
+          <w:ilvl w:val="0"/>
+          <w:numId w:val="13"/>
+        </w:numPr>
+        <w:rPr>
+          <w:sz w:val="24"/>
+          <w:szCs w:val="24"/>
+        </w:rPr>
+      </w:pPr>
+      <w:r>
+        <w:rPr>
+          <w:sz w:val="24"/>
+          <w:szCs w:val="24"/>
+        </w:rPr>
+        <w:t>Po zakończeniu pętli, algorytm zwraca najlepsze znalezione rozwiązanie (best_solution) oraz jego koszt (best_cost) jako wynik obliczeń</w:t>
+      </w:r>
+      <w:r>
+        <w:rPr>
+          <w:sz w:val="24"/>
+          <w:szCs w:val="24"/>
+        </w:rPr>
+        <w:t xml:space="preserve"> </w:t>
+      </w:r>
+      <w:r>
+        <w:rPr>
+          <w:sz w:val="24"/>
+          <w:szCs w:val="24"/>
+        </w:rPr>
+        <w:t>oraz liczbę poprawek (correction)</w:t>
+      </w:r>
+      <w:r>
+        <w:rPr>
+          <w:sz w:val="24"/>
+          <w:szCs w:val="24"/>
+        </w:rPr>
+        <w:t xml:space="preserve"> </w:t>
+      </w:r>
+      <w:r>
+        <w:rPr>
+          <w:sz w:val="24"/>
+          <w:szCs w:val="24"/>
+        </w:rPr>
+        <w:t>oraz listę solution_changes, która zawiera zmiany best_solution w trakcie działania algorytmu.</w:t>
+      </w:r>
+    </w:p>
+    <w:p>
+      <w:pPr>
+        <w:rPr>
+          <w:sz w:val="24"/>
+          <w:szCs w:val="24"/>
+        </w:rPr>
+      </w:pPr>
+    </w:p>
+    <w:p>
+      <w:pPr>
+        <w:pStyle w:val="Akapitzlist"/>
+        <w:numPr>
+          <w:ilvl w:val="0"/>
+          <w:numId w:val="1"/>
+        </w:numPr>
+        <w:rPr>
+          <w:b/>
+          <w:bCs/>
+          <w:sz w:val="28"/>
+          <w:szCs w:val="28"/>
+        </w:rPr>
+      </w:pPr>
+      <w:r>
+        <w:rPr>
+          <w:b/>
+          <w:bCs/>
+          <w:sz w:val="28"/>
+          <w:szCs w:val="28"/>
+        </w:rPr>
+        <w:t xml:space="preserve">Analiza wyników </w:t>
+      </w:r>
+    </w:p>
+    <w:p>
+      <w:pPr>
+        <w:rPr>
+          <w:b/>
+          <w:bCs/>
+          <w:sz w:val="28"/>
+          <w:szCs w:val="28"/>
+        </w:rPr>
+      </w:pPr>
+    </w:p>
+    <w:p>
+      <w:pPr>
+        <w:rPr>
+          <w:b/>
+          <w:bCs/>
+          <w:sz w:val="28"/>
+          <w:szCs w:val="28"/>
         </w:rPr>
       </w:pPr>
     </w:p>
@@ -2678,6 +3544,119 @@
     </w:lvl>
   </w:abstractNum>
   <w:abstractNum w:abstractNumId="1" w15:restartNumberingAfterBreak="0">
+    <w:nsid w:val="13374D0A"/>
+    <w:multiLevelType w:val="hybridMultilevel"/>
+    <w:tmpl w:val="9EE2EC1C"/>
+    <w:lvl w:ilvl="0" w:tplc="04150001">
+      <w:start w:val="1"/>
+      <w:numFmt w:val="bullet"/>
+      <w:lvlText w:val=""/>
+      <w:lvlJc w:val="left"/>
+      <w:pPr>
+        <w:ind w:left="720" w:hanging="360"/>
+      </w:pPr>
+      <w:rPr>
+        <w:rFonts w:ascii="Symbol" w:hAnsi="Symbol" w:hint="default"/>
+      </w:rPr>
+    </w:lvl>
+    <w:lvl w:ilvl="1" w:tplc="04150003" w:tentative="1">
+      <w:start w:val="1"/>
+      <w:numFmt w:val="bullet"/>
+      <w:lvlText w:val="o"/>
+      <w:lvlJc w:val="left"/>
+      <w:pPr>
+        <w:ind w:left="1440" w:hanging="360"/>
+      </w:pPr>
+      <w:rPr>
+        <w:rFonts w:ascii="Courier New" w:hAnsi="Courier New" w:cs="Courier New" w:hint="default"/>
+      </w:rPr>
+    </w:lvl>
+    <w:lvl w:ilvl="2" w:tplc="04150005" w:tentative="1">
+      <w:start w:val="1"/>
+      <w:numFmt w:val="bullet"/>
+      <w:lvlText w:val=""/>
+      <w:lvlJc w:val="left"/>
+      <w:pPr>
+        <w:ind w:left="2160" w:hanging="360"/>
+      </w:pPr>
+      <w:rPr>
+        <w:rFonts w:ascii="Wingdings" w:hAnsi="Wingdings" w:hint="default"/>
+      </w:rPr>
+    </w:lvl>
+    <w:lvl w:ilvl="3" w:tplc="04150001" w:tentative="1">
+      <w:start w:val="1"/>
+      <w:numFmt w:val="bullet"/>
+      <w:lvlText w:val=""/>
+      <w:lvlJc w:val="left"/>
+      <w:pPr>
+        <w:ind w:left="2880" w:hanging="360"/>
+      </w:pPr>
+      <w:rPr>
+        <w:rFonts w:ascii="Symbol" w:hAnsi="Symbol" w:hint="default"/>
+      </w:rPr>
+    </w:lvl>
+    <w:lvl w:ilvl="4" w:tplc="04150003" w:tentative="1">
+      <w:start w:val="1"/>
+      <w:numFmt w:val="bullet"/>
+      <w:lvlText w:val="o"/>
+      <w:lvlJc w:val="left"/>
+      <w:pPr>
+        <w:ind w:left="3600" w:hanging="360"/>
+      </w:pPr>
+      <w:rPr>
+        <w:rFonts w:ascii="Courier New" w:hAnsi="Courier New" w:cs="Courier New" w:hint="default"/>
+      </w:rPr>
+    </w:lvl>
+    <w:lvl w:ilvl="5" w:tplc="04150005" w:tentative="1">
+      <w:start w:val="1"/>
+      <w:numFmt w:val="bullet"/>
+      <w:lvlText w:val=""/>
+      <w:lvlJc w:val="left"/>
+      <w:pPr>
+        <w:ind w:left="4320" w:hanging="360"/>
+      </w:pPr>
+      <w:rPr>
+        <w:rFonts w:ascii="Wingdings" w:hAnsi="Wingdings" w:hint="default"/>
+      </w:rPr>
+    </w:lvl>
+    <w:lvl w:ilvl="6" w:tplc="04150001" w:tentative="1">
+      <w:start w:val="1"/>
+      <w:numFmt w:val="bullet"/>
+      <w:lvlText w:val=""/>
+      <w:lvlJc w:val="left"/>
+      <w:pPr>
+        <w:ind w:left="5040" w:hanging="360"/>
+      </w:pPr>
+      <w:rPr>
+        <w:rFonts w:ascii="Symbol" w:hAnsi="Symbol" w:hint="default"/>
+      </w:rPr>
+    </w:lvl>
+    <w:lvl w:ilvl="7" w:tplc="04150003" w:tentative="1">
+      <w:start w:val="1"/>
+      <w:numFmt w:val="bullet"/>
+      <w:lvlText w:val="o"/>
+      <w:lvlJc w:val="left"/>
+      <w:pPr>
+        <w:ind w:left="5760" w:hanging="360"/>
+      </w:pPr>
+      <w:rPr>
+        <w:rFonts w:ascii="Courier New" w:hAnsi="Courier New" w:cs="Courier New" w:hint="default"/>
+      </w:rPr>
+    </w:lvl>
+    <w:lvl w:ilvl="8" w:tplc="04150005" w:tentative="1">
+      <w:start w:val="1"/>
+      <w:numFmt w:val="bullet"/>
+      <w:lvlText w:val=""/>
+      <w:lvlJc w:val="left"/>
+      <w:pPr>
+        <w:ind w:left="6480" w:hanging="360"/>
+      </w:pPr>
+      <w:rPr>
+        <w:rFonts w:ascii="Wingdings" w:hAnsi="Wingdings" w:hint="default"/>
+      </w:rPr>
+    </w:lvl>
+  </w:abstractNum>
+  <w:abstractNum w:abstractNumId="2" w15:restartNumberingAfterBreak="0">
     <w:nsid w:val="188A142D"/>
     <w:multiLevelType w:val="hybridMultilevel"/>
     <w:tmpl w:val="6A084BBE"/>
@@ -2790,7 +3769,7 @@
       </w:rPr>
     </w:lvl>
   </w:abstractNum>
-  <w:abstractNum w:abstractNumId="2" w15:restartNumberingAfterBreak="0">
+  <w:abstractNum w:abstractNumId="3" w15:restartNumberingAfterBreak="0">
     <w:nsid w:val="198D5928"/>
     <w:multiLevelType w:val="hybridMultilevel"/>
     <w:tmpl w:val="DE282BA8"/>
@@ -2879,7 +3858,7 @@
       </w:pPr>
     </w:lvl>
   </w:abstractNum>
-  <w:abstractNum w:abstractNumId="3" w15:restartNumberingAfterBreak="0">
+  <w:abstractNum w:abstractNumId="4" w15:restartNumberingAfterBreak="0">
     <w:nsid w:val="3AA20D7B"/>
     <w:multiLevelType w:val="hybridMultilevel"/>
     <w:tmpl w:val="BBA401B4"/>
@@ -2992,7 +3971,7 @@
       </w:rPr>
     </w:lvl>
   </w:abstractNum>
-  <w:abstractNum w:abstractNumId="4" w15:restartNumberingAfterBreak="0">
+  <w:abstractNum w:abstractNumId="5" w15:restartNumberingAfterBreak="0">
     <w:nsid w:val="3AF86DC9"/>
     <w:multiLevelType w:val="hybridMultilevel"/>
     <w:tmpl w:val="F84C4326"/>
@@ -3105,7 +4084,7 @@
       </w:rPr>
     </w:lvl>
   </w:abstractNum>
-  <w:abstractNum w:abstractNumId="5" w15:restartNumberingAfterBreak="0">
+  <w:abstractNum w:abstractNumId="6" w15:restartNumberingAfterBreak="0">
     <w:nsid w:val="400843E0"/>
     <w:multiLevelType w:val="hybridMultilevel"/>
     <w:tmpl w:val="2F8A3364"/>
@@ -3218,7 +4197,7 @@
       </w:rPr>
     </w:lvl>
   </w:abstractNum>
-  <w:abstractNum w:abstractNumId="6" w15:restartNumberingAfterBreak="0">
+  <w:abstractNum w:abstractNumId="7" w15:restartNumberingAfterBreak="0">
     <w:nsid w:val="517B2AAA"/>
     <w:multiLevelType w:val="hybridMultilevel"/>
     <w:tmpl w:val="FF68F65E"/>
@@ -3331,7 +4310,120 @@
       </w:rPr>
     </w:lvl>
   </w:abstractNum>
-  <w:abstractNum w:abstractNumId="7" w15:restartNumberingAfterBreak="0">
+  <w:abstractNum w:abstractNumId="8" w15:restartNumberingAfterBreak="0">
+    <w:nsid w:val="53314575"/>
+    <w:multiLevelType w:val="hybridMultilevel"/>
+    <w:tmpl w:val="AADA1450"/>
+    <w:lvl w:ilvl="0" w:tplc="04150001">
+      <w:start w:val="1"/>
+      <w:numFmt w:val="bullet"/>
+      <w:lvlText w:val=""/>
+      <w:lvlJc w:val="left"/>
+      <w:pPr>
+        <w:ind w:left="720" w:hanging="360"/>
+      </w:pPr>
+      <w:rPr>
+        <w:rFonts w:ascii="Symbol" w:hAnsi="Symbol" w:hint="default"/>
+      </w:rPr>
+    </w:lvl>
+    <w:lvl w:ilvl="1" w:tplc="04150003" w:tentative="1">
+      <w:start w:val="1"/>
+      <w:numFmt w:val="bullet"/>
+      <w:lvlText w:val="o"/>
+      <w:lvlJc w:val="left"/>
+      <w:pPr>
+        <w:ind w:left="1440" w:hanging="360"/>
+      </w:pPr>
+      <w:rPr>
+        <w:rFonts w:ascii="Courier New" w:hAnsi="Courier New" w:cs="Courier New" w:hint="default"/>
+      </w:rPr>
+    </w:lvl>
+    <w:lvl w:ilvl="2" w:tplc="04150005" w:tentative="1">
+      <w:start w:val="1"/>
+      <w:numFmt w:val="bullet"/>
+      <w:lvlText w:val=""/>
+      <w:lvlJc w:val="left"/>
+      <w:pPr>
+        <w:ind w:left="2160" w:hanging="360"/>
+      </w:pPr>
+      <w:rPr>
+        <w:rFonts w:ascii="Wingdings" w:hAnsi="Wingdings" w:hint="default"/>
+      </w:rPr>
+    </w:lvl>
+    <w:lvl w:ilvl="3" w:tplc="04150001" w:tentative="1">
+      <w:start w:val="1"/>
+      <w:numFmt w:val="bullet"/>
+      <w:lvlText w:val=""/>
+      <w:lvlJc w:val="left"/>
+      <w:pPr>
+        <w:ind w:left="2880" w:hanging="360"/>
+      </w:pPr>
+      <w:rPr>
+        <w:rFonts w:ascii="Symbol" w:hAnsi="Symbol" w:hint="default"/>
+      </w:rPr>
+    </w:lvl>
+    <w:lvl w:ilvl="4" w:tplc="04150003" w:tentative="1">
+      <w:start w:val="1"/>
+      <w:numFmt w:val="bullet"/>
+      <w:lvlText w:val="o"/>
+      <w:lvlJc w:val="left"/>
+      <w:pPr>
+        <w:ind w:left="3600" w:hanging="360"/>
+      </w:pPr>
+      <w:rPr>
+        <w:rFonts w:ascii="Courier New" w:hAnsi="Courier New" w:cs="Courier New" w:hint="default"/>
+      </w:rPr>
+    </w:lvl>
+    <w:lvl w:ilvl="5" w:tplc="04150005" w:tentative="1">
+      <w:start w:val="1"/>
+      <w:numFmt w:val="bullet"/>
+      <w:lvlText w:val=""/>
+      <w:lvlJc w:val="left"/>
+      <w:pPr>
+        <w:ind w:left="4320" w:hanging="360"/>
+      </w:pPr>
+      <w:rPr>
+        <w:rFonts w:ascii="Wingdings" w:hAnsi="Wingdings" w:hint="default"/>
+      </w:rPr>
+    </w:lvl>
+    <w:lvl w:ilvl="6" w:tplc="04150001" w:tentative="1">
+      <w:start w:val="1"/>
+      <w:numFmt w:val="bullet"/>
+      <w:lvlText w:val=""/>
+      <w:lvlJc w:val="left"/>
+      <w:pPr>
+        <w:ind w:left="5040" w:hanging="360"/>
+      </w:pPr>
+      <w:rPr>
+        <w:rFonts w:ascii="Symbol" w:hAnsi="Symbol" w:hint="default"/>
+      </w:rPr>
+    </w:lvl>
+    <w:lvl w:ilvl="7" w:tplc="04150003" w:tentative="1">
+      <w:start w:val="1"/>
+      <w:numFmt w:val="bullet"/>
+      <w:lvlText w:val="o"/>
+      <w:lvlJc w:val="left"/>
+      <w:pPr>
+        <w:ind w:left="5760" w:hanging="360"/>
+      </w:pPr>
+      <w:rPr>
+        <w:rFonts w:ascii="Courier New" w:hAnsi="Courier New" w:cs="Courier New" w:hint="default"/>
+      </w:rPr>
+    </w:lvl>
+    <w:lvl w:ilvl="8" w:tplc="04150005" w:tentative="1">
+      <w:start w:val="1"/>
+      <w:numFmt w:val="bullet"/>
+      <w:lvlText w:val=""/>
+      <w:lvlJc w:val="left"/>
+      <w:pPr>
+        <w:ind w:left="6480" w:hanging="360"/>
+      </w:pPr>
+      <w:rPr>
+        <w:rFonts w:ascii="Wingdings" w:hAnsi="Wingdings" w:hint="default"/>
+      </w:rPr>
+    </w:lvl>
+  </w:abstractNum>
+  <w:abstractNum w:abstractNumId="9" w15:restartNumberingAfterBreak="0">
     <w:nsid w:val="56EC5DCC"/>
     <w:multiLevelType w:val="hybridMultilevel"/>
     <w:tmpl w:val="7D4E870E"/>
@@ -3420,7 +4512,7 @@
       </w:pPr>
     </w:lvl>
   </w:abstractNum>
-  <w:abstractNum w:abstractNumId="8" w15:restartNumberingAfterBreak="0">
+  <w:abstractNum w:abstractNumId="10" w15:restartNumberingAfterBreak="0">
     <w:nsid w:val="58E50B1F"/>
     <w:multiLevelType w:val="hybridMultilevel"/>
     <w:tmpl w:val="C7E675F0"/>
@@ -3533,7 +4625,7 @@
       </w:rPr>
     </w:lvl>
   </w:abstractNum>
-  <w:abstractNum w:abstractNumId="9" w15:restartNumberingAfterBreak="0">
+  <w:abstractNum w:abstractNumId="11" w15:restartNumberingAfterBreak="0">
     <w:nsid w:val="755A4720"/>
     <w:multiLevelType w:val="hybridMultilevel"/>
     <w:tmpl w:val="8E1EA3E2"/>
@@ -3646,7 +4738,7 @@
       </w:rPr>
     </w:lvl>
   </w:abstractNum>
-  <w:abstractNum w:abstractNumId="10" w15:restartNumberingAfterBreak="0">
+  <w:abstractNum w:abstractNumId="12" w15:restartNumberingAfterBreak="0">
     <w:nsid w:val="7F6E05CC"/>
     <w:multiLevelType w:val="hybridMultilevel"/>
     <w:tmpl w:val="E562A472"/>
@@ -3737,37 +4829,43 @@
     </w:lvl>
   </w:abstractNum>
   <w:num w:numId="1" w16cid:durableId="1555390429">
+    <w:abstractNumId w:val="3"/>
+  </w:num>
+  <w:num w:numId="2" w16cid:durableId="1159925512">
+    <w:abstractNumId w:val="7"/>
+  </w:num>
+  <w:num w:numId="3" w16cid:durableId="58018783">
+    <w:abstractNumId w:val="12"/>
+  </w:num>
+  <w:num w:numId="4" w16cid:durableId="495221630">
+    <w:abstractNumId w:val="10"/>
+  </w:num>
+  <w:num w:numId="5" w16cid:durableId="1243250039">
     <w:abstractNumId w:val="2"/>
   </w:num>
-  <w:num w:numId="2" w16cid:durableId="1159925512">
+  <w:num w:numId="6" w16cid:durableId="1685133444">
+    <w:abstractNumId w:val="9"/>
+  </w:num>
+  <w:num w:numId="7" w16cid:durableId="100957377">
     <w:abstractNumId w:val="6"/>
   </w:num>
-  <w:num w:numId="3" w16cid:durableId="58018783">
-    <w:abstractNumId w:val="10"/>
+  <w:num w:numId="8" w16cid:durableId="112793400">
+    <w:abstractNumId w:val="11"/>
   </w:num>
-  <w:num w:numId="4" w16cid:durableId="495221630">
-    <w:abstractNumId w:val="8"/>
-  </w:num>
-  <w:num w:numId="5" w16cid:durableId="1243250039">
-    <w:abstractNumId w:val="1"/>
-  </w:num>
-  <w:num w:numId="6" w16cid:durableId="1685133444">
-    <w:abstractNumId w:val="7"/>
-  </w:num>
-  <w:num w:numId="7" w16cid:durableId="100957377">
+  <w:num w:numId="9" w16cid:durableId="1507090142">
     <w:abstractNumId w:val="5"/>
   </w:num>
-  <w:num w:numId="8" w16cid:durableId="112793400">
-    <w:abstractNumId w:val="9"/>
-  </w:num>
-  <w:num w:numId="9" w16cid:durableId="1507090142">
+  <w:num w:numId="10" w16cid:durableId="1550915009">
     <w:abstractNumId w:val="4"/>
-  </w:num>
-  <w:num w:numId="10" w16cid:durableId="1550915009">
-    <w:abstractNumId w:val="3"/>
   </w:num>
   <w:num w:numId="11" w16cid:durableId="608590446">
     <w:abstractNumId w:val="0"/>
+  </w:num>
+  <w:num w:numId="12" w16cid:durableId="1283539682">
+    <w:abstractNumId w:val="1"/>
+  </w:num>
+  <w:num w:numId="13" w16cid:durableId="1874995391">
+    <w:abstractNumId w:val="8"/>
   </w:num>
 </w:numbering>
 </file>

</xml_diff>

<commit_message>
changing the draw of neighbors
</commit_message>
<xml_diff>
--- a/zad1/meta -zad2 sprawko.docx
+++ b/zad1/meta -zad2 sprawko.docx
@@ -964,10 +964,19 @@
       </w:pPr>
       <w:r>
         <w:rPr>
-          <w:sz w:val="24"/>
-          <w:szCs w:val="24"/>
-        </w:rPr>
-        <w:t>Obliczenie Różnicy Kosztów: Obliczana jest różnica kosztów między nowym rozwiązaniem a aktualnym rozwiązaniem.</w:t>
+          <w:b/>
+          <w:bCs/>
+          <w:sz w:val="24"/>
+          <w:szCs w:val="24"/>
+        </w:rPr>
+        <w:t>Obliczenie Różnicy Kosztów:</w:t>
+      </w:r>
+      <w:r>
+        <w:rPr>
+          <w:sz w:val="24"/>
+          <w:szCs w:val="24"/>
+        </w:rPr>
+        <w:t xml:space="preserve"> Obliczana jest różnica kosztów między nowym rozwiązaniem a aktualnym rozwiązaniem.</w:t>
       </w:r>
     </w:p>
     <w:p>
@@ -998,7 +1007,21 @@
           <w:sz w:val="24"/>
           <w:szCs w:val="24"/>
         </w:rPr>
-        <w:t xml:space="preserve">Jeśli różnica kosztów jest ujemna, nowe rozwiązanie jest akceptowane jako nowe rozwiązanie bieżące. W przeciwnym razie, jest szansa na zaakceptowanie gorszego rozwiązania w zależności od prawdopodobieństwa </w:t>
+        <w:t xml:space="preserve">Jeśli różnica kosztów jest </w:t>
+      </w:r>
+      <w:r>
+        <w:rPr>
+          <w:sz w:val="24"/>
+          <w:szCs w:val="24"/>
+        </w:rPr>
+        <w:t>dodatnia</w:t>
+      </w:r>
+      <w:r>
+        <w:rPr>
+          <w:sz w:val="24"/>
+          <w:szCs w:val="24"/>
+        </w:rPr>
+        <w:t xml:space="preserve">, nowe rozwiązanie jest akceptowane jako nowe rozwiązanie bieżące. W przeciwnym razie, jest szansa na zaakceptowanie gorszego rozwiązania w zależności od prawdopodobieństwa </w:t>
       </w:r>
       <w:proofErr w:type="spellStart"/>
       <w:r>
@@ -1014,7 +1037,7 @@
           <w:sz w:val="24"/>
           <w:szCs w:val="24"/>
         </w:rPr>
-        <w:t>(-delta / (k * T)), gdzie T to aktualna temperatura.</w:t>
+        <w:t>(delta / (k * T)), gdzie T to aktualna temperatura.</w:t>
       </w:r>
     </w:p>
     <w:p>
@@ -1273,22 +1296,21 @@
       </w:pPr>
       <w:r>
         <w:rPr>
-          <w:sz w:val="24"/>
-          <w:szCs w:val="24"/>
+          <w:noProof/>
         </w:rPr>
         <w:drawing>
-          <wp:anchor distT="0" distB="0" distL="114300" distR="114300" simplePos="0" relativeHeight="251671552" behindDoc="0" locked="0" layoutInCell="1" allowOverlap="1" wp14:anchorId="286929CF" wp14:editId="1771401E">
+          <wp:anchor distT="0" distB="0" distL="114300" distR="114300" simplePos="0" relativeHeight="251702272" behindDoc="0" locked="0" layoutInCell="1" allowOverlap="1" wp14:anchorId="4505C792" wp14:editId="020A5A39">
             <wp:simplePos x="0" y="0"/>
-            <wp:positionH relativeFrom="column">
-              <wp:posOffset>45085</wp:posOffset>
+            <wp:positionH relativeFrom="margin">
+              <wp:posOffset>167640</wp:posOffset>
             </wp:positionH>
-            <wp:positionV relativeFrom="paragraph">
-              <wp:posOffset>856615</wp:posOffset>
+            <wp:positionV relativeFrom="page">
+              <wp:posOffset>2301240</wp:posOffset>
             </wp:positionV>
-            <wp:extent cx="5760720" cy="1318260"/>
-            <wp:effectExtent l="0" t="0" r="0" b="0"/>
+            <wp:extent cx="5760720" cy="1369695"/>
+            <wp:effectExtent l="0" t="0" r="0" b="1905"/>
             <wp:wrapTopAndBottom/>
-            <wp:docPr id="191327663" name="Obraz 1" descr="Obraz zawierający tekst, zrzut ekranu, Czcionka&#10;&#10;Opis wygenerowany automatycznie"/>
+            <wp:docPr id="1993045474" name="Obraz 1" descr="Obraz zawierający tekst, zrzut ekranu, Czcionka&#10;&#10;Opis wygenerowany automatycznie"/>
             <wp:cNvGraphicFramePr>
               <a:graphicFrameLocks xmlns:a="http://schemas.openxmlformats.org/drawingml/2006/main" noChangeAspect="1"/>
             </wp:cNvGraphicFramePr>
@@ -1296,7 +1318,7 @@
               <a:graphicData uri="http://schemas.openxmlformats.org/drawingml/2006/picture">
                 <pic:pic xmlns:pic="http://schemas.openxmlformats.org/drawingml/2006/picture">
                   <pic:nvPicPr>
-                    <pic:cNvPr id="191327663" name="Obraz 1" descr="Obraz zawierający tekst, zrzut ekranu, Czcionka&#10;&#10;Opis wygenerowany automatycznie"/>
+                    <pic:cNvPr id="1993045474" name="Obraz 1" descr="Obraz zawierający tekst, zrzut ekranu, Czcionka&#10;&#10;Opis wygenerowany automatycznie"/>
                     <pic:cNvPicPr/>
                   </pic:nvPicPr>
                   <pic:blipFill>
@@ -1314,7 +1336,7 @@
                   <pic:spPr>
                     <a:xfrm>
                       <a:off x="0" y="0"/>
-                      <a:ext cx="5760720" cy="1318260"/>
+                      <a:ext cx="5760720" cy="1369695"/>
                     </a:xfrm>
                     <a:prstGeom prst="rect">
                       <a:avLst/>
@@ -1463,22 +1485,23 @@
       </w:pPr>
       <w:r>
         <w:rPr>
+          <w:noProof/>
           <w:sz w:val="24"/>
           <w:szCs w:val="24"/>
         </w:rPr>
         <w:drawing>
-          <wp:anchor distT="0" distB="0" distL="114300" distR="114300" simplePos="0" relativeHeight="251672576" behindDoc="0" locked="0" layoutInCell="1" allowOverlap="1" wp14:anchorId="441539AF" wp14:editId="652F16E8">
+          <wp:anchor distT="0" distB="0" distL="114300" distR="114300" simplePos="0" relativeHeight="251700224" behindDoc="0" locked="0" layoutInCell="1" allowOverlap="1" wp14:anchorId="37B52B17" wp14:editId="70AF63DE">
             <wp:simplePos x="0" y="0"/>
             <wp:positionH relativeFrom="column">
-              <wp:posOffset>159385</wp:posOffset>
+              <wp:posOffset>60325</wp:posOffset>
             </wp:positionH>
-            <wp:positionV relativeFrom="paragraph">
-              <wp:posOffset>270510</wp:posOffset>
+            <wp:positionV relativeFrom="page">
+              <wp:posOffset>7117080</wp:posOffset>
             </wp:positionV>
-            <wp:extent cx="5760720" cy="1489075"/>
-            <wp:effectExtent l="0" t="0" r="0" b="0"/>
+            <wp:extent cx="5760720" cy="1541145"/>
+            <wp:effectExtent l="0" t="0" r="0" b="1905"/>
             <wp:wrapTopAndBottom/>
-            <wp:docPr id="2063464879" name="Obraz 1" descr="Obraz zawierający tekst, zrzut ekranu, Czcionka&#10;&#10;Opis wygenerowany automatycznie"/>
+            <wp:docPr id="654546614" name="Obraz 1" descr="Obraz zawierający tekst, zrzut ekranu, Czcionka&#10;&#10;Opis wygenerowany automatycznie"/>
             <wp:cNvGraphicFramePr>
               <a:graphicFrameLocks xmlns:a="http://schemas.openxmlformats.org/drawingml/2006/main" noChangeAspect="1"/>
             </wp:cNvGraphicFramePr>
@@ -1486,7 +1509,7 @@
               <a:graphicData uri="http://schemas.openxmlformats.org/drawingml/2006/picture">
                 <pic:pic xmlns:pic="http://schemas.openxmlformats.org/drawingml/2006/picture">
                   <pic:nvPicPr>
-                    <pic:cNvPr id="2063464879" name="Obraz 1" descr="Obraz zawierający tekst, zrzut ekranu, Czcionka&#10;&#10;Opis wygenerowany automatycznie"/>
+                    <pic:cNvPr id="654546614" name="Obraz 1" descr="Obraz zawierający tekst, zrzut ekranu, Czcionka&#10;&#10;Opis wygenerowany automatycznie"/>
                     <pic:cNvPicPr/>
                   </pic:nvPicPr>
                   <pic:blipFill>
@@ -1504,7 +1527,7 @@
                   <pic:spPr>
                     <a:xfrm>
                       <a:off x="0" y="0"/>
-                      <a:ext cx="5760720" cy="1489075"/>
+                      <a:ext cx="5760720" cy="1541145"/>
                     </a:xfrm>
                     <a:prstGeom prst="rect">
                       <a:avLst/>
@@ -1598,7 +1621,6 @@
           <w:sz w:val="28"/>
           <w:szCs w:val="28"/>
         </w:rPr>
-        <w:lastRenderedPageBreak/>
         <w:t>Wybrane miejsca implementacji rozwiązania</w:t>
       </w:r>
     </w:p>
@@ -1627,22 +1649,21 @@
       </w:pPr>
       <w:r>
         <w:rPr>
-          <w:sz w:val="24"/>
-          <w:szCs w:val="24"/>
+          <w:noProof/>
         </w:rPr>
         <w:drawing>
-          <wp:anchor distT="0" distB="0" distL="114300" distR="114300" simplePos="0" relativeHeight="251673600" behindDoc="0" locked="0" layoutInCell="1" allowOverlap="1" wp14:anchorId="6604ADB8" wp14:editId="5CC1DC19">
+          <wp:anchor distT="0" distB="0" distL="114300" distR="114300" simplePos="0" relativeHeight="251703296" behindDoc="0" locked="0" layoutInCell="1" allowOverlap="1" wp14:anchorId="1DF69618" wp14:editId="72795A85">
             <wp:simplePos x="0" y="0"/>
             <wp:positionH relativeFrom="column">
-              <wp:posOffset>-130175</wp:posOffset>
+              <wp:posOffset>-274955</wp:posOffset>
             </wp:positionH>
-            <wp:positionV relativeFrom="paragraph">
-              <wp:posOffset>208915</wp:posOffset>
+            <wp:positionV relativeFrom="page">
+              <wp:posOffset>1950720</wp:posOffset>
             </wp:positionV>
-            <wp:extent cx="5760720" cy="1490980"/>
-            <wp:effectExtent l="0" t="0" r="0" b="0"/>
+            <wp:extent cx="5760720" cy="1504315"/>
+            <wp:effectExtent l="0" t="0" r="0" b="635"/>
             <wp:wrapTopAndBottom/>
-            <wp:docPr id="2115399521" name="Obraz 1" descr="Obraz zawierający tekst, zrzut ekranu, Czcionka&#10;&#10;Opis wygenerowany automatycznie"/>
+            <wp:docPr id="1426685909" name="Obraz 1" descr="Obraz zawierający tekst, zrzut ekranu, Czcionka&#10;&#10;Opis wygenerowany automatycznie"/>
             <wp:cNvGraphicFramePr>
               <a:graphicFrameLocks xmlns:a="http://schemas.openxmlformats.org/drawingml/2006/main" noChangeAspect="1"/>
             </wp:cNvGraphicFramePr>
@@ -1650,7 +1671,7 @@
               <a:graphicData uri="http://schemas.openxmlformats.org/drawingml/2006/picture">
                 <pic:pic xmlns:pic="http://schemas.openxmlformats.org/drawingml/2006/picture">
                   <pic:nvPicPr>
-                    <pic:cNvPr id="2115399521" name="Obraz 1" descr="Obraz zawierający tekst, zrzut ekranu, Czcionka&#10;&#10;Opis wygenerowany automatycznie"/>
+                    <pic:cNvPr id="1426685909" name="Obraz 1" descr="Obraz zawierający tekst, zrzut ekranu, Czcionka&#10;&#10;Opis wygenerowany automatycznie"/>
                     <pic:cNvPicPr/>
                   </pic:nvPicPr>
                   <pic:blipFill>
@@ -1668,7 +1689,7 @@
                   <pic:spPr>
                     <a:xfrm>
                       <a:off x="0" y="0"/>
-                      <a:ext cx="5760720" cy="1490980"/>
+                      <a:ext cx="5760720" cy="1504315"/>
                     </a:xfrm>
                     <a:prstGeom prst="rect">
                       <a:avLst/>
@@ -1955,25 +1976,23 @@
       </w:pPr>
       <w:r>
         <w:rPr>
-          <w:b/>
-          <w:bCs/>
           <w:noProof/>
           <w:sz w:val="24"/>
           <w:szCs w:val="24"/>
         </w:rPr>
         <w:drawing>
-          <wp:anchor distT="0" distB="0" distL="114300" distR="114300" simplePos="0" relativeHeight="251674624" behindDoc="0" locked="0" layoutInCell="1" allowOverlap="1" wp14:anchorId="3158CD0D" wp14:editId="6F0251EA">
+          <wp:anchor distT="0" distB="0" distL="114300" distR="114300" simplePos="0" relativeHeight="251701248" behindDoc="0" locked="0" layoutInCell="1" allowOverlap="1" wp14:anchorId="3384A4C9" wp14:editId="7E55B041">
             <wp:simplePos x="0" y="0"/>
-            <wp:positionH relativeFrom="column">
-              <wp:posOffset>273685</wp:posOffset>
+            <wp:positionH relativeFrom="margin">
+              <wp:posOffset>136525</wp:posOffset>
             </wp:positionH>
-            <wp:positionV relativeFrom="paragraph">
-              <wp:posOffset>289560</wp:posOffset>
+            <wp:positionV relativeFrom="margin">
+              <wp:posOffset>4766310</wp:posOffset>
             </wp:positionV>
-            <wp:extent cx="4556760" cy="4616450"/>
-            <wp:effectExtent l="0" t="0" r="0" b="0"/>
+            <wp:extent cx="4499610" cy="4244340"/>
+            <wp:effectExtent l="0" t="0" r="0" b="3810"/>
             <wp:wrapTopAndBottom/>
-            <wp:docPr id="2111555307" name="Obraz 1" descr="Obraz zawierający tekst, zrzut ekranu, oprogramowanie&#10;&#10;Opis wygenerowany automatycznie"/>
+            <wp:docPr id="1389385904" name="Obraz 1" descr="Obraz zawierający tekst, zrzut ekranu, oprogramowanie&#10;&#10;Opis wygenerowany automatycznie"/>
             <wp:cNvGraphicFramePr>
               <a:graphicFrameLocks xmlns:a="http://schemas.openxmlformats.org/drawingml/2006/main" noChangeAspect="1"/>
             </wp:cNvGraphicFramePr>
@@ -1981,7 +2000,7 @@
               <a:graphicData uri="http://schemas.openxmlformats.org/drawingml/2006/picture">
                 <pic:pic xmlns:pic="http://schemas.openxmlformats.org/drawingml/2006/picture">
                   <pic:nvPicPr>
-                    <pic:cNvPr id="2111555307" name="Obraz 1" descr="Obraz zawierający tekst, zrzut ekranu, oprogramowanie&#10;&#10;Opis wygenerowany automatycznie"/>
+                    <pic:cNvPr id="1389385904" name="Obraz 1" descr="Obraz zawierający tekst, zrzut ekranu, oprogramowanie&#10;&#10;Opis wygenerowany automatycznie"/>
                     <pic:cNvPicPr/>
                   </pic:nvPicPr>
                   <pic:blipFill>
@@ -1999,7 +2018,7 @@
                   <pic:spPr>
                     <a:xfrm>
                       <a:off x="0" y="0"/>
-                      <a:ext cx="4556760" cy="4616450"/>
+                      <a:ext cx="4499610" cy="4244340"/>
                     </a:xfrm>
                     <a:prstGeom prst="rect">
                       <a:avLst/>
@@ -2055,6 +2074,14 @@
     </w:p>
     <w:p>
       <w:pPr>
+        <w:rPr>
+          <w:sz w:val="24"/>
+          <w:szCs w:val="24"/>
+        </w:rPr>
+      </w:pPr>
+    </w:p>
+    <w:p>
+      <w:pPr>
         <w:pStyle w:val="Akapitzlist"/>
         <w:numPr>
           <w:ilvl w:val="0"/>
@@ -2070,8 +2097,23 @@
           <w:sz w:val="24"/>
           <w:szCs w:val="24"/>
         </w:rPr>
-        <w:lastRenderedPageBreak/>
-        <w:t>Po wyborze opcji, program inicjalizuje parametry algorytmu symulowanego wyżarzania (temperaturę, współczynniki, itp.) oraz przedział i zakres generacji rozwiązań sąsiednich w zależności od wybranej funkcji.</w:t>
+        <w:t xml:space="preserve">Po wyborze opcji, program inicjalizuje parametry algorytmu symulowanego wyżarzania (temperaturę, współczynniki, </w:t>
+      </w:r>
+      <w:proofErr w:type="spellStart"/>
+      <w:r>
+        <w:rPr>
+          <w:sz w:val="24"/>
+          <w:szCs w:val="24"/>
+        </w:rPr>
+        <w:t>itp</w:t>
+      </w:r>
+      <w:proofErr w:type="spellEnd"/>
+      <w:r>
+        <w:rPr>
+          <w:sz w:val="24"/>
+          <w:szCs w:val="24"/>
+        </w:rPr>
+        <w:t>).</w:t>
       </w:r>
       <w:r>
         <w:rPr>
@@ -2119,35 +2161,25 @@
     </w:p>
     <w:p>
       <w:pPr>
-        <w:pStyle w:val="Akapitzlist"/>
-        <w:rPr>
-          <w:b/>
-          <w:bCs/>
-          <w:sz w:val="24"/>
-          <w:szCs w:val="24"/>
-        </w:rPr>
-      </w:pPr>
-    </w:p>
-    <w:p>
-      <w:pPr>
-        <w:rPr>
-          <w:sz w:val="24"/>
-          <w:szCs w:val="24"/>
-        </w:rPr>
-      </w:pPr>
-      <w:r>
-        <w:rPr>
+        <w:rPr>
+          <w:sz w:val="24"/>
+          <w:szCs w:val="24"/>
+        </w:rPr>
+      </w:pPr>
+      <w:r>
+        <w:rPr>
+          <w:noProof/>
           <w:sz w:val="24"/>
           <w:szCs w:val="24"/>
         </w:rPr>
         <w:drawing>
-          <wp:anchor distT="0" distB="0" distL="114300" distR="114300" simplePos="0" relativeHeight="251675648" behindDoc="0" locked="0" layoutInCell="1" allowOverlap="1" wp14:anchorId="17B0F1C4" wp14:editId="2D071D56">
+          <wp:anchor distT="0" distB="0" distL="114300" distR="114300" simplePos="0" relativeHeight="251675648" behindDoc="0" locked="0" layoutInCell="1" allowOverlap="1" wp14:anchorId="17B0F1C4" wp14:editId="1560702E">
             <wp:simplePos x="0" y="0"/>
             <wp:positionH relativeFrom="margin">
               <wp:align>right</wp:align>
             </wp:positionH>
             <wp:positionV relativeFrom="page">
-              <wp:posOffset>2735580</wp:posOffset>
+              <wp:posOffset>2636520</wp:posOffset>
             </wp:positionV>
             <wp:extent cx="5760720" cy="681355"/>
             <wp:effectExtent l="0" t="0" r="0" b="4445"/>
@@ -2265,15 +2297,6 @@
     </w:p>
     <w:p>
       <w:pPr>
-        <w:ind w:left="360"/>
-        <w:rPr>
-          <w:sz w:val="24"/>
-          <w:szCs w:val="24"/>
-        </w:rPr>
-      </w:pPr>
-    </w:p>
-    <w:p>
-      <w:pPr>
         <w:pStyle w:val="Akapitzlist"/>
         <w:numPr>
           <w:ilvl w:val="0"/>
@@ -2353,13 +2376,13 @@
           <w:szCs w:val="24"/>
         </w:rPr>
         <w:drawing>
-          <wp:anchor distT="0" distB="0" distL="114300" distR="114300" simplePos="0" relativeHeight="251668480" behindDoc="0" locked="0" layoutInCell="1" allowOverlap="1" wp14:anchorId="675A5D0D" wp14:editId="45F2F664">
+          <wp:anchor distT="0" distB="0" distL="114300" distR="114300" simplePos="0" relativeHeight="251668480" behindDoc="0" locked="0" layoutInCell="1" allowOverlap="1" wp14:anchorId="675A5D0D" wp14:editId="15C52E03">
             <wp:simplePos x="0" y="0"/>
             <wp:positionH relativeFrom="margin">
               <wp:posOffset>669925</wp:posOffset>
             </wp:positionH>
             <wp:positionV relativeFrom="page">
-              <wp:posOffset>5685155</wp:posOffset>
+              <wp:posOffset>5380355</wp:posOffset>
             </wp:positionV>
             <wp:extent cx="3070860" cy="1972310"/>
             <wp:effectExtent l="0" t="0" r="0" b="8890"/>
@@ -2554,23 +2577,25 @@
       </w:pPr>
       <w:r>
         <w:rPr>
-          <w:sz w:val="28"/>
-          <w:szCs w:val="28"/>
+          <w:b/>
+          <w:bCs/>
+          <w:sz w:val="24"/>
+          <w:szCs w:val="24"/>
         </w:rPr>
         <w:lastRenderedPageBreak/>
         <w:drawing>
-          <wp:anchor distT="0" distB="0" distL="114300" distR="114300" simplePos="0" relativeHeight="251676672" behindDoc="0" locked="0" layoutInCell="1" allowOverlap="1" wp14:anchorId="57B15357" wp14:editId="0AAD33E2">
+          <wp:anchor distT="0" distB="0" distL="114300" distR="114300" simplePos="0" relativeHeight="251704320" behindDoc="0" locked="0" layoutInCell="1" allowOverlap="1" wp14:anchorId="731D2CC0" wp14:editId="734DC4D5">
             <wp:simplePos x="0" y="0"/>
-            <wp:positionH relativeFrom="margin">
-              <wp:posOffset>197485</wp:posOffset>
+            <wp:positionH relativeFrom="column">
+              <wp:posOffset>-198755</wp:posOffset>
             </wp:positionH>
             <wp:positionV relativeFrom="page">
-              <wp:posOffset>1287780</wp:posOffset>
+              <wp:posOffset>1181100</wp:posOffset>
             </wp:positionV>
-            <wp:extent cx="4541520" cy="5015865"/>
+            <wp:extent cx="5760720" cy="3849370"/>
             <wp:effectExtent l="0" t="0" r="0" b="0"/>
             <wp:wrapTopAndBottom/>
-            <wp:docPr id="1291733743" name="Obraz 1" descr="Obraz zawierający tekst, zrzut ekranu, Czcionka&#10;&#10;Opis wygenerowany automatycznie"/>
+            <wp:docPr id="1682413394" name="Obraz 1" descr="Obraz zawierający tekst, zrzut ekranu, Czcionka&#10;&#10;Opis wygenerowany automatycznie"/>
             <wp:cNvGraphicFramePr>
               <a:graphicFrameLocks xmlns:a="http://schemas.openxmlformats.org/drawingml/2006/main" noChangeAspect="1"/>
             </wp:cNvGraphicFramePr>
@@ -2578,7 +2603,7 @@
               <a:graphicData uri="http://schemas.openxmlformats.org/drawingml/2006/picture">
                 <pic:pic xmlns:pic="http://schemas.openxmlformats.org/drawingml/2006/picture">
                   <pic:nvPicPr>
-                    <pic:cNvPr id="1291733743" name="Obraz 1" descr="Obraz zawierający tekst, zrzut ekranu, Czcionka&#10;&#10;Opis wygenerowany automatycznie"/>
+                    <pic:cNvPr id="1682413394" name="Obraz 1" descr="Obraz zawierający tekst, zrzut ekranu, Czcionka&#10;&#10;Opis wygenerowany automatycznie"/>
                     <pic:cNvPicPr/>
                   </pic:nvPicPr>
                   <pic:blipFill>
@@ -2596,7 +2621,7 @@
                   <pic:spPr>
                     <a:xfrm>
                       <a:off x="0" y="0"/>
-                      <a:ext cx="4541520" cy="5015865"/>
+                      <a:ext cx="5760720" cy="3849370"/>
                     </a:xfrm>
                     <a:prstGeom prst="rect">
                       <a:avLst/>
@@ -2605,12 +2630,6 @@
                 </pic:pic>
               </a:graphicData>
             </a:graphic>
-            <wp14:sizeRelH relativeFrom="margin">
-              <wp14:pctWidth>0</wp14:pctWidth>
-            </wp14:sizeRelH>
-            <wp14:sizeRelV relativeFrom="margin">
-              <wp14:pctHeight>0</wp14:pctHeight>
-            </wp14:sizeRelV>
           </wp:anchor>
         </w:drawing>
       </w:r>
@@ -2621,43 +2640,7 @@
           <w:sz w:val="24"/>
           <w:szCs w:val="24"/>
         </w:rPr>
-        <w:t xml:space="preserve">  Algorytm </w:t>
-      </w:r>
-      <w:r>
-        <w:rPr>
-          <w:b/>
-          <w:bCs/>
-          <w:sz w:val="24"/>
-          <w:szCs w:val="24"/>
-        </w:rPr>
-        <w:t>symulowane</w:t>
-      </w:r>
-      <w:r>
-        <w:rPr>
-          <w:b/>
-          <w:bCs/>
-          <w:sz w:val="24"/>
-          <w:szCs w:val="24"/>
-        </w:rPr>
-        <w:t>go</w:t>
-      </w:r>
-      <w:r>
-        <w:rPr>
-          <w:b/>
-          <w:bCs/>
-          <w:sz w:val="24"/>
-          <w:szCs w:val="24"/>
-        </w:rPr>
-        <w:t xml:space="preserve"> wyżarzani</w:t>
-      </w:r>
-      <w:r>
-        <w:rPr>
-          <w:b/>
-          <w:bCs/>
-          <w:sz w:val="24"/>
-          <w:szCs w:val="24"/>
-        </w:rPr>
-        <w:t>a</w:t>
+        <w:t xml:space="preserve">  Algorytm symulowanego wyżarzania</w:t>
       </w:r>
     </w:p>
     <w:p>
@@ -2732,14 +2715,7 @@
           <w:sz w:val="24"/>
           <w:szCs w:val="24"/>
         </w:rPr>
-        <w:t xml:space="preserve"> (współczynnik zmiany temperatury), k (współczynnik wygaszania), M (liczba iteracji), f (wybrana przez użytkownika funkcja), s1 (początek przedziału), s2 (koniec przedziału), r1 (początek przedziału, z którego będzie losowana wartość</w:t>
-      </w:r>
-      <w:r>
-        <w:rPr>
-          <w:sz w:val="24"/>
-          <w:szCs w:val="24"/>
-        </w:rPr>
-        <w:t xml:space="preserve"> - następnie jest dodawana do bieżącego rozwiązania w celu znalezienia nowego wśród najbliższych sąsiadów)  oraz r2 (koniec tego przedziału). </w:t>
+        <w:t xml:space="preserve"> (współczynnik zmiany temperatury), k (współczynnik wygaszania), M (liczba iteracji), f (wybrana przez użytkownika funkcja), s1 (początek przedziału), s2 (koniec przedziału)</w:t>
       </w:r>
     </w:p>
     <w:p>
@@ -2749,6 +2725,7 @@
           <w:ilvl w:val="0"/>
           <w:numId w:val="13"/>
         </w:numPr>
+        <w:spacing w:line="256" w:lineRule="auto"/>
         <w:rPr>
           <w:sz w:val="24"/>
           <w:szCs w:val="24"/>
@@ -2801,25 +2778,7 @@
           <w:sz w:val="24"/>
           <w:szCs w:val="24"/>
         </w:rPr>
-        <w:t>(s1, s2)</w:t>
-      </w:r>
-      <w:r>
-        <w:rPr>
-          <w:b/>
-          <w:bCs/>
-          <w:sz w:val="24"/>
-          <w:szCs w:val="24"/>
-        </w:rPr>
-        <w:t>”</w:t>
-      </w:r>
-      <w:r>
-        <w:rPr>
-          <w:b/>
-          <w:bCs/>
-          <w:sz w:val="24"/>
-          <w:szCs w:val="24"/>
-        </w:rPr>
-        <w:t xml:space="preserve">: </w:t>
+        <w:t xml:space="preserve">(s1, s2)”: </w:t>
       </w:r>
       <w:r>
         <w:rPr>
@@ -2874,6 +2833,66 @@
           <w:sz w:val="24"/>
           <w:szCs w:val="24"/>
         </w:rPr>
+        <w:t>best_solution</w:t>
+      </w:r>
+      <w:proofErr w:type="spellEnd"/>
+      <w:r>
+        <w:rPr>
+          <w:b/>
+          <w:bCs/>
+          <w:sz w:val="24"/>
+          <w:szCs w:val="24"/>
+        </w:rPr>
+        <w:t xml:space="preserve"> = </w:t>
+      </w:r>
+      <w:proofErr w:type="spellStart"/>
+      <w:r>
+        <w:rPr>
+          <w:b/>
+          <w:bCs/>
+          <w:sz w:val="24"/>
+          <w:szCs w:val="24"/>
+        </w:rPr>
+        <w:t>current_solution</w:t>
+      </w:r>
+      <w:proofErr w:type="spellEnd"/>
+      <w:r>
+        <w:rPr>
+          <w:b/>
+          <w:bCs/>
+          <w:sz w:val="24"/>
+          <w:szCs w:val="24"/>
+        </w:rPr>
+        <w:t xml:space="preserve"> i </w:t>
+      </w:r>
+      <w:proofErr w:type="spellStart"/>
+      <w:r>
+        <w:rPr>
+          <w:b/>
+          <w:bCs/>
+          <w:sz w:val="24"/>
+          <w:szCs w:val="24"/>
+        </w:rPr>
+        <w:t>best_cost</w:t>
+      </w:r>
+      <w:proofErr w:type="spellEnd"/>
+      <w:r>
+        <w:rPr>
+          <w:b/>
+          <w:bCs/>
+          <w:sz w:val="24"/>
+          <w:szCs w:val="24"/>
+        </w:rPr>
+        <w:t xml:space="preserve"> = </w:t>
+      </w:r>
+      <w:proofErr w:type="spellStart"/>
+      <w:r>
+        <w:rPr>
+          <w:b/>
+          <w:bCs/>
+          <w:sz w:val="24"/>
+          <w:szCs w:val="24"/>
+        </w:rPr>
         <w:t>current_cost</w:t>
       </w:r>
       <w:proofErr w:type="spellEnd"/>
@@ -2884,52 +2903,30 @@
           <w:sz w:val="24"/>
           <w:szCs w:val="24"/>
         </w:rPr>
-        <w:t xml:space="preserve"> = f(</w:t>
+        <w:t>”:</w:t>
+      </w:r>
+      <w:r>
+        <w:rPr>
+          <w:sz w:val="24"/>
+          <w:szCs w:val="24"/>
+        </w:rPr>
+        <w:t xml:space="preserve"> Inicjalizacja zmiennych </w:t>
       </w:r>
       <w:proofErr w:type="spellStart"/>
       <w:r>
         <w:rPr>
-          <w:b/>
-          <w:bCs/>
-          <w:sz w:val="24"/>
-          <w:szCs w:val="24"/>
-        </w:rPr>
-        <w:t>current_solution</w:t>
+          <w:sz w:val="24"/>
+          <w:szCs w:val="24"/>
+        </w:rPr>
+        <w:t>best_solution</w:t>
       </w:r>
       <w:proofErr w:type="spellEnd"/>
       <w:r>
         <w:rPr>
-          <w:b/>
-          <w:bCs/>
-          <w:sz w:val="24"/>
-          <w:szCs w:val="24"/>
-        </w:rPr>
-        <w:t>)</w:t>
-      </w:r>
-      <w:r>
-        <w:rPr>
-          <w:b/>
-          <w:bCs/>
-          <w:sz w:val="24"/>
-          <w:szCs w:val="24"/>
-        </w:rPr>
-        <w:t>”</w:t>
-      </w:r>
-      <w:r>
-        <w:rPr>
-          <w:b/>
-          <w:bCs/>
-          <w:sz w:val="24"/>
-          <w:szCs w:val="24"/>
-        </w:rPr>
-        <w:t>:</w:t>
-      </w:r>
-      <w:r>
-        <w:rPr>
-          <w:sz w:val="24"/>
-          <w:szCs w:val="24"/>
-        </w:rPr>
-        <w:t xml:space="preserve"> Obliczenie wartości funkcji kosztu (wartość funkcji f(x)) dla bieżącego rozwiązania. Ta wartość jest przechowywana jako </w:t>
+          <w:sz w:val="24"/>
+          <w:szCs w:val="24"/>
+        </w:rPr>
+        <w:t xml:space="preserve"> i </w:t>
       </w:r>
       <w:proofErr w:type="spellStart"/>
       <w:r>
@@ -2937,7 +2934,7 @@
           <w:sz w:val="24"/>
           <w:szCs w:val="24"/>
         </w:rPr>
-        <w:t>current_cost</w:t>
+        <w:t>best_cost</w:t>
       </w:r>
       <w:proofErr w:type="spellEnd"/>
       <w:r>
@@ -2945,7 +2942,7 @@
           <w:sz w:val="24"/>
           <w:szCs w:val="24"/>
         </w:rPr>
-        <w:t>.</w:t>
+        <w:t xml:space="preserve"> jako bieżącego rozwiązania i jego kosztu. Te zmienne będą śledzić najlepsze znalezione rozwiązanie podczas procesu optymalizacji.</w:t>
       </w:r>
     </w:p>
     <w:p>
@@ -2977,7 +2974,7 @@
           <w:sz w:val="24"/>
           <w:szCs w:val="24"/>
         </w:rPr>
-        <w:t>best_solution</w:t>
+        <w:t>correction</w:t>
       </w:r>
       <w:proofErr w:type="spellEnd"/>
       <w:r>
@@ -2987,123 +2984,30 @@
           <w:sz w:val="24"/>
           <w:szCs w:val="24"/>
         </w:rPr>
-        <w:t xml:space="preserve"> = </w:t>
+        <w:t xml:space="preserve"> = 0”</w:t>
+      </w:r>
+      <w:r>
+        <w:rPr>
+          <w:sz w:val="24"/>
+          <w:szCs w:val="24"/>
+        </w:rPr>
+        <w:t xml:space="preserve">: Inicjalizacja zmiennej </w:t>
       </w:r>
       <w:proofErr w:type="spellStart"/>
       <w:r>
         <w:rPr>
-          <w:b/>
-          <w:bCs/>
-          <w:sz w:val="24"/>
-          <w:szCs w:val="24"/>
-        </w:rPr>
-        <w:t>current_solution</w:t>
+          <w:sz w:val="24"/>
+          <w:szCs w:val="24"/>
+        </w:rPr>
+        <w:t>correction</w:t>
       </w:r>
       <w:proofErr w:type="spellEnd"/>
       <w:r>
         <w:rPr>
-          <w:b/>
-          <w:bCs/>
-          <w:sz w:val="24"/>
-          <w:szCs w:val="24"/>
-        </w:rPr>
-        <w:t xml:space="preserve"> i </w:t>
-      </w:r>
-      <w:proofErr w:type="spellStart"/>
-      <w:r>
-        <w:rPr>
-          <w:b/>
-          <w:bCs/>
-          <w:sz w:val="24"/>
-          <w:szCs w:val="24"/>
-        </w:rPr>
-        <w:t>best_cost</w:t>
-      </w:r>
-      <w:proofErr w:type="spellEnd"/>
-      <w:r>
-        <w:rPr>
-          <w:b/>
-          <w:bCs/>
-          <w:sz w:val="24"/>
-          <w:szCs w:val="24"/>
-        </w:rPr>
-        <w:t xml:space="preserve"> = </w:t>
-      </w:r>
-      <w:proofErr w:type="spellStart"/>
-      <w:r>
-        <w:rPr>
-          <w:b/>
-          <w:bCs/>
-          <w:sz w:val="24"/>
-          <w:szCs w:val="24"/>
-        </w:rPr>
-        <w:t>current_cost</w:t>
-      </w:r>
-      <w:proofErr w:type="spellEnd"/>
-      <w:r>
-        <w:rPr>
-          <w:b/>
-          <w:bCs/>
-          <w:sz w:val="24"/>
-          <w:szCs w:val="24"/>
-        </w:rPr>
-        <w:t>”</w:t>
-      </w:r>
-      <w:r>
-        <w:rPr>
-          <w:b/>
-          <w:bCs/>
-          <w:sz w:val="24"/>
-          <w:szCs w:val="24"/>
-        </w:rPr>
-        <w:t>:</w:t>
-      </w:r>
-      <w:r>
-        <w:rPr>
-          <w:sz w:val="24"/>
-          <w:szCs w:val="24"/>
-        </w:rPr>
-        <w:t xml:space="preserve"> Inicjalizacja zmiennych </w:t>
-      </w:r>
-      <w:proofErr w:type="spellStart"/>
-      <w:r>
-        <w:rPr>
-          <w:sz w:val="24"/>
-          <w:szCs w:val="24"/>
-        </w:rPr>
-        <w:t>best_solution</w:t>
-      </w:r>
-      <w:proofErr w:type="spellEnd"/>
-      <w:r>
-        <w:rPr>
-          <w:sz w:val="24"/>
-          <w:szCs w:val="24"/>
-        </w:rPr>
-        <w:t xml:space="preserve"> i </w:t>
-      </w:r>
-      <w:proofErr w:type="spellStart"/>
-      <w:r>
-        <w:rPr>
-          <w:sz w:val="24"/>
-          <w:szCs w:val="24"/>
-        </w:rPr>
-        <w:t>best_cost</w:t>
-      </w:r>
-      <w:proofErr w:type="spellEnd"/>
-      <w:r>
-        <w:rPr>
-          <w:sz w:val="24"/>
-          <w:szCs w:val="24"/>
-        </w:rPr>
-        <w:t xml:space="preserve"> jako bieżącego rozwiązania i jego kosztu. Te </w:t>
-      </w:r>
-      <w:r>
-        <w:rPr>
-          <w:sz w:val="24"/>
-          <w:szCs w:val="24"/>
-        </w:rPr>
-        <w:lastRenderedPageBreak/>
-        <w:t>zmienne będą śledzić najlepsze znalezione rozwiązanie podczas procesu optymalizacji.</w:t>
+          <w:sz w:val="24"/>
+          <w:szCs w:val="24"/>
+        </w:rPr>
+        <w:t xml:space="preserve"> na 0. Ta zmienna będzie używana do śledzenia liczby poprawek (aktualizacji) najlepszego rozwiązania.</w:t>
       </w:r>
     </w:p>
     <w:p>
@@ -3120,6 +3024,13 @@
       </w:pPr>
       <w:r>
         <w:rPr>
+          <w:sz w:val="24"/>
+          <w:szCs w:val="24"/>
+        </w:rPr>
+        <w:t xml:space="preserve">Inicjalizowana jest lista </w:t>
+      </w:r>
+      <w:r>
+        <w:rPr>
           <w:b/>
           <w:bCs/>
           <w:sz w:val="24"/>
@@ -3135,7 +3046,7 @@
           <w:sz w:val="24"/>
           <w:szCs w:val="24"/>
         </w:rPr>
-        <w:t>correction</w:t>
+        <w:t>solution_changes</w:t>
       </w:r>
       <w:proofErr w:type="spellEnd"/>
       <w:r>
@@ -3145,23 +3056,14 @@
           <w:sz w:val="24"/>
           <w:szCs w:val="24"/>
         </w:rPr>
-        <w:t xml:space="preserve"> = 0</w:t>
-      </w:r>
-      <w:r>
-        <w:rPr>
-          <w:b/>
-          <w:bCs/>
-          <w:sz w:val="24"/>
-          <w:szCs w:val="24"/>
-        </w:rPr>
-        <w:t>”</w:t>
-      </w:r>
-      <w:r>
-        <w:rPr>
-          <w:sz w:val="24"/>
-          <w:szCs w:val="24"/>
-        </w:rPr>
-        <w:t xml:space="preserve">: Inicjalizacja zmiennej </w:t>
+        <w:t>”,</w:t>
+      </w:r>
+      <w:r>
+        <w:rPr>
+          <w:sz w:val="24"/>
+          <w:szCs w:val="24"/>
+        </w:rPr>
+        <w:t xml:space="preserve"> która będzie przechowywać zmiany </w:t>
       </w:r>
       <w:proofErr w:type="spellStart"/>
       <w:r>
@@ -3169,7 +3071,7 @@
           <w:sz w:val="24"/>
           <w:szCs w:val="24"/>
         </w:rPr>
-        <w:t>correction</w:t>
+        <w:t>best_solution</w:t>
       </w:r>
       <w:proofErr w:type="spellEnd"/>
       <w:r>
@@ -3177,7 +3079,7 @@
           <w:sz w:val="24"/>
           <w:szCs w:val="24"/>
         </w:rPr>
-        <w:t xml:space="preserve"> na 0. Ta zmienna będzie używana do śledzenia liczby poprawek (aktualizacji) najlepszego rozwiązania.</w:t>
+        <w:t xml:space="preserve"> w trakcie działania algorytmu.</w:t>
       </w:r>
     </w:p>
     <w:p>
@@ -3197,16 +3099,16 @@
           <w:sz w:val="24"/>
           <w:szCs w:val="24"/>
         </w:rPr>
-        <w:t xml:space="preserve">Inicjalizowana jest lista </w:t>
-      </w:r>
-      <w:r>
-        <w:rPr>
-          <w:b/>
-          <w:bCs/>
-          <w:sz w:val="24"/>
-          <w:szCs w:val="24"/>
-        </w:rPr>
-        <w:t>„</w:t>
+        <w:t xml:space="preserve">Następnie przechodzimy do pętli głównej: </w:t>
+      </w:r>
+      <w:r>
+        <w:rPr>
+          <w:b/>
+          <w:bCs/>
+          <w:sz w:val="24"/>
+          <w:szCs w:val="24"/>
+        </w:rPr>
+        <w:t xml:space="preserve">„for i in </w:t>
       </w:r>
       <w:proofErr w:type="spellStart"/>
       <w:r>
@@ -3216,7 +3118,7 @@
           <w:sz w:val="24"/>
           <w:szCs w:val="24"/>
         </w:rPr>
-        <w:t>solution_changes</w:t>
+        <w:t>range</w:t>
       </w:r>
       <w:proofErr w:type="spellEnd"/>
       <w:r>
@@ -3226,39 +3128,14 @@
           <w:sz w:val="24"/>
           <w:szCs w:val="24"/>
         </w:rPr>
-        <w:t>”</w:t>
-      </w:r>
-      <w:r>
-        <w:rPr>
-          <w:b/>
-          <w:bCs/>
-          <w:sz w:val="24"/>
-          <w:szCs w:val="24"/>
-        </w:rPr>
-        <w:t>,</w:t>
-      </w:r>
-      <w:r>
-        <w:rPr>
-          <w:sz w:val="24"/>
-          <w:szCs w:val="24"/>
-        </w:rPr>
-        <w:t xml:space="preserve"> która będzie przechowywać zmiany </w:t>
-      </w:r>
-      <w:proofErr w:type="spellStart"/>
-      <w:r>
-        <w:rPr>
-          <w:sz w:val="24"/>
-          <w:szCs w:val="24"/>
-        </w:rPr>
-        <w:t>best_solution</w:t>
-      </w:r>
-      <w:proofErr w:type="spellEnd"/>
-      <w:r>
-        <w:rPr>
-          <w:sz w:val="24"/>
-          <w:szCs w:val="24"/>
-        </w:rPr>
-        <w:t xml:space="preserve"> w trakcie działania algorytmu.</w:t>
+        <w:t xml:space="preserve">(M):”. </w:t>
+      </w:r>
+      <w:r>
+        <w:rPr>
+          <w:sz w:val="24"/>
+          <w:szCs w:val="24"/>
+        </w:rPr>
+        <w:t>Ta pętla wykonuje określoną liczbę iteracji M w celu przeszukiwania przestrzeni rozwiązań.</w:t>
       </w:r>
     </w:p>
     <w:p>
@@ -3273,66 +3150,75 @@
           <w:szCs w:val="24"/>
         </w:rPr>
       </w:pPr>
-      <w:r>
-        <w:rPr>
-          <w:sz w:val="24"/>
-          <w:szCs w:val="24"/>
-        </w:rPr>
-        <w:t xml:space="preserve">Następnie przechodzimy do pętli głównej: </w:t>
-      </w:r>
-      <w:r>
-        <w:rPr>
-          <w:b/>
-          <w:bCs/>
-          <w:sz w:val="24"/>
-          <w:szCs w:val="24"/>
-        </w:rPr>
-        <w:t>„</w:t>
-      </w:r>
-      <w:r>
-        <w:rPr>
-          <w:b/>
-          <w:bCs/>
-          <w:sz w:val="24"/>
-          <w:szCs w:val="24"/>
-        </w:rPr>
-        <w:t xml:space="preserve">for i in </w:t>
-      </w:r>
       <w:proofErr w:type="spellStart"/>
       <w:r>
         <w:rPr>
-          <w:b/>
-          <w:bCs/>
-          <w:sz w:val="24"/>
-          <w:szCs w:val="24"/>
-        </w:rPr>
-        <w:t>range</w:t>
+          <w:sz w:val="24"/>
+          <w:szCs w:val="24"/>
+          <w:lang w:val="en-GB"/>
+        </w:rPr>
+        <w:t>Losowanie</w:t>
       </w:r>
       <w:proofErr w:type="spellEnd"/>
       <w:r>
         <w:rPr>
-          <w:b/>
-          <w:bCs/>
-          <w:sz w:val="24"/>
-          <w:szCs w:val="24"/>
-        </w:rPr>
-        <w:t>(M)</w:t>
-      </w:r>
-      <w:r>
-        <w:rPr>
-          <w:b/>
-          <w:bCs/>
-          <w:sz w:val="24"/>
-          <w:szCs w:val="24"/>
-        </w:rPr>
-        <w:t>:”</w:t>
-      </w:r>
-      <w:r>
-        <w:rPr>
-          <w:b/>
-          <w:bCs/>
-          <w:sz w:val="24"/>
-          <w:szCs w:val="24"/>
+          <w:sz w:val="24"/>
+          <w:szCs w:val="24"/>
+          <w:lang w:val="en-GB"/>
+        </w:rPr>
+        <w:t xml:space="preserve"> </w:t>
+      </w:r>
+      <w:proofErr w:type="spellStart"/>
+      <w:r>
+        <w:rPr>
+          <w:sz w:val="24"/>
+          <w:szCs w:val="24"/>
+          <w:lang w:val="en-GB"/>
+        </w:rPr>
+        <w:t>new_solution</w:t>
+      </w:r>
+      <w:proofErr w:type="spellEnd"/>
+      <w:r>
+        <w:rPr>
+          <w:sz w:val="24"/>
+          <w:szCs w:val="24"/>
+          <w:lang w:val="en-GB"/>
+        </w:rPr>
+        <w:t xml:space="preserve"> w </w:t>
+      </w:r>
+      <w:proofErr w:type="spellStart"/>
+      <w:r>
+        <w:rPr>
+          <w:sz w:val="24"/>
+          <w:szCs w:val="24"/>
+          <w:lang w:val="en-GB"/>
+        </w:rPr>
+        <w:t>okolicy</w:t>
+      </w:r>
+      <w:proofErr w:type="spellEnd"/>
+      <w:r>
+        <w:rPr>
+          <w:sz w:val="24"/>
+          <w:szCs w:val="24"/>
+          <w:lang w:val="en-GB"/>
+        </w:rPr>
+        <w:t xml:space="preserve"> </w:t>
+      </w:r>
+      <w:proofErr w:type="spellStart"/>
+      <w:r>
+        <w:rPr>
+          <w:sz w:val="24"/>
+          <w:szCs w:val="24"/>
+          <w:lang w:val="en-GB"/>
+        </w:rPr>
+        <w:t>current_solution</w:t>
+      </w:r>
+      <w:proofErr w:type="spellEnd"/>
+      <w:r>
+        <w:rPr>
+          <w:sz w:val="24"/>
+          <w:szCs w:val="24"/>
+          <w:lang w:val="en-GB"/>
         </w:rPr>
         <w:t xml:space="preserve">. </w:t>
       </w:r>
@@ -3341,7 +3227,70 @@
           <w:sz w:val="24"/>
           <w:szCs w:val="24"/>
         </w:rPr>
-        <w:t>Ta pętla wykonuje określoną liczbę iteracji M w celu przeszukiwania przestrzeni rozwiązań.</w:t>
+        <w:t xml:space="preserve">Nowe rozwiązanie jest wybierane z przedziału </w:t>
+      </w:r>
+      <w:r>
+        <w:rPr>
+          <w:b/>
+          <w:bCs/>
+          <w:sz w:val="24"/>
+          <w:szCs w:val="24"/>
+        </w:rPr>
+        <w:t>[</w:t>
+      </w:r>
+      <w:proofErr w:type="spellStart"/>
+      <w:r>
+        <w:rPr>
+          <w:b/>
+          <w:bCs/>
+          <w:sz w:val="24"/>
+          <w:szCs w:val="24"/>
+        </w:rPr>
+        <w:t>current_solution</w:t>
+      </w:r>
+      <w:proofErr w:type="spellEnd"/>
+      <w:r>
+        <w:rPr>
+          <w:b/>
+          <w:bCs/>
+          <w:sz w:val="24"/>
+          <w:szCs w:val="24"/>
+        </w:rPr>
+        <w:t xml:space="preserve"> - 2 * T, </w:t>
+      </w:r>
+      <w:proofErr w:type="spellStart"/>
+      <w:r>
+        <w:rPr>
+          <w:b/>
+          <w:bCs/>
+          <w:sz w:val="24"/>
+          <w:szCs w:val="24"/>
+        </w:rPr>
+        <w:t>current_solution</w:t>
+      </w:r>
+      <w:proofErr w:type="spellEnd"/>
+      <w:r>
+        <w:rPr>
+          <w:b/>
+          <w:bCs/>
+          <w:sz w:val="24"/>
+          <w:szCs w:val="24"/>
+        </w:rPr>
+        <w:t xml:space="preserve"> + 2 * T]</w:t>
+      </w:r>
+      <w:r>
+        <w:rPr>
+          <w:sz w:val="24"/>
+          <w:szCs w:val="24"/>
+        </w:rPr>
+        <w:t xml:space="preserve"> w celu rozszerzenia obszaru sąsiedztwa</w:t>
+      </w:r>
+      <w:r>
+        <w:rPr>
+          <w:sz w:val="24"/>
+          <w:szCs w:val="24"/>
+        </w:rPr>
+        <w:t xml:space="preserve"> (wzór z prezentacji nr 4)</w:t>
       </w:r>
     </w:p>
     <w:p>
@@ -3363,6 +3312,7 @@
           <w:sz w:val="24"/>
           <w:szCs w:val="24"/>
         </w:rPr>
+        <w:lastRenderedPageBreak/>
         <w:t>„</w:t>
       </w:r>
       <w:proofErr w:type="spellStart"/>
@@ -3373,6 +3323,26 @@
           <w:sz w:val="24"/>
           <w:szCs w:val="24"/>
         </w:rPr>
+        <w:t>new_cost</w:t>
+      </w:r>
+      <w:proofErr w:type="spellEnd"/>
+      <w:r>
+        <w:rPr>
+          <w:b/>
+          <w:bCs/>
+          <w:sz w:val="24"/>
+          <w:szCs w:val="24"/>
+        </w:rPr>
+        <w:t xml:space="preserve"> = f(</w:t>
+      </w:r>
+      <w:proofErr w:type="spellStart"/>
+      <w:r>
+        <w:rPr>
+          <w:b/>
+          <w:bCs/>
+          <w:sz w:val="24"/>
+          <w:szCs w:val="24"/>
+        </w:rPr>
         <w:t>new_solution</w:t>
       </w:r>
       <w:proofErr w:type="spellEnd"/>
@@ -3383,88 +3353,46 @@
           <w:sz w:val="24"/>
           <w:szCs w:val="24"/>
         </w:rPr>
-        <w:t xml:space="preserve"> = </w:t>
+        <w:t>)”:</w:t>
+      </w:r>
+      <w:r>
+        <w:rPr>
+          <w:sz w:val="24"/>
+          <w:szCs w:val="24"/>
+        </w:rPr>
+        <w:t xml:space="preserve"> Obliczenie wartości funkcji kosztu dla nowego rozwiązania </w:t>
       </w:r>
       <w:proofErr w:type="spellStart"/>
       <w:r>
         <w:rPr>
-          <w:b/>
-          <w:bCs/>
-          <w:sz w:val="24"/>
-          <w:szCs w:val="24"/>
-        </w:rPr>
-        <w:t>current_solution</w:t>
+          <w:sz w:val="24"/>
+          <w:szCs w:val="24"/>
+        </w:rPr>
+        <w:t>new_solution</w:t>
       </w:r>
       <w:proofErr w:type="spellEnd"/>
       <w:r>
         <w:rPr>
-          <w:b/>
-          <w:bCs/>
-          <w:sz w:val="24"/>
-          <w:szCs w:val="24"/>
-        </w:rPr>
-        <w:t xml:space="preserve"> + </w:t>
+          <w:sz w:val="24"/>
+          <w:szCs w:val="24"/>
+        </w:rPr>
+        <w:t xml:space="preserve"> i przechowanie jej jako </w:t>
       </w:r>
       <w:proofErr w:type="spellStart"/>
       <w:r>
         <w:rPr>
-          <w:b/>
-          <w:bCs/>
-          <w:sz w:val="24"/>
-          <w:szCs w:val="24"/>
-        </w:rPr>
-        <w:t>random.uniform</w:t>
+          <w:sz w:val="24"/>
+          <w:szCs w:val="24"/>
+        </w:rPr>
+        <w:t>new_cost</w:t>
       </w:r>
       <w:proofErr w:type="spellEnd"/>
       <w:r>
         <w:rPr>
-          <w:b/>
-          <w:bCs/>
-          <w:sz w:val="24"/>
-          <w:szCs w:val="24"/>
-        </w:rPr>
-        <w:t>(r1, r2)</w:t>
-      </w:r>
-      <w:r>
-        <w:rPr>
-          <w:b/>
-          <w:bCs/>
-          <w:sz w:val="24"/>
-          <w:szCs w:val="24"/>
-        </w:rPr>
-        <w:t>”</w:t>
-      </w:r>
-      <w:r>
-        <w:rPr>
-          <w:b/>
-          <w:bCs/>
-          <w:sz w:val="24"/>
-          <w:szCs w:val="24"/>
-        </w:rPr>
-        <w:t>:</w:t>
-      </w:r>
-      <w:r>
-        <w:rPr>
-          <w:sz w:val="24"/>
-          <w:szCs w:val="24"/>
-        </w:rPr>
-        <w:t xml:space="preserve"> Generacja nowego rozwiązania </w:t>
-      </w:r>
-      <w:proofErr w:type="spellStart"/>
-      <w:r>
-        <w:rPr>
-          <w:sz w:val="24"/>
-          <w:szCs w:val="24"/>
-        </w:rPr>
-        <w:t>new_solution</w:t>
-      </w:r>
-      <w:proofErr w:type="spellEnd"/>
-      <w:r>
-        <w:rPr>
-          <w:sz w:val="24"/>
-          <w:szCs w:val="24"/>
-        </w:rPr>
-        <w:t xml:space="preserve"> poprzez dodanie losowej wartości z przedziału [r1, r2] do bieżącego rozwiązania.</w:t>
+          <w:sz w:val="24"/>
+          <w:szCs w:val="24"/>
+        </w:rPr>
+        <w:t>.</w:t>
       </w:r>
     </w:p>
     <w:p>
@@ -3481,12 +3409,19 @@
       </w:pPr>
       <w:r>
         <w:rPr>
-          <w:b/>
-          <w:bCs/>
-          <w:sz w:val="24"/>
-          <w:szCs w:val="24"/>
-        </w:rPr>
-        <w:t>„</w:t>
+          <w:sz w:val="24"/>
+          <w:szCs w:val="24"/>
+        </w:rPr>
+        <w:t xml:space="preserve">Obliczenie różnicy kosztów: </w:t>
+      </w:r>
+      <w:r>
+        <w:rPr>
+          <w:b/>
+          <w:bCs/>
+          <w:sz w:val="24"/>
+          <w:szCs w:val="24"/>
+        </w:rPr>
+        <w:t xml:space="preserve">„delta = </w:t>
       </w:r>
       <w:proofErr w:type="spellStart"/>
       <w:r>
@@ -3496,7 +3431,7 @@
           <w:sz w:val="24"/>
           <w:szCs w:val="24"/>
         </w:rPr>
-        <w:t>new_solution</w:t>
+        <w:t>new_cost</w:t>
       </w:r>
       <w:proofErr w:type="spellEnd"/>
       <w:r>
@@ -3506,7 +3441,7 @@
           <w:sz w:val="24"/>
           <w:szCs w:val="24"/>
         </w:rPr>
-        <w:t xml:space="preserve"> = max(s1, min(</w:t>
+        <w:t xml:space="preserve"> - </w:t>
       </w:r>
       <w:proofErr w:type="spellStart"/>
       <w:r>
@@ -3516,7 +3451,7 @@
           <w:sz w:val="24"/>
           <w:szCs w:val="24"/>
         </w:rPr>
-        <w:t>new_solution</w:t>
+        <w:t>current_cost</w:t>
       </w:r>
       <w:proofErr w:type="spellEnd"/>
       <w:r>
@@ -3526,32 +3461,14 @@
           <w:sz w:val="24"/>
           <w:szCs w:val="24"/>
         </w:rPr>
-        <w:t>, s2))</w:t>
-      </w:r>
-      <w:r>
-        <w:rPr>
-          <w:b/>
-          <w:bCs/>
-          <w:sz w:val="24"/>
-          <w:szCs w:val="24"/>
-        </w:rPr>
-        <w:t>”</w:t>
-      </w:r>
-      <w:r>
-        <w:rPr>
-          <w:b/>
-          <w:bCs/>
-          <w:sz w:val="24"/>
-          <w:szCs w:val="24"/>
-        </w:rPr>
-        <w:t>:</w:t>
-      </w:r>
-      <w:r>
-        <w:rPr>
-          <w:sz w:val="24"/>
-          <w:szCs w:val="24"/>
-        </w:rPr>
-        <w:t xml:space="preserve"> Ograniczenie wartości nowego rozwiązania do przedziału [s1, s2]. Zapewnia to, że rozwiązanie pozostaje w określonym zakresie.</w:t>
+        <w:t xml:space="preserve">”. </w:t>
+      </w:r>
+      <w:r>
+        <w:rPr>
+          <w:sz w:val="24"/>
+          <w:szCs w:val="24"/>
+        </w:rPr>
+        <w:t>Ta różnica jest używana do oceny, czy nowe rozwiązanie jest lepsze od bieżącego.</w:t>
       </w:r>
     </w:p>
     <w:p>
@@ -3568,12 +3485,24 @@
       </w:pPr>
       <w:r>
         <w:rPr>
-          <w:b/>
-          <w:bCs/>
-          <w:sz w:val="24"/>
-          <w:szCs w:val="24"/>
-        </w:rPr>
-        <w:t>„</w:t>
+          <w:sz w:val="24"/>
+          <w:szCs w:val="24"/>
+        </w:rPr>
+        <w:t xml:space="preserve">Warunek akceptacji nowego rozwiązania: Jeśli delta jest mniejsza od zera (delta </w:t>
+      </w:r>
+      <w:r>
+        <w:rPr>
+          <w:sz w:val="24"/>
+          <w:szCs w:val="24"/>
+        </w:rPr>
+        <w:t>&gt;</w:t>
+      </w:r>
+      <w:r>
+        <w:rPr>
+          <w:sz w:val="24"/>
+          <w:szCs w:val="24"/>
+        </w:rPr>
+        <w:t xml:space="preserve"> 0) lub jeśli warunek losowego wyboru jest spełniony (</w:t>
       </w:r>
       <w:proofErr w:type="spellStart"/>
       <w:r>
@@ -3583,94 +3512,108 @@
           <w:sz w:val="24"/>
           <w:szCs w:val="24"/>
         </w:rPr>
+        <w:t>random.random</w:t>
+      </w:r>
+      <w:proofErr w:type="spellEnd"/>
+      <w:r>
+        <w:rPr>
+          <w:b/>
+          <w:bCs/>
+          <w:sz w:val="24"/>
+          <w:szCs w:val="24"/>
+        </w:rPr>
+        <w:t xml:space="preserve">() &lt; </w:t>
+      </w:r>
+      <w:proofErr w:type="spellStart"/>
+      <w:r>
+        <w:rPr>
+          <w:b/>
+          <w:bCs/>
+          <w:sz w:val="24"/>
+          <w:szCs w:val="24"/>
+        </w:rPr>
+        <w:t>math.exp</w:t>
+      </w:r>
+      <w:proofErr w:type="spellEnd"/>
+      <w:r>
+        <w:rPr>
+          <w:b/>
+          <w:bCs/>
+          <w:sz w:val="24"/>
+          <w:szCs w:val="24"/>
+        </w:rPr>
+        <w:t>(delta / (k * T))</w:t>
+      </w:r>
+      <w:r>
+        <w:rPr>
+          <w:sz w:val="24"/>
+          <w:szCs w:val="24"/>
+        </w:rPr>
+        <w:t>), to bieżące rozwiązanie jest aktualizowane na nowe rozwiązanie (</w:t>
+      </w:r>
+      <w:proofErr w:type="spellStart"/>
+      <w:r>
+        <w:rPr>
+          <w:sz w:val="24"/>
+          <w:szCs w:val="24"/>
+        </w:rPr>
+        <w:t>current_solution</w:t>
+      </w:r>
+      <w:proofErr w:type="spellEnd"/>
+      <w:r>
+        <w:rPr>
+          <w:sz w:val="24"/>
+          <w:szCs w:val="24"/>
+        </w:rPr>
+        <w:t xml:space="preserve"> = </w:t>
+      </w:r>
+      <w:proofErr w:type="spellStart"/>
+      <w:r>
+        <w:rPr>
+          <w:sz w:val="24"/>
+          <w:szCs w:val="24"/>
+        </w:rPr>
+        <w:t>new_solution</w:t>
+      </w:r>
+      <w:proofErr w:type="spellEnd"/>
+      <w:r>
+        <w:rPr>
+          <w:sz w:val="24"/>
+          <w:szCs w:val="24"/>
+        </w:rPr>
+        <w:t xml:space="preserve"> i </w:t>
+      </w:r>
+      <w:proofErr w:type="spellStart"/>
+      <w:r>
+        <w:rPr>
+          <w:sz w:val="24"/>
+          <w:szCs w:val="24"/>
+        </w:rPr>
+        <w:t>current_cost</w:t>
+      </w:r>
+      <w:proofErr w:type="spellEnd"/>
+      <w:r>
+        <w:rPr>
+          <w:sz w:val="24"/>
+          <w:szCs w:val="24"/>
+        </w:rPr>
+        <w:t xml:space="preserve"> = </w:t>
+      </w:r>
+      <w:proofErr w:type="spellStart"/>
+      <w:r>
+        <w:rPr>
+          <w:sz w:val="24"/>
+          <w:szCs w:val="24"/>
+        </w:rPr>
         <w:t>new_cost</w:t>
       </w:r>
       <w:proofErr w:type="spellEnd"/>
       <w:r>
         <w:rPr>
-          <w:b/>
-          <w:bCs/>
-          <w:sz w:val="24"/>
-          <w:szCs w:val="24"/>
-        </w:rPr>
-        <w:t xml:space="preserve"> = f(</w:t>
-      </w:r>
-      <w:proofErr w:type="spellStart"/>
-      <w:r>
-        <w:rPr>
-          <w:b/>
-          <w:bCs/>
-          <w:sz w:val="24"/>
-          <w:szCs w:val="24"/>
-        </w:rPr>
-        <w:t>new_solution</w:t>
-      </w:r>
-      <w:proofErr w:type="spellEnd"/>
-      <w:r>
-        <w:rPr>
-          <w:b/>
-          <w:bCs/>
-          <w:sz w:val="24"/>
-          <w:szCs w:val="24"/>
-        </w:rPr>
-        <w:t>)</w:t>
-      </w:r>
-      <w:r>
-        <w:rPr>
-          <w:b/>
-          <w:bCs/>
-          <w:sz w:val="24"/>
-          <w:szCs w:val="24"/>
-        </w:rPr>
-        <w:t>”</w:t>
-      </w:r>
-      <w:r>
-        <w:rPr>
-          <w:b/>
-          <w:bCs/>
-          <w:sz w:val="24"/>
-          <w:szCs w:val="24"/>
-        </w:rPr>
-        <w:t>:</w:t>
-      </w:r>
-      <w:r>
-        <w:rPr>
-          <w:sz w:val="24"/>
-          <w:szCs w:val="24"/>
-        </w:rPr>
-        <w:t xml:space="preserve"> Obliczenie wartości funkcji kosztu dla nowego rozwiązania </w:t>
-      </w:r>
-      <w:proofErr w:type="spellStart"/>
-      <w:r>
-        <w:rPr>
-          <w:sz w:val="24"/>
-          <w:szCs w:val="24"/>
-        </w:rPr>
-        <w:t>new_solution</w:t>
-      </w:r>
-      <w:proofErr w:type="spellEnd"/>
-      <w:r>
-        <w:rPr>
-          <w:sz w:val="24"/>
-          <w:szCs w:val="24"/>
-        </w:rPr>
-        <w:t xml:space="preserve"> i przechowanie jej jako </w:t>
-      </w:r>
-      <w:proofErr w:type="spellStart"/>
-      <w:r>
-        <w:rPr>
-          <w:sz w:val="24"/>
-          <w:szCs w:val="24"/>
-        </w:rPr>
-        <w:t>new_cost</w:t>
-      </w:r>
-      <w:proofErr w:type="spellEnd"/>
-      <w:r>
-        <w:rPr>
-          <w:sz w:val="24"/>
-          <w:szCs w:val="24"/>
-        </w:rPr>
-        <w:t>.</w:t>
+          <w:sz w:val="24"/>
+          <w:szCs w:val="24"/>
+        </w:rPr>
+        <w:t>). To jest kluczowy krok w algorytmie symulowanego wyżarzania, który pozwala na akceptowanie czasami gorszych rozwiązań, aby uniknąć utknięcia w lokalnych minimach.</w:t>
       </w:r>
     </w:p>
     <w:p>
@@ -3690,31 +3633,11 @@
           <w:sz w:val="24"/>
           <w:szCs w:val="24"/>
         </w:rPr>
-        <w:t xml:space="preserve">Obliczenie różnicy kosztów: </w:t>
-      </w:r>
-      <w:r>
-        <w:rPr>
-          <w:b/>
-          <w:bCs/>
-          <w:sz w:val="24"/>
-          <w:szCs w:val="24"/>
-        </w:rPr>
-        <w:t>„</w:t>
-      </w:r>
-      <w:r>
-        <w:rPr>
-          <w:b/>
-          <w:bCs/>
-          <w:sz w:val="24"/>
-          <w:szCs w:val="24"/>
-        </w:rPr>
-        <w:t xml:space="preserve">delta = </w:t>
+        <w:t xml:space="preserve">Aktualizacja najlepszego rozwiązania: Jeśli </w:t>
       </w:r>
       <w:proofErr w:type="spellStart"/>
       <w:r>
         <w:rPr>
-          <w:b/>
-          <w:bCs/>
           <w:sz w:val="24"/>
           <w:szCs w:val="24"/>
         </w:rPr>
@@ -3723,48 +3646,81 @@
       <w:proofErr w:type="spellEnd"/>
       <w:r>
         <w:rPr>
-          <w:b/>
-          <w:bCs/>
-          <w:sz w:val="24"/>
-          <w:szCs w:val="24"/>
-        </w:rPr>
-        <w:t xml:space="preserve"> - </w:t>
+          <w:sz w:val="24"/>
+          <w:szCs w:val="24"/>
+        </w:rPr>
+        <w:t xml:space="preserve"> jest większa od </w:t>
       </w:r>
       <w:proofErr w:type="spellStart"/>
       <w:r>
         <w:rPr>
-          <w:b/>
-          <w:bCs/>
-          <w:sz w:val="24"/>
-          <w:szCs w:val="24"/>
-        </w:rPr>
-        <w:t>current_cost</w:t>
+          <w:sz w:val="24"/>
+          <w:szCs w:val="24"/>
+        </w:rPr>
+        <w:t>best_cost</w:t>
       </w:r>
       <w:proofErr w:type="spellEnd"/>
       <w:r>
         <w:rPr>
-          <w:b/>
-          <w:bCs/>
-          <w:sz w:val="24"/>
-          <w:szCs w:val="24"/>
-        </w:rPr>
-        <w:t>”</w:t>
-      </w:r>
-      <w:r>
-        <w:rPr>
-          <w:b/>
-          <w:bCs/>
-          <w:sz w:val="24"/>
-          <w:szCs w:val="24"/>
-        </w:rPr>
-        <w:t xml:space="preserve">. </w:t>
-      </w:r>
-      <w:r>
-        <w:rPr>
-          <w:sz w:val="24"/>
-          <w:szCs w:val="24"/>
-        </w:rPr>
-        <w:t>Ta różnica jest używana do oceny, czy nowe rozwiązanie jest lepsze od bieżącego.</w:t>
+          <w:sz w:val="24"/>
+          <w:szCs w:val="24"/>
+        </w:rPr>
+        <w:t xml:space="preserve">, to </w:t>
+      </w:r>
+      <w:proofErr w:type="spellStart"/>
+      <w:r>
+        <w:rPr>
+          <w:sz w:val="24"/>
+          <w:szCs w:val="24"/>
+        </w:rPr>
+        <w:t>best_solution</w:t>
+      </w:r>
+      <w:proofErr w:type="spellEnd"/>
+      <w:r>
+        <w:rPr>
+          <w:sz w:val="24"/>
+          <w:szCs w:val="24"/>
+        </w:rPr>
+        <w:t xml:space="preserve"> i </w:t>
+      </w:r>
+      <w:proofErr w:type="spellStart"/>
+      <w:r>
+        <w:rPr>
+          <w:sz w:val="24"/>
+          <w:szCs w:val="24"/>
+        </w:rPr>
+        <w:t>best_cost</w:t>
+      </w:r>
+      <w:proofErr w:type="spellEnd"/>
+      <w:r>
+        <w:rPr>
+          <w:sz w:val="24"/>
+          <w:szCs w:val="24"/>
+        </w:rPr>
+        <w:t xml:space="preserve"> są aktualizowane na nowe wartości</w:t>
+      </w:r>
+      <w:r>
+        <w:rPr>
+          <w:sz w:val="24"/>
+          <w:szCs w:val="24"/>
+        </w:rPr>
+        <w:t xml:space="preserve">, a także zmienna </w:t>
+      </w:r>
+      <w:proofErr w:type="spellStart"/>
+      <w:r>
+        <w:rPr>
+          <w:sz w:val="24"/>
+          <w:szCs w:val="24"/>
+        </w:rPr>
+        <w:t>correction</w:t>
+      </w:r>
+      <w:proofErr w:type="spellEnd"/>
+      <w:r>
+        <w:rPr>
+          <w:sz w:val="24"/>
+          <w:szCs w:val="24"/>
+        </w:rPr>
+        <w:t xml:space="preserve"> jest zwiększana o 1.</w:t>
       </w:r>
     </w:p>
     <w:p>
@@ -3784,7 +3740,16 @@
           <w:sz w:val="24"/>
           <w:szCs w:val="24"/>
         </w:rPr>
-        <w:t>Warunek akceptacji nowego rozwiązania: Jeśli delta jest mniejsza od zera (delta &lt; 0) lub jeśli warunek losowego wyboru jest spełniony (</w:t>
+        <w:t xml:space="preserve">Aktualizacja temperatury: </w:t>
+      </w:r>
+      <w:r>
+        <w:rPr>
+          <w:b/>
+          <w:bCs/>
+          <w:sz w:val="24"/>
+          <w:szCs w:val="24"/>
+        </w:rPr>
+        <w:t xml:space="preserve">„T = </w:t>
       </w:r>
       <w:proofErr w:type="spellStart"/>
       <w:r>
@@ -3794,7 +3759,7 @@
           <w:sz w:val="24"/>
           <w:szCs w:val="24"/>
         </w:rPr>
-        <w:t>random.random</w:t>
+        <w:t>alpha</w:t>
       </w:r>
       <w:proofErr w:type="spellEnd"/>
       <w:r>
@@ -3804,98 +3769,30 @@
           <w:sz w:val="24"/>
           <w:szCs w:val="24"/>
         </w:rPr>
-        <w:t xml:space="preserve">() &lt; </w:t>
+        <w:t xml:space="preserve"> * T”.</w:t>
+      </w:r>
+      <w:r>
+        <w:rPr>
+          <w:sz w:val="24"/>
+          <w:szCs w:val="24"/>
+        </w:rPr>
+        <w:t xml:space="preserve"> Temperatura jest aktualizowana w każdej iteracji na podstawie współczynnika </w:t>
       </w:r>
       <w:proofErr w:type="spellStart"/>
       <w:r>
         <w:rPr>
-          <w:b/>
-          <w:bCs/>
-          <w:sz w:val="24"/>
-          <w:szCs w:val="24"/>
-        </w:rPr>
-        <w:t>math.exp</w:t>
+          <w:sz w:val="24"/>
+          <w:szCs w:val="24"/>
+        </w:rPr>
+        <w:t>alpha</w:t>
       </w:r>
       <w:proofErr w:type="spellEnd"/>
       <w:r>
         <w:rPr>
-          <w:b/>
-          <w:bCs/>
-          <w:sz w:val="24"/>
-          <w:szCs w:val="24"/>
-        </w:rPr>
-        <w:t>(-delta / (k * T))</w:t>
-      </w:r>
-      <w:r>
-        <w:rPr>
-          <w:sz w:val="24"/>
-          <w:szCs w:val="24"/>
-        </w:rPr>
-        <w:t>), to bieżące rozwiązanie jest aktualizowane na nowe rozwiązanie (</w:t>
-      </w:r>
-      <w:proofErr w:type="spellStart"/>
-      <w:r>
-        <w:rPr>
-          <w:sz w:val="24"/>
-          <w:szCs w:val="24"/>
-        </w:rPr>
-        <w:t>current_solution</w:t>
-      </w:r>
-      <w:proofErr w:type="spellEnd"/>
-      <w:r>
-        <w:rPr>
-          <w:sz w:val="24"/>
-          <w:szCs w:val="24"/>
-        </w:rPr>
-        <w:t xml:space="preserve"> = </w:t>
-      </w:r>
-      <w:proofErr w:type="spellStart"/>
-      <w:r>
-        <w:rPr>
-          <w:sz w:val="24"/>
-          <w:szCs w:val="24"/>
-        </w:rPr>
-        <w:t>new_solution</w:t>
-      </w:r>
-      <w:proofErr w:type="spellEnd"/>
-      <w:r>
-        <w:rPr>
-          <w:sz w:val="24"/>
-          <w:szCs w:val="24"/>
-        </w:rPr>
-        <w:t xml:space="preserve"> i </w:t>
-      </w:r>
-      <w:proofErr w:type="spellStart"/>
-      <w:r>
-        <w:rPr>
-          <w:sz w:val="24"/>
-          <w:szCs w:val="24"/>
-        </w:rPr>
-        <w:t>current_cost</w:t>
-      </w:r>
-      <w:proofErr w:type="spellEnd"/>
-      <w:r>
-        <w:rPr>
-          <w:sz w:val="24"/>
-          <w:szCs w:val="24"/>
-        </w:rPr>
-        <w:t xml:space="preserve"> = </w:t>
-      </w:r>
-      <w:proofErr w:type="spellStart"/>
-      <w:r>
-        <w:rPr>
-          <w:sz w:val="24"/>
-          <w:szCs w:val="24"/>
-        </w:rPr>
-        <w:t>new_cost</w:t>
-      </w:r>
-      <w:proofErr w:type="spellEnd"/>
-      <w:r>
-        <w:rPr>
-          <w:sz w:val="24"/>
-          <w:szCs w:val="24"/>
-        </w:rPr>
-        <w:t>). To jest kluczowy krok w algorytmie symulowanego wyżarzania, który pozwala na akceptowanie czasami gorszych rozwiązań, aby uniknąć utknięcia w lokalnych minimach.</w:t>
+          <w:sz w:val="24"/>
+          <w:szCs w:val="24"/>
+        </w:rPr>
+        <w:t>. To pomaga w procesie wyżarzania, w którym temperatura maleje z czasem, co wpływa na prawdopodobieństwo akceptacji gorszych rozwiązań.</w:t>
       </w:r>
     </w:p>
     <w:p>
@@ -3915,7 +3812,7 @@
           <w:sz w:val="24"/>
           <w:szCs w:val="24"/>
         </w:rPr>
-        <w:t xml:space="preserve">Aktualizacja najlepszego rozwiązania: Jeśli </w:t>
+        <w:t>Po zakończeniu pętli, algorytm zwraca najlepsze znalezione rozwiązanie (</w:t>
       </w:r>
       <w:proofErr w:type="spellStart"/>
       <w:r>
@@ -3923,7 +3820,7 @@
           <w:sz w:val="24"/>
           <w:szCs w:val="24"/>
         </w:rPr>
-        <w:t>new_cost</w:t>
+        <w:t>best_solution</w:t>
       </w:r>
       <w:proofErr w:type="spellEnd"/>
       <w:r>
@@ -3931,7 +3828,7 @@
           <w:sz w:val="24"/>
           <w:szCs w:val="24"/>
         </w:rPr>
-        <w:t xml:space="preserve"> jest większa od </w:t>
+        <w:t>) oraz jego koszt (</w:t>
       </w:r>
       <w:proofErr w:type="spellStart"/>
       <w:r>
@@ -3947,7 +3844,21 @@
           <w:sz w:val="24"/>
           <w:szCs w:val="24"/>
         </w:rPr>
-        <w:t xml:space="preserve">, to </w:t>
+        <w:t>) jako wynik obliczeń</w:t>
+      </w:r>
+      <w:r>
+        <w:rPr>
+          <w:sz w:val="24"/>
+          <w:szCs w:val="24"/>
+        </w:rPr>
+        <w:t xml:space="preserve"> </w:t>
+      </w:r>
+      <w:r>
+        <w:rPr>
+          <w:sz w:val="24"/>
+          <w:szCs w:val="24"/>
+        </w:rPr>
+        <w:t>oraz liczbę poprawek (</w:t>
       </w:r>
       <w:proofErr w:type="spellStart"/>
       <w:r>
@@ -3955,6 +3866,52 @@
           <w:sz w:val="24"/>
           <w:szCs w:val="24"/>
         </w:rPr>
+        <w:t>correction</w:t>
+      </w:r>
+      <w:proofErr w:type="spellEnd"/>
+      <w:r>
+        <w:rPr>
+          <w:sz w:val="24"/>
+          <w:szCs w:val="24"/>
+        </w:rPr>
+        <w:t>)</w:t>
+      </w:r>
+      <w:r>
+        <w:rPr>
+          <w:sz w:val="24"/>
+          <w:szCs w:val="24"/>
+        </w:rPr>
+        <w:t xml:space="preserve"> </w:t>
+      </w:r>
+      <w:r>
+        <w:rPr>
+          <w:sz w:val="24"/>
+          <w:szCs w:val="24"/>
+        </w:rPr>
+        <w:t xml:space="preserve">oraz listę </w:t>
+      </w:r>
+      <w:proofErr w:type="spellStart"/>
+      <w:r>
+        <w:rPr>
+          <w:sz w:val="24"/>
+          <w:szCs w:val="24"/>
+        </w:rPr>
+        <w:t>solution_changes</w:t>
+      </w:r>
+      <w:proofErr w:type="spellEnd"/>
+      <w:r>
+        <w:rPr>
+          <w:sz w:val="24"/>
+          <w:szCs w:val="24"/>
+        </w:rPr>
+        <w:t xml:space="preserve">, która zawiera zmiany </w:t>
+      </w:r>
+      <w:proofErr w:type="spellStart"/>
+      <w:r>
+        <w:rPr>
+          <w:sz w:val="24"/>
+          <w:szCs w:val="24"/>
+        </w:rPr>
         <w:t>best_solution</w:t>
       </w:r>
       <w:proofErr w:type="spellEnd"/>
@@ -3963,277 +3920,30 @@
           <w:sz w:val="24"/>
           <w:szCs w:val="24"/>
         </w:rPr>
-        <w:t xml:space="preserve"> i </w:t>
-      </w:r>
-      <w:proofErr w:type="spellStart"/>
-      <w:r>
-        <w:rPr>
-          <w:sz w:val="24"/>
-          <w:szCs w:val="24"/>
-        </w:rPr>
-        <w:t>best_cost</w:t>
-      </w:r>
-      <w:proofErr w:type="spellEnd"/>
-      <w:r>
-        <w:rPr>
-          <w:sz w:val="24"/>
-          <w:szCs w:val="24"/>
-        </w:rPr>
-        <w:t xml:space="preserve"> są aktualizowane na nowe wartości</w:t>
-      </w:r>
-      <w:r>
-        <w:rPr>
-          <w:sz w:val="24"/>
-          <w:szCs w:val="24"/>
-        </w:rPr>
-        <w:t xml:space="preserve">, a także zmienna </w:t>
-      </w:r>
-      <w:proofErr w:type="spellStart"/>
-      <w:r>
-        <w:rPr>
-          <w:sz w:val="24"/>
-          <w:szCs w:val="24"/>
-        </w:rPr>
-        <w:t>correction</w:t>
-      </w:r>
-      <w:proofErr w:type="spellEnd"/>
-      <w:r>
-        <w:rPr>
-          <w:sz w:val="24"/>
-          <w:szCs w:val="24"/>
-        </w:rPr>
-        <w:t xml:space="preserve"> jest zwiększana o 1.</w:t>
+        <w:t xml:space="preserve"> w trakcie działania algorytmu.</w:t>
       </w:r>
     </w:p>
     <w:p>
       <w:pPr>
         <w:pStyle w:val="Akapitzlist"/>
-        <w:numPr>
-          <w:ilvl w:val="0"/>
-          <w:numId w:val="13"/>
-        </w:numPr>
-        <w:rPr>
-          <w:sz w:val="24"/>
-          <w:szCs w:val="24"/>
-        </w:rPr>
-      </w:pPr>
-      <w:r>
-        <w:rPr>
-          <w:sz w:val="24"/>
-          <w:szCs w:val="24"/>
-        </w:rPr>
-        <w:t xml:space="preserve">Aktualizacja temperatury: </w:t>
-      </w:r>
-      <w:r>
-        <w:rPr>
-          <w:b/>
-          <w:bCs/>
-          <w:sz w:val="24"/>
-          <w:szCs w:val="24"/>
-        </w:rPr>
-        <w:t>„</w:t>
-      </w:r>
-      <w:r>
-        <w:rPr>
-          <w:b/>
-          <w:bCs/>
-          <w:sz w:val="24"/>
-          <w:szCs w:val="24"/>
-        </w:rPr>
-        <w:t xml:space="preserve">T = </w:t>
-      </w:r>
-      <w:proofErr w:type="spellStart"/>
-      <w:r>
-        <w:rPr>
-          <w:b/>
-          <w:bCs/>
-          <w:sz w:val="24"/>
-          <w:szCs w:val="24"/>
-        </w:rPr>
-        <w:t>alpha</w:t>
-      </w:r>
-      <w:proofErr w:type="spellEnd"/>
-      <w:r>
-        <w:rPr>
-          <w:b/>
-          <w:bCs/>
-          <w:sz w:val="24"/>
-          <w:szCs w:val="24"/>
-        </w:rPr>
-        <w:t xml:space="preserve"> * T</w:t>
-      </w:r>
-      <w:r>
-        <w:rPr>
-          <w:b/>
-          <w:bCs/>
-          <w:sz w:val="24"/>
-          <w:szCs w:val="24"/>
-        </w:rPr>
-        <w:t>”</w:t>
-      </w:r>
-      <w:r>
-        <w:rPr>
-          <w:b/>
-          <w:bCs/>
-          <w:sz w:val="24"/>
-          <w:szCs w:val="24"/>
-        </w:rPr>
-        <w:t>.</w:t>
-      </w:r>
-      <w:r>
-        <w:rPr>
-          <w:sz w:val="24"/>
-          <w:szCs w:val="24"/>
-        </w:rPr>
-        <w:t xml:space="preserve"> Temperatura jest aktualizowana w każdej iteracji na podstawie współczynnika </w:t>
-      </w:r>
-      <w:proofErr w:type="spellStart"/>
-      <w:r>
-        <w:rPr>
-          <w:sz w:val="24"/>
-          <w:szCs w:val="24"/>
-        </w:rPr>
-        <w:t>alpha</w:t>
-      </w:r>
-      <w:proofErr w:type="spellEnd"/>
-      <w:r>
-        <w:rPr>
-          <w:sz w:val="24"/>
-          <w:szCs w:val="24"/>
-        </w:rPr>
-        <w:t>. To pomaga w procesie wyżarzania, w którym temperatura maleje z czasem, co wpływa na prawdopodobieństwo akceptacji gorszych rozwiązań.</w:t>
-      </w:r>
+        <w:rPr>
+          <w:sz w:val="24"/>
+          <w:szCs w:val="24"/>
+        </w:rPr>
+      </w:pPr>
     </w:p>
     <w:p>
       <w:pPr>
         <w:pStyle w:val="Akapitzlist"/>
-        <w:numPr>
-          <w:ilvl w:val="0"/>
-          <w:numId w:val="13"/>
-        </w:numPr>
-        <w:rPr>
-          <w:sz w:val="24"/>
-          <w:szCs w:val="24"/>
-        </w:rPr>
-      </w:pPr>
-      <w:r>
-        <w:rPr>
-          <w:sz w:val="24"/>
-          <w:szCs w:val="24"/>
-        </w:rPr>
-        <w:t>Po zakończeniu pętli, algorytm zwraca najlepsze znalezione rozwiązanie (</w:t>
-      </w:r>
-      <w:proofErr w:type="spellStart"/>
-      <w:r>
-        <w:rPr>
-          <w:sz w:val="24"/>
-          <w:szCs w:val="24"/>
-        </w:rPr>
-        <w:t>best_solution</w:t>
-      </w:r>
-      <w:proofErr w:type="spellEnd"/>
-      <w:r>
-        <w:rPr>
-          <w:sz w:val="24"/>
-          <w:szCs w:val="24"/>
-        </w:rPr>
-        <w:t>) oraz jego koszt (</w:t>
-      </w:r>
-      <w:proofErr w:type="spellStart"/>
-      <w:r>
-        <w:rPr>
-          <w:sz w:val="24"/>
-          <w:szCs w:val="24"/>
-        </w:rPr>
-        <w:t>best_cost</w:t>
-      </w:r>
-      <w:proofErr w:type="spellEnd"/>
-      <w:r>
-        <w:rPr>
-          <w:sz w:val="24"/>
-          <w:szCs w:val="24"/>
-        </w:rPr>
-        <w:t>) jako wynik obliczeń</w:t>
-      </w:r>
-      <w:r>
-        <w:rPr>
-          <w:sz w:val="24"/>
-          <w:szCs w:val="24"/>
-        </w:rPr>
-        <w:t xml:space="preserve"> </w:t>
-      </w:r>
-      <w:r>
-        <w:rPr>
-          <w:sz w:val="24"/>
-          <w:szCs w:val="24"/>
-        </w:rPr>
-        <w:t>oraz liczbę poprawek (</w:t>
-      </w:r>
-      <w:proofErr w:type="spellStart"/>
-      <w:r>
-        <w:rPr>
-          <w:sz w:val="24"/>
-          <w:szCs w:val="24"/>
-        </w:rPr>
-        <w:t>correction</w:t>
-      </w:r>
-      <w:proofErr w:type="spellEnd"/>
-      <w:r>
-        <w:rPr>
-          <w:sz w:val="24"/>
-          <w:szCs w:val="24"/>
-        </w:rPr>
-        <w:t>)</w:t>
-      </w:r>
-      <w:r>
-        <w:rPr>
-          <w:sz w:val="24"/>
-          <w:szCs w:val="24"/>
-        </w:rPr>
-        <w:t xml:space="preserve"> </w:t>
-      </w:r>
-      <w:r>
-        <w:rPr>
-          <w:sz w:val="24"/>
-          <w:szCs w:val="24"/>
-        </w:rPr>
-        <w:t xml:space="preserve">oraz listę </w:t>
-      </w:r>
-      <w:proofErr w:type="spellStart"/>
-      <w:r>
-        <w:rPr>
-          <w:sz w:val="24"/>
-          <w:szCs w:val="24"/>
-        </w:rPr>
-        <w:t>solution_changes</w:t>
-      </w:r>
-      <w:proofErr w:type="spellEnd"/>
-      <w:r>
-        <w:rPr>
-          <w:sz w:val="24"/>
-          <w:szCs w:val="24"/>
-        </w:rPr>
-        <w:t xml:space="preserve">, która zawiera zmiany </w:t>
-      </w:r>
-      <w:proofErr w:type="spellStart"/>
-      <w:r>
-        <w:rPr>
-          <w:sz w:val="24"/>
-          <w:szCs w:val="24"/>
-        </w:rPr>
-        <w:t>best_solution</w:t>
-      </w:r>
-      <w:proofErr w:type="spellEnd"/>
-      <w:r>
-        <w:rPr>
-          <w:sz w:val="24"/>
-          <w:szCs w:val="24"/>
-        </w:rPr>
-        <w:t xml:space="preserve"> w trakcie działania algorytmu.</w:t>
-      </w:r>
-    </w:p>
-    <w:p>
-      <w:pPr>
+        <w:rPr>
+          <w:sz w:val="24"/>
+          <w:szCs w:val="24"/>
+        </w:rPr>
+      </w:pPr>
+    </w:p>
+    <w:p>
+      <w:pPr>
+        <w:pStyle w:val="Akapitzlist"/>
         <w:rPr>
           <w:sz w:val="24"/>
           <w:szCs w:val="24"/>
@@ -4276,17 +3986,18 @@
         <w:rPr>
           <w:b/>
           <w:bCs/>
+          <w:noProof/>
           <w:sz w:val="28"/>
           <w:szCs w:val="28"/>
         </w:rPr>
         <w:drawing>
-          <wp:anchor distT="0" distB="0" distL="114300" distR="114300" simplePos="0" relativeHeight="251677696" behindDoc="0" locked="0" layoutInCell="1" allowOverlap="1" wp14:anchorId="318B1E93" wp14:editId="7B575871">
+          <wp:anchor distT="0" distB="0" distL="114300" distR="114300" simplePos="0" relativeHeight="251677696" behindDoc="0" locked="0" layoutInCell="1" allowOverlap="1" wp14:anchorId="318B1E93" wp14:editId="2BBADAA0">
             <wp:simplePos x="0" y="0"/>
             <wp:positionH relativeFrom="margin">
-              <wp:posOffset>570865</wp:posOffset>
+              <wp:posOffset>304165</wp:posOffset>
             </wp:positionH>
             <wp:positionV relativeFrom="page">
-              <wp:posOffset>9076055</wp:posOffset>
+              <wp:posOffset>6660515</wp:posOffset>
             </wp:positionV>
             <wp:extent cx="3467100" cy="834390"/>
             <wp:effectExtent l="0" t="0" r="0" b="3810"/>
@@ -4411,7 +4122,6 @@
           <w:sz w:val="24"/>
           <w:szCs w:val="24"/>
         </w:rPr>
-        <w:lastRenderedPageBreak/>
         <w:t xml:space="preserve">Wyniki: </w:t>
       </w:r>
     </w:p>
@@ -4559,7 +4269,7 @@
                 <w:sz w:val="24"/>
                 <w:szCs w:val="24"/>
               </w:rPr>
-              <w:t>100.00361058045367</w:t>
+              <w:t>99.95936289582363</w:t>
             </w:r>
           </w:p>
         </w:tc>
@@ -4580,7 +4290,7 @@
                 <w:sz w:val="24"/>
                 <w:szCs w:val="24"/>
               </w:rPr>
-              <w:t>10.992056723001932</w:t>
+              <w:t>10.910598370811988</w:t>
             </w:r>
           </w:p>
         </w:tc>
@@ -4601,7 +4311,7 @@
                 <w:sz w:val="24"/>
                 <w:szCs w:val="24"/>
               </w:rPr>
-              <w:t>1</w:t>
+              <w:t>8</w:t>
             </w:r>
           </w:p>
         </w:tc>
@@ -5076,18 +4786,20 @@
         <w:rPr>
           <w:b/>
           <w:bCs/>
-        </w:rPr>
+          <w:noProof/>
+        </w:rPr>
+        <w:lastRenderedPageBreak/>
         <w:drawing>
-          <wp:anchor distT="0" distB="0" distL="114300" distR="114300" simplePos="0" relativeHeight="251679744" behindDoc="0" locked="0" layoutInCell="1" allowOverlap="1" wp14:anchorId="7D1F6534" wp14:editId="161A9FE2">
+          <wp:anchor distT="0" distB="0" distL="114300" distR="114300" simplePos="0" relativeHeight="251679744" behindDoc="0" locked="0" layoutInCell="1" allowOverlap="1" wp14:anchorId="7D1F6534" wp14:editId="56944768">
             <wp:simplePos x="0" y="0"/>
             <wp:positionH relativeFrom="column">
-              <wp:posOffset>2856865</wp:posOffset>
+              <wp:posOffset>2712085</wp:posOffset>
             </wp:positionH>
             <wp:positionV relativeFrom="paragraph">
-              <wp:posOffset>196850</wp:posOffset>
+              <wp:posOffset>205105</wp:posOffset>
             </wp:positionV>
-            <wp:extent cx="3070860" cy="2303145"/>
-            <wp:effectExtent l="0" t="0" r="0" b="1905"/>
+            <wp:extent cx="3484880" cy="2613660"/>
+            <wp:effectExtent l="0" t="0" r="1270" b="0"/>
             <wp:wrapTopAndBottom/>
             <wp:docPr id="2036042352" name="Obraz 1" descr="Obraz zawierający tekst, zrzut ekranu, diagram, linia&#10;&#10;Opis wygenerowany automatycznie"/>
             <wp:cNvGraphicFramePr>
@@ -5115,7 +4827,7 @@
                   <pic:spPr>
                     <a:xfrm>
                       <a:off x="0" y="0"/>
-                      <a:ext cx="3070860" cy="2303145"/>
+                      <a:ext cx="3484880" cy="2613660"/>
                     </a:xfrm>
                     <a:prstGeom prst="rect">
                       <a:avLst/>
@@ -5137,22 +4849,22 @@
         <w:rPr>
           <w:b/>
           <w:bCs/>
-          <w:sz w:val="28"/>
-          <w:szCs w:val="28"/>
+          <w:sz w:val="24"/>
+          <w:szCs w:val="24"/>
         </w:rPr>
         <w:drawing>
-          <wp:anchor distT="0" distB="0" distL="114300" distR="114300" simplePos="0" relativeHeight="251678720" behindDoc="0" locked="0" layoutInCell="1" allowOverlap="1" wp14:anchorId="6782ED6B" wp14:editId="4502FCA0">
+          <wp:anchor distT="0" distB="0" distL="114300" distR="114300" simplePos="0" relativeHeight="251705344" behindDoc="0" locked="0" layoutInCell="1" allowOverlap="1" wp14:anchorId="58703398" wp14:editId="755857C5">
             <wp:simplePos x="0" y="0"/>
-            <wp:positionH relativeFrom="column">
-              <wp:posOffset>-465455</wp:posOffset>
+            <wp:positionH relativeFrom="margin">
+              <wp:posOffset>-706755</wp:posOffset>
             </wp:positionH>
             <wp:positionV relativeFrom="page">
-              <wp:posOffset>3103245</wp:posOffset>
+              <wp:posOffset>1112520</wp:posOffset>
             </wp:positionV>
-            <wp:extent cx="3070860" cy="2303145"/>
-            <wp:effectExtent l="0" t="0" r="0" b="1905"/>
+            <wp:extent cx="3464560" cy="2598420"/>
+            <wp:effectExtent l="0" t="0" r="2540" b="0"/>
             <wp:wrapTopAndBottom/>
-            <wp:docPr id="343124592" name="Obraz 1" descr="Obraz zawierający tekst, zrzut ekranu, diagram, linia&#10;&#10;Opis wygenerowany automatycznie"/>
+            <wp:docPr id="1780809623" name="Obraz 1" descr="Obraz zawierający tekst, zrzut ekranu, diagram, linia&#10;&#10;Opis wygenerowany automatycznie"/>
             <wp:cNvGraphicFramePr>
               <a:graphicFrameLocks xmlns:a="http://schemas.openxmlformats.org/drawingml/2006/main" noChangeAspect="1"/>
             </wp:cNvGraphicFramePr>
@@ -5160,7 +4872,7 @@
               <a:graphicData uri="http://schemas.openxmlformats.org/drawingml/2006/picture">
                 <pic:pic xmlns:pic="http://schemas.openxmlformats.org/drawingml/2006/picture">
                   <pic:nvPicPr>
-                    <pic:cNvPr id="343124592" name="Obraz 1" descr="Obraz zawierający tekst, zrzut ekranu, diagram, linia&#10;&#10;Opis wygenerowany automatycznie"/>
+                    <pic:cNvPr id="1780809623" name="Obraz 1" descr="Obraz zawierający tekst, zrzut ekranu, diagram, linia&#10;&#10;Opis wygenerowany automatycznie"/>
                     <pic:cNvPicPr/>
                   </pic:nvPicPr>
                   <pic:blipFill>
@@ -5178,7 +4890,7 @@
                   <pic:spPr>
                     <a:xfrm>
                       <a:off x="0" y="0"/>
-                      <a:ext cx="3070860" cy="2303145"/>
+                      <a:ext cx="3464560" cy="2598420"/>
                     </a:xfrm>
                     <a:prstGeom prst="rect">
                       <a:avLst/>
@@ -5264,32 +4976,29 @@
     <w:p>
       <w:pPr>
         <w:rPr>
-          <w:b/>
-          <w:bCs/>
-          <w:sz w:val="28"/>
-          <w:szCs w:val="28"/>
-        </w:rPr>
-      </w:pPr>
-      <w:r>
-        <w:rPr>
-          <w:b/>
-          <w:bCs/>
-          <w:sz w:val="28"/>
-          <w:szCs w:val="28"/>
+          <w:sz w:val="24"/>
+          <w:szCs w:val="24"/>
+        </w:rPr>
+      </w:pPr>
+      <w:r>
+        <w:rPr>
+          <w:noProof/>
+          <w:sz w:val="24"/>
+          <w:szCs w:val="24"/>
         </w:rPr>
         <w:drawing>
-          <wp:anchor distT="0" distB="0" distL="114300" distR="114300" simplePos="0" relativeHeight="251681792" behindDoc="0" locked="0" layoutInCell="1" allowOverlap="1" wp14:anchorId="4AECE705" wp14:editId="12382DD2">
+          <wp:anchor distT="0" distB="0" distL="114300" distR="114300" simplePos="0" relativeHeight="251680768" behindDoc="0" locked="0" layoutInCell="1" allowOverlap="1" wp14:anchorId="40B2433E" wp14:editId="3A5C02C3">
             <wp:simplePos x="0" y="0"/>
-            <wp:positionH relativeFrom="margin">
-              <wp:posOffset>2834005</wp:posOffset>
+            <wp:positionH relativeFrom="column">
+              <wp:posOffset>-823595</wp:posOffset>
             </wp:positionH>
             <wp:positionV relativeFrom="page">
-              <wp:posOffset>5631180</wp:posOffset>
+              <wp:posOffset>4208145</wp:posOffset>
             </wp:positionV>
-            <wp:extent cx="3190240" cy="2392680"/>
-            <wp:effectExtent l="0" t="0" r="0" b="7620"/>
+            <wp:extent cx="3657600" cy="2743200"/>
+            <wp:effectExtent l="0" t="0" r="0" b="0"/>
             <wp:wrapTopAndBottom/>
-            <wp:docPr id="2043189822" name="Obraz 1" descr="Obraz zawierający tekst, zrzut ekranu, diagram, linia&#10;&#10;Opis wygenerowany automatycznie"/>
+            <wp:docPr id="1388652619" name="Obraz 1" descr="Obraz zawierający tekst, zrzut ekranu, diagram, linia&#10;&#10;Opis wygenerowany automatycznie"/>
             <wp:cNvGraphicFramePr>
               <a:graphicFrameLocks xmlns:a="http://schemas.openxmlformats.org/drawingml/2006/main" noChangeAspect="1"/>
             </wp:cNvGraphicFramePr>
@@ -5297,7 +5006,7 @@
               <a:graphicData uri="http://schemas.openxmlformats.org/drawingml/2006/picture">
                 <pic:pic xmlns:pic="http://schemas.openxmlformats.org/drawingml/2006/picture">
                   <pic:nvPicPr>
-                    <pic:cNvPr id="2043189822" name="Obraz 1" descr="Obraz zawierający tekst, zrzut ekranu, diagram, linia&#10;&#10;Opis wygenerowany automatycznie"/>
+                    <pic:cNvPr id="1388652619" name="Obraz 1" descr="Obraz zawierający tekst, zrzut ekranu, diagram, linia&#10;&#10;Opis wygenerowany automatycznie"/>
                     <pic:cNvPicPr/>
                   </pic:nvPicPr>
                   <pic:blipFill>
@@ -5315,7 +5024,7 @@
                   <pic:spPr>
                     <a:xfrm>
                       <a:off x="0" y="0"/>
-                      <a:ext cx="3190240" cy="2392680"/>
+                      <a:ext cx="3657600" cy="2743200"/>
                     </a:xfrm>
                     <a:prstGeom prst="rect">
                       <a:avLst/>
@@ -5338,19 +5047,39 @@
           <w:sz w:val="24"/>
           <w:szCs w:val="24"/>
         </w:rPr>
+        <w:t xml:space="preserve">         </w:t>
+      </w:r>
+    </w:p>
+    <w:p>
+      <w:pPr>
+        <w:rPr>
+          <w:b/>
+          <w:bCs/>
+          <w:sz w:val="28"/>
+          <w:szCs w:val="28"/>
+        </w:rPr>
+      </w:pPr>
+      <w:r>
+        <w:rPr>
+          <w:b/>
+          <w:bCs/>
+          <w:noProof/>
+          <w:sz w:val="28"/>
+          <w:szCs w:val="28"/>
+        </w:rPr>
         <w:drawing>
-          <wp:anchor distT="0" distB="0" distL="114300" distR="114300" simplePos="0" relativeHeight="251680768" behindDoc="0" locked="0" layoutInCell="1" allowOverlap="1" wp14:anchorId="40B2433E" wp14:editId="5D3C53F3">
+          <wp:anchor distT="0" distB="0" distL="114300" distR="114300" simplePos="0" relativeHeight="251681792" behindDoc="0" locked="0" layoutInCell="1" allowOverlap="1" wp14:anchorId="4AECE705" wp14:editId="7E843525">
             <wp:simplePos x="0" y="0"/>
-            <wp:positionH relativeFrom="column">
-              <wp:posOffset>-594995</wp:posOffset>
+            <wp:positionH relativeFrom="margin">
+              <wp:posOffset>2727325</wp:posOffset>
             </wp:positionH>
             <wp:positionV relativeFrom="page">
-              <wp:posOffset>5615940</wp:posOffset>
+              <wp:posOffset>4236720</wp:posOffset>
             </wp:positionV>
-            <wp:extent cx="3230880" cy="2423160"/>
+            <wp:extent cx="3688080" cy="2766060"/>
             <wp:effectExtent l="0" t="0" r="7620" b="0"/>
             <wp:wrapTopAndBottom/>
-            <wp:docPr id="1388652619" name="Obraz 1" descr="Obraz zawierający tekst, zrzut ekranu, diagram, linia&#10;&#10;Opis wygenerowany automatycznie"/>
+            <wp:docPr id="2043189822" name="Obraz 1" descr="Obraz zawierający tekst, zrzut ekranu, diagram, linia&#10;&#10;Opis wygenerowany automatycznie"/>
             <wp:cNvGraphicFramePr>
               <a:graphicFrameLocks xmlns:a="http://schemas.openxmlformats.org/drawingml/2006/main" noChangeAspect="1"/>
             </wp:cNvGraphicFramePr>
@@ -5358,7 +5087,7 @@
               <a:graphicData uri="http://schemas.openxmlformats.org/drawingml/2006/picture">
                 <pic:pic xmlns:pic="http://schemas.openxmlformats.org/drawingml/2006/picture">
                   <pic:nvPicPr>
-                    <pic:cNvPr id="1388652619" name="Obraz 1" descr="Obraz zawierający tekst, zrzut ekranu, diagram, linia&#10;&#10;Opis wygenerowany automatycznie"/>
+                    <pic:cNvPr id="2043189822" name="Obraz 1" descr="Obraz zawierający tekst, zrzut ekranu, diagram, linia&#10;&#10;Opis wygenerowany automatycznie"/>
                     <pic:cNvPicPr/>
                   </pic:nvPicPr>
                   <pic:blipFill>
@@ -5376,7 +5105,7 @@
                   <pic:spPr>
                     <a:xfrm>
                       <a:off x="0" y="0"/>
-                      <a:ext cx="3230880" cy="2423160"/>
+                      <a:ext cx="3688080" cy="2766060"/>
                     </a:xfrm>
                     <a:prstGeom prst="rect">
                       <a:avLst/>
@@ -5396,10 +5125,12 @@
       </w:r>
       <w:r>
         <w:rPr>
-          <w:sz w:val="24"/>
-          <w:szCs w:val="24"/>
-        </w:rPr>
-        <w:t xml:space="preserve">         </w:t>
+          <w:b/>
+          <w:bCs/>
+          <w:sz w:val="24"/>
+          <w:szCs w:val="24"/>
+        </w:rPr>
+        <w:t xml:space="preserve">        </w:t>
       </w:r>
       <w:r>
         <w:rPr>
@@ -5462,7 +5193,7 @@
           <w:sz w:val="28"/>
           <w:szCs w:val="28"/>
         </w:rPr>
-        <w:t xml:space="preserve">      </w:t>
+        <w:t xml:space="preserve">    </w:t>
       </w:r>
       <w:r>
         <w:rPr>
@@ -5490,19 +5221,40 @@
           <w:sz w:val="24"/>
           <w:szCs w:val="24"/>
         </w:rPr>
+        <w:t xml:space="preserve">       </w:t>
+      </w:r>
+    </w:p>
+    <w:p>
+      <w:pPr>
+        <w:ind w:firstLine="708"/>
+        <w:rPr>
+          <w:b/>
+          <w:bCs/>
+          <w:sz w:val="24"/>
+          <w:szCs w:val="24"/>
+        </w:rPr>
+      </w:pPr>
+      <w:r>
+        <w:rPr>
+          <w:b/>
+          <w:bCs/>
+          <w:noProof/>
+          <w:sz w:val="28"/>
+          <w:szCs w:val="28"/>
+        </w:rPr>
         <w:drawing>
-          <wp:anchor distT="0" distB="0" distL="114300" distR="114300" simplePos="0" relativeHeight="251683840" behindDoc="0" locked="0" layoutInCell="1" allowOverlap="1" wp14:anchorId="6CBD0569" wp14:editId="061D348F">
+          <wp:anchor distT="0" distB="0" distL="114300" distR="114300" simplePos="0" relativeHeight="251682816" behindDoc="0" locked="0" layoutInCell="1" allowOverlap="1" wp14:anchorId="773B2C67" wp14:editId="64067469">
             <wp:simplePos x="0" y="0"/>
-            <wp:positionH relativeFrom="margin">
-              <wp:posOffset>2762885</wp:posOffset>
+            <wp:positionH relativeFrom="page">
+              <wp:posOffset>45720</wp:posOffset>
             </wp:positionH>
-            <wp:positionV relativeFrom="page">
-              <wp:posOffset>8244840</wp:posOffset>
+            <wp:positionV relativeFrom="margin">
+              <wp:posOffset>6605905</wp:posOffset>
             </wp:positionV>
-            <wp:extent cx="3261360" cy="2446020"/>
-            <wp:effectExtent l="0" t="0" r="0" b="0"/>
+            <wp:extent cx="3779520" cy="2834640"/>
+            <wp:effectExtent l="0" t="0" r="0" b="3810"/>
             <wp:wrapTopAndBottom/>
-            <wp:docPr id="973288722" name="Obraz 1"/>
+            <wp:docPr id="1680787921" name="Obraz 1"/>
             <wp:cNvGraphicFramePr>
               <a:graphicFrameLocks xmlns:a="http://schemas.openxmlformats.org/drawingml/2006/main" noChangeAspect="1"/>
             </wp:cNvGraphicFramePr>
@@ -5510,7 +5262,7 @@
               <a:graphicData uri="http://schemas.openxmlformats.org/drawingml/2006/picture">
                 <pic:pic xmlns:pic="http://schemas.openxmlformats.org/drawingml/2006/picture">
                   <pic:nvPicPr>
-                    <pic:cNvPr id="973288722" name=""/>
+                    <pic:cNvPr id="1680787921" name=""/>
                     <pic:cNvPicPr/>
                   </pic:nvPicPr>
                   <pic:blipFill>
@@ -5528,7 +5280,7 @@
                   <pic:spPr>
                     <a:xfrm>
                       <a:off x="0" y="0"/>
-                      <a:ext cx="3261360" cy="2446020"/>
+                      <a:ext cx="3779520" cy="2834640"/>
                     </a:xfrm>
                     <a:prstGeom prst="rect">
                       <a:avLst/>
@@ -5550,22 +5302,23 @@
         <w:rPr>
           <w:b/>
           <w:bCs/>
-          <w:sz w:val="28"/>
-          <w:szCs w:val="28"/>
+          <w:noProof/>
+          <w:sz w:val="24"/>
+          <w:szCs w:val="24"/>
         </w:rPr>
         <w:drawing>
-          <wp:anchor distT="0" distB="0" distL="114300" distR="114300" simplePos="0" relativeHeight="251682816" behindDoc="0" locked="0" layoutInCell="1" allowOverlap="1" wp14:anchorId="773B2C67" wp14:editId="0027ADFD">
+          <wp:anchor distT="0" distB="0" distL="114300" distR="114300" simplePos="0" relativeHeight="251683840" behindDoc="0" locked="0" layoutInCell="1" allowOverlap="1" wp14:anchorId="6CBD0569" wp14:editId="07A98FE8">
             <wp:simplePos x="0" y="0"/>
             <wp:positionH relativeFrom="page">
-              <wp:posOffset>160020</wp:posOffset>
+              <wp:posOffset>3698240</wp:posOffset>
             </wp:positionH>
-            <wp:positionV relativeFrom="page">
-              <wp:posOffset>8233410</wp:posOffset>
+            <wp:positionV relativeFrom="margin">
+              <wp:posOffset>6613525</wp:posOffset>
             </wp:positionV>
-            <wp:extent cx="3279140" cy="2459355"/>
-            <wp:effectExtent l="0" t="0" r="0" b="0"/>
+            <wp:extent cx="3799840" cy="2849880"/>
+            <wp:effectExtent l="0" t="0" r="0" b="7620"/>
             <wp:wrapTopAndBottom/>
-            <wp:docPr id="1680787921" name="Obraz 1"/>
+            <wp:docPr id="973288722" name="Obraz 1"/>
             <wp:cNvGraphicFramePr>
               <a:graphicFrameLocks xmlns:a="http://schemas.openxmlformats.org/drawingml/2006/main" noChangeAspect="1"/>
             </wp:cNvGraphicFramePr>
@@ -5573,7 +5326,7 @@
               <a:graphicData uri="http://schemas.openxmlformats.org/drawingml/2006/picture">
                 <pic:pic xmlns:pic="http://schemas.openxmlformats.org/drawingml/2006/picture">
                   <pic:nvPicPr>
-                    <pic:cNvPr id="1680787921" name=""/>
+                    <pic:cNvPr id="973288722" name=""/>
                     <pic:cNvPicPr/>
                   </pic:nvPicPr>
                   <pic:blipFill>
@@ -5591,7 +5344,7 @@
                   <pic:spPr>
                     <a:xfrm>
                       <a:off x="0" y="0"/>
-                      <a:ext cx="3279140" cy="2459355"/>
+                      <a:ext cx="3799840" cy="2849880"/>
                     </a:xfrm>
                     <a:prstGeom prst="rect">
                       <a:avLst/>
@@ -5616,15 +5369,6 @@
           <w:sz w:val="24"/>
           <w:szCs w:val="24"/>
         </w:rPr>
-        <w:t xml:space="preserve">       </w:t>
-      </w:r>
-      <w:r>
-        <w:rPr>
-          <w:b/>
-          <w:bCs/>
-          <w:sz w:val="24"/>
-          <w:szCs w:val="24"/>
-        </w:rPr>
         <w:t>Uruchomienie nr 5</w:t>
       </w:r>
       <w:r>
@@ -5671,27 +5415,17 @@
           <w:szCs w:val="28"/>
         </w:rPr>
         <w:tab/>
-        <w:t xml:space="preserve">    </w:t>
-      </w:r>
-      <w:r>
-        <w:rPr>
-          <w:b/>
-          <w:bCs/>
-          <w:sz w:val="24"/>
-          <w:szCs w:val="24"/>
-        </w:rPr>
-        <w:t>Uruchomienie nr 6</w:t>
-      </w:r>
-    </w:p>
-    <w:p>
-      <w:pPr>
+        <w:t xml:space="preserve">   </w:t>
+      </w:r>
+      <w:r>
         <w:rPr>
           <w:b/>
           <w:bCs/>
           <w:sz w:val="28"/>
           <w:szCs w:val="28"/>
         </w:rPr>
-      </w:pPr>
+        <w:tab/>
+      </w:r>
       <w:r>
         <w:rPr>
           <w:b/>
@@ -5699,6 +5433,35 @@
           <w:sz w:val="28"/>
           <w:szCs w:val="28"/>
         </w:rPr>
+        <w:t xml:space="preserve"> </w:t>
+      </w:r>
+      <w:r>
+        <w:rPr>
+          <w:b/>
+          <w:bCs/>
+          <w:sz w:val="24"/>
+          <w:szCs w:val="24"/>
+        </w:rPr>
+        <w:t>Uruchomienie nr 6</w:t>
+      </w:r>
+    </w:p>
+    <w:p>
+      <w:pPr>
+        <w:ind w:firstLine="708"/>
+        <w:rPr>
+          <w:b/>
+          <w:bCs/>
+          <w:sz w:val="24"/>
+          <w:szCs w:val="24"/>
+        </w:rPr>
+      </w:pPr>
+      <w:r>
+        <w:rPr>
+          <w:b/>
+          <w:bCs/>
+          <w:sz w:val="28"/>
+          <w:szCs w:val="28"/>
+        </w:rPr>
         <w:lastRenderedPageBreak/>
         <w:t xml:space="preserve">Analiza wyników: </w:t>
       </w:r>
@@ -5725,25 +5488,7 @@
           <w:sz w:val="24"/>
           <w:szCs w:val="24"/>
         </w:rPr>
-        <w:t xml:space="preserve">: </w:t>
-      </w:r>
-      <w:r>
-        <w:rPr>
-          <w:b/>
-          <w:bCs/>
-          <w:sz w:val="24"/>
-          <w:szCs w:val="24"/>
-        </w:rPr>
-        <w:t>f(x)=10.980462 dla x=100.008881</w:t>
-      </w:r>
-      <w:r>
-        <w:rPr>
-          <w:b/>
-          <w:bCs/>
-          <w:sz w:val="24"/>
-          <w:szCs w:val="24"/>
-        </w:rPr>
-        <w:t>, 7 korekcji.</w:t>
+        <w:t>: f(x)=10.980462 dla x=100.008881, 7 korekcji.</w:t>
       </w:r>
     </w:p>
     <w:p>
@@ -5770,12 +5515,49 @@
           <w:sz w:val="24"/>
           <w:szCs w:val="24"/>
         </w:rPr>
-        <w:t>f(x)=</w:t>
-      </w:r>
-      <w:r>
-        <w:rPr>
-          <w:b/>
-          <w:bCs/>
+        <w:t>f(x)= 10.983695 dla x=99.9925, 7 korekcji.</w:t>
+      </w:r>
+    </w:p>
+    <w:p>
+      <w:pPr>
+        <w:pStyle w:val="Bezodstpw"/>
+        <w:rPr>
+          <w:sz w:val="24"/>
+          <w:szCs w:val="24"/>
+        </w:rPr>
+      </w:pPr>
+    </w:p>
+    <w:p>
+      <w:pPr>
+        <w:rPr>
+          <w:rFonts w:eastAsiaTheme="minorEastAsia"/>
+          <w:sz w:val="24"/>
+          <w:szCs w:val="24"/>
+        </w:rPr>
+      </w:pPr>
+      <w:r>
+        <w:rPr>
+          <w:sz w:val="24"/>
+          <w:szCs w:val="24"/>
+        </w:rPr>
+        <w:t>Większość otrzymanych przez nas wyników jest zbliżona do tej wartości</w:t>
+      </w:r>
+      <w:r>
+        <w:rPr>
+          <w:sz w:val="24"/>
+          <w:szCs w:val="24"/>
+        </w:rPr>
+        <w:t xml:space="preserve">. </w:t>
+      </w:r>
+      <w:r>
+        <w:rPr>
+          <w:sz w:val="24"/>
+          <w:szCs w:val="24"/>
+        </w:rPr>
+        <w:t>Przeprowadziliśmy kilka prób dla tych samych parametrów, ponieważ wyniki algorytmu mogą zależeć od losowości generowania rozwiązań oraz rozwiązania początkowego.</w:t>
+      </w:r>
+      <w:r>
+        <w:rPr>
           <w:sz w:val="24"/>
           <w:szCs w:val="24"/>
         </w:rPr>
@@ -5783,17 +5565,28 @@
       </w:r>
       <w:r>
         <w:rPr>
-          <w:b/>
-          <w:bCs/>
-          <w:sz w:val="24"/>
-          <w:szCs w:val="24"/>
-        </w:rPr>
-        <w:t>10.983695</w:t>
-      </w:r>
-      <w:r>
-        <w:rPr>
-          <w:b/>
-          <w:bCs/>
+          <w:sz w:val="24"/>
+          <w:szCs w:val="24"/>
+        </w:rPr>
+        <w:t>Na</w:t>
+      </w:r>
+      <w:r>
+        <w:rPr>
+          <w:sz w:val="24"/>
+          <w:szCs w:val="24"/>
+        </w:rPr>
+        <w:t xml:space="preserve"> 3000 iteracji maksymalnie 9 razy było poprawiane ekstremum na większą wartość</w:t>
+      </w:r>
+      <w:r>
+        <w:rPr>
+          <w:sz w:val="24"/>
+          <w:szCs w:val="24"/>
+        </w:rPr>
+        <w:t>.</w:t>
+      </w:r>
+      <w:r>
+        <w:rPr>
+          <w:rFonts w:eastAsiaTheme="minorEastAsia"/>
           <w:sz w:val="24"/>
           <w:szCs w:val="24"/>
         </w:rPr>
@@ -5801,132 +5594,10 @@
       </w:r>
       <w:r>
         <w:rPr>
-          <w:b/>
-          <w:bCs/>
-          <w:sz w:val="24"/>
-          <w:szCs w:val="24"/>
-        </w:rPr>
-        <w:t>dla x=99.9925, 7 korekcji.</w:t>
-      </w:r>
-    </w:p>
-    <w:p>
-      <w:pPr>
-        <w:pStyle w:val="Bezodstpw"/>
-        <w:rPr>
-          <w:sz w:val="24"/>
-          <w:szCs w:val="24"/>
-        </w:rPr>
-      </w:pPr>
-    </w:p>
-    <w:p>
-      <w:pPr>
-        <w:rPr>
-          <w:rFonts w:eastAsiaTheme="minorEastAsia"/>
-          <w:sz w:val="24"/>
-          <w:szCs w:val="24"/>
-        </w:rPr>
-      </w:pPr>
-      <w:r>
-        <w:rPr>
-          <w:sz w:val="24"/>
-          <w:szCs w:val="24"/>
-        </w:rPr>
-        <w:t>Większość otrzymanych przez nas wyników jest zbliżona do tej wartości</w:t>
-      </w:r>
-      <w:r>
-        <w:rPr>
-          <w:sz w:val="24"/>
-          <w:szCs w:val="24"/>
-        </w:rPr>
-        <w:t>. Na 3000 iteracji maksymalnie 9 razy było poprawiane ekstremum na większą wartość</w:t>
-      </w:r>
-      <w:r>
-        <w:rPr>
-          <w:sz w:val="24"/>
-          <w:szCs w:val="24"/>
-        </w:rPr>
-        <w:t xml:space="preserve">. Przy pierwszym uruchomieniu ilość korelacji wynosiła tylko 1 (jest to skrajny przypadek, prawdopodobnie początkowa wylosowana wartość z przedziału była bardzo zbliżona do ekstremum). Zauważyliśmy, że przy eksperymentowaniu z ilością iteracji czy też zmniejszeniem przedziału, z którego będą losowane sąsiednie rozwiązania algorytm potrafi się zagubić i znajdywał ekstremum globalne znajdujące się w miejscu x </w:t>
-      </w:r>
-      <m:oMath>
-        <m:r>
-          <w:rPr>
-            <w:rFonts w:ascii="Cambria Math" w:hAnsi="Cambria Math"/>
-            <w:sz w:val="24"/>
-            <w:szCs w:val="24"/>
-          </w:rPr>
-          <m:t>≈-1</m:t>
-        </m:r>
-        <m:r>
-          <w:rPr>
-            <w:rFonts w:ascii="Cambria Math" w:hAnsi="Cambria Math"/>
-            <w:sz w:val="24"/>
-            <w:szCs w:val="24"/>
-          </w:rPr>
-          <m:t>0</m:t>
-        </m:r>
-        <m:r>
-          <w:rPr>
-            <w:rFonts w:ascii="Cambria Math" w:hAnsi="Cambria Math"/>
-            <w:sz w:val="24"/>
-            <w:szCs w:val="24"/>
-          </w:rPr>
-          <m:t xml:space="preserve">0 </m:t>
-        </m:r>
-      </m:oMath>
-      <w:r>
-        <w:rPr>
-          <w:rFonts w:eastAsiaTheme="minorEastAsia"/>
-          <w:sz w:val="24"/>
-          <w:szCs w:val="24"/>
-        </w:rPr>
-        <w:t xml:space="preserve">oraz f(x) </w:t>
-      </w:r>
-      <m:oMath>
-        <m:r>
-          <w:rPr>
-            <w:rFonts w:ascii="Cambria Math" w:hAnsi="Cambria Math"/>
-            <w:sz w:val="24"/>
-            <w:szCs w:val="24"/>
-          </w:rPr>
-          <m:t>≈</m:t>
-        </m:r>
-        <m:r>
-          <w:rPr>
-            <w:rFonts w:ascii="Cambria Math" w:hAnsi="Cambria Math"/>
-            <w:sz w:val="24"/>
-            <w:szCs w:val="24"/>
-          </w:rPr>
-          <m:t xml:space="preserve"> </m:t>
-        </m:r>
-      </m:oMath>
-      <w:r>
-        <w:rPr>
-          <w:rFonts w:eastAsiaTheme="minorEastAsia"/>
-          <w:sz w:val="24"/>
-          <w:szCs w:val="24"/>
-        </w:rPr>
-        <w:t xml:space="preserve">10. Nie jest to jednak ekstremum globalne tylko lokalne. Przyjęliśmy wówczas szerszy przedział losowania wartości, która będzie dodawana do aktualnych rozwiązań (wybraliśmy przedział (-15,15), ponieważ dziedzina funkcji &lt;-150, 150&gt; jest duża, szukanie rozwiązań „szerzej” sprawiało, że algorytm zwracał wartości najbardziej zbliżone do oczekiwanych). </w:t>
-      </w:r>
-      <w:r>
-        <w:rPr>
-          <w:sz w:val="24"/>
-          <w:szCs w:val="24"/>
-        </w:rPr>
-        <w:t>Pozostałe parametry zostały przyjęte takie same jak w artykule (T = 5</w:t>
-      </w:r>
-      <w:r>
-        <w:rPr>
-          <w:sz w:val="24"/>
-          <w:szCs w:val="24"/>
-        </w:rPr>
-        <w:t>00</w:t>
-      </w:r>
-      <w:r>
-        <w:rPr>
-          <w:sz w:val="24"/>
-          <w:szCs w:val="24"/>
-        </w:rPr>
-        <w:t xml:space="preserve">, k = 0.1, </w:t>
+          <w:sz w:val="24"/>
+          <w:szCs w:val="24"/>
+        </w:rPr>
+        <w:t xml:space="preserve">Pozostałe parametry zostały przyjęte takie same jak w artykule (T = 500, k = 0.1, </w:t>
       </w:r>
       <m:oMath>
         <m:r>
@@ -5957,26 +5628,20 @@
           <w:rPr>
             <w:rFonts w:ascii="Cambria Math" w:hAnsi="Cambria Math"/>
           </w:rPr>
-          <m:t>=0.99</m:t>
-        </m:r>
-        <m:r>
-          <w:rPr>
-            <w:rFonts w:ascii="Cambria Math" w:hAnsi="Cambria Math"/>
-          </w:rPr>
-          <m:t>9</m:t>
+          <m:t>=0.999</m:t>
         </m:r>
       </m:oMath>
       <w:r>
         <w:rPr>
           <w:rFonts w:eastAsiaTheme="minorEastAsia"/>
         </w:rPr>
-        <w:t xml:space="preserve"> ).</w:t>
+        <w:t xml:space="preserve"> )</w:t>
       </w:r>
       <w:r>
         <w:rPr>
           <w:rFonts w:eastAsiaTheme="minorEastAsia"/>
         </w:rPr>
-        <w:t>0</w:t>
+        <w:t>.</w:t>
       </w:r>
     </w:p>
     <w:p>
@@ -5997,17 +5662,18 @@
       </w:pPr>
       <w:r>
         <w:rPr>
+          <w:noProof/>
           <w:sz w:val="24"/>
           <w:szCs w:val="24"/>
         </w:rPr>
         <w:drawing>
-          <wp:anchor distT="0" distB="0" distL="114300" distR="114300" simplePos="0" relativeHeight="251693056" behindDoc="0" locked="0" layoutInCell="1" allowOverlap="1" wp14:anchorId="252873CA" wp14:editId="104D465B">
+          <wp:anchor distT="0" distB="0" distL="114300" distR="114300" simplePos="0" relativeHeight="251693056" behindDoc="0" locked="0" layoutInCell="1" allowOverlap="1" wp14:anchorId="252873CA" wp14:editId="22B4C7C3">
             <wp:simplePos x="0" y="0"/>
             <wp:positionH relativeFrom="column">
-              <wp:posOffset>1691005</wp:posOffset>
+              <wp:posOffset>1470025</wp:posOffset>
             </wp:positionH>
             <wp:positionV relativeFrom="page">
-              <wp:posOffset>4922520</wp:posOffset>
+              <wp:posOffset>3550920</wp:posOffset>
             </wp:positionV>
             <wp:extent cx="1402080" cy="226695"/>
             <wp:effectExtent l="0" t="0" r="7620" b="1905"/>
@@ -6426,7 +6092,7 @@
                 <w:sz w:val="24"/>
                 <w:szCs w:val="24"/>
               </w:rPr>
-              <w:t>1.850893569492997</w:t>
+              <w:t>1.8504770042305076</w:t>
             </w:r>
           </w:p>
         </w:tc>
@@ -6447,7 +6113,7 @@
                 <w:sz w:val="24"/>
                 <w:szCs w:val="24"/>
               </w:rPr>
-              <w:t>2.8501643146163165</w:t>
+              <w:t>2.8502692309119197</w:t>
             </w:r>
           </w:p>
         </w:tc>
@@ -6468,7 +6134,7 @@
                 <w:sz w:val="24"/>
                 <w:szCs w:val="24"/>
               </w:rPr>
-              <w:t>17</w:t>
+              <w:t>9</w:t>
             </w:r>
           </w:p>
         </w:tc>
@@ -6515,7 +6181,7 @@
                 <w:sz w:val="24"/>
                 <w:szCs w:val="24"/>
               </w:rPr>
-              <w:t>1.8504888115731286</w:t>
+              <w:t>1.8509861070388305</w:t>
             </w:r>
           </w:p>
         </w:tc>
@@ -6536,7 +6202,7 @@
                 <w:sz w:val="24"/>
                 <w:szCs w:val="24"/>
               </w:rPr>
-              <w:t>2.850270623685291</w:t>
+              <w:t>2.850097957095463</w:t>
             </w:r>
           </w:p>
         </w:tc>
@@ -6557,7 +6223,7 @@
                 <w:sz w:val="24"/>
                 <w:szCs w:val="24"/>
               </w:rPr>
-              <w:t>17</w:t>
+              <w:t>5</w:t>
             </w:r>
           </w:p>
         </w:tc>
@@ -6693,7 +6359,7 @@
                 <w:sz w:val="24"/>
                 <w:szCs w:val="24"/>
               </w:rPr>
-              <w:t>1.849855946469934</w:t>
+              <w:t>1.8487179695230198</w:t>
             </w:r>
           </w:p>
         </w:tc>
@@ -6714,7 +6380,7 @@
                 <w:sz w:val="24"/>
                 <w:szCs w:val="24"/>
               </w:rPr>
-              <w:t>2.8498370032095472</w:t>
+              <w:t>2.847218704524102</w:t>
             </w:r>
           </w:p>
         </w:tc>
@@ -6735,7 +6401,7 @@
                 <w:sz w:val="24"/>
                 <w:szCs w:val="24"/>
               </w:rPr>
-              <w:t>27</w:t>
+              <w:t>11</w:t>
             </w:r>
           </w:p>
         </w:tc>
@@ -6841,22 +6507,96 @@
         <w:rPr>
           <w:b/>
           <w:bCs/>
-          <w:sz w:val="28"/>
-          <w:szCs w:val="28"/>
+          <w:sz w:val="24"/>
+          <w:szCs w:val="24"/>
+        </w:rPr>
+        <w:tab/>
+      </w:r>
+      <w:r>
+        <w:rPr>
+          <w:b/>
+          <w:bCs/>
+          <w:sz w:val="24"/>
+          <w:szCs w:val="24"/>
+        </w:rPr>
+        <w:tab/>
+      </w:r>
+      <w:r>
+        <w:rPr>
+          <w:b/>
+          <w:bCs/>
+          <w:sz w:val="24"/>
+          <w:szCs w:val="24"/>
+        </w:rPr>
+        <w:tab/>
+      </w:r>
+      <w:r>
+        <w:rPr>
+          <w:b/>
+          <w:bCs/>
+          <w:sz w:val="24"/>
+          <w:szCs w:val="24"/>
+        </w:rPr>
+        <w:tab/>
+      </w:r>
+      <w:r>
+        <w:rPr>
+          <w:b/>
+          <w:bCs/>
+          <w:sz w:val="24"/>
+          <w:szCs w:val="24"/>
+        </w:rPr>
+        <w:tab/>
+      </w:r>
+      <w:r>
+        <w:rPr>
+          <w:b/>
+          <w:bCs/>
+          <w:sz w:val="24"/>
+          <w:szCs w:val="24"/>
+        </w:rPr>
+        <w:tab/>
+      </w:r>
+      <w:r>
+        <w:rPr>
+          <w:b/>
+          <w:bCs/>
+          <w:sz w:val="24"/>
+          <w:szCs w:val="24"/>
+        </w:rPr>
+        <w:tab/>
+      </w:r>
+    </w:p>
+    <w:p>
+      <w:pPr>
+        <w:ind w:firstLine="708"/>
+        <w:rPr>
+          <w:b/>
+          <w:bCs/>
+          <w:sz w:val="24"/>
+          <w:szCs w:val="24"/>
+        </w:rPr>
+      </w:pPr>
+      <w:r>
+        <w:rPr>
+          <w:b/>
+          <w:bCs/>
+          <w:sz w:val="24"/>
+          <w:szCs w:val="24"/>
         </w:rPr>
         <w:drawing>
-          <wp:anchor distT="0" distB="0" distL="114300" distR="114300" simplePos="0" relativeHeight="251694080" behindDoc="0" locked="0" layoutInCell="1" allowOverlap="1" wp14:anchorId="5B7C0BD1" wp14:editId="4BAAAA40">
+          <wp:anchor distT="0" distB="0" distL="114300" distR="114300" simplePos="0" relativeHeight="251707392" behindDoc="0" locked="0" layoutInCell="1" allowOverlap="1" wp14:anchorId="35A7D396" wp14:editId="17BEEF06">
             <wp:simplePos x="0" y="0"/>
-            <wp:positionH relativeFrom="margin">
-              <wp:posOffset>-732155</wp:posOffset>
+            <wp:positionH relativeFrom="page">
+              <wp:posOffset>3660140</wp:posOffset>
             </wp:positionH>
             <wp:positionV relativeFrom="page">
-              <wp:posOffset>7658100</wp:posOffset>
+              <wp:posOffset>6301740</wp:posOffset>
             </wp:positionV>
-            <wp:extent cx="3810000" cy="2857500"/>
-            <wp:effectExtent l="0" t="0" r="0" b="0"/>
+            <wp:extent cx="4033520" cy="3025140"/>
+            <wp:effectExtent l="0" t="0" r="5080" b="3810"/>
             <wp:wrapTopAndBottom/>
-            <wp:docPr id="32753584" name="Obraz 1" descr="Obraz zawierający tekst, zrzut ekranu, Wykres, Czcionka&#10;&#10;Opis wygenerowany automatycznie"/>
+            <wp:docPr id="1931475018" name="Obraz 1" descr="Obraz zawierający tekst, zrzut ekranu, Wykres, linia&#10;&#10;Opis wygenerowany automatycznie"/>
             <wp:cNvGraphicFramePr>
               <a:graphicFrameLocks xmlns:a="http://schemas.openxmlformats.org/drawingml/2006/main" noChangeAspect="1"/>
             </wp:cNvGraphicFramePr>
@@ -6864,7 +6604,7 @@
               <a:graphicData uri="http://schemas.openxmlformats.org/drawingml/2006/picture">
                 <pic:pic xmlns:pic="http://schemas.openxmlformats.org/drawingml/2006/picture">
                   <pic:nvPicPr>
-                    <pic:cNvPr id="32753584" name="Obraz 1" descr="Obraz zawierający tekst, zrzut ekranu, Wykres, Czcionka&#10;&#10;Opis wygenerowany automatycznie"/>
+                    <pic:cNvPr id="1931475018" name="Obraz 1" descr="Obraz zawierający tekst, zrzut ekranu, Wykres, linia&#10;&#10;Opis wygenerowany automatycznie"/>
                     <pic:cNvPicPr/>
                   </pic:nvPicPr>
                   <pic:blipFill>
@@ -6882,7 +6622,7 @@
                   <pic:spPr>
                     <a:xfrm>
                       <a:off x="0" y="0"/>
-                      <a:ext cx="3810000" cy="2857500"/>
+                      <a:ext cx="4033520" cy="3025140"/>
                     </a:xfrm>
                     <a:prstGeom prst="rect">
                       <a:avLst/>
@@ -6900,37 +6640,27 @@
           </wp:anchor>
         </w:drawing>
       </w:r>
-    </w:p>
-    <w:p>
-      <w:pPr>
-        <w:ind w:firstLine="708"/>
-        <w:rPr>
-          <w:b/>
-          <w:bCs/>
-          <w:sz w:val="24"/>
-          <w:szCs w:val="24"/>
-        </w:rPr>
-      </w:pPr>
-      <w:r>
-        <w:rPr>
-          <w:b/>
-          <w:bCs/>
-          <w:sz w:val="24"/>
-          <w:szCs w:val="24"/>
+      <w:r>
+        <w:rPr>
+          <w:b/>
+          <w:bCs/>
+          <w:noProof/>
+          <w:sz w:val="28"/>
+          <w:szCs w:val="28"/>
         </w:rPr>
         <w:drawing>
-          <wp:anchor distT="0" distB="0" distL="114300" distR="114300" simplePos="0" relativeHeight="251695104" behindDoc="0" locked="0" layoutInCell="1" allowOverlap="1" wp14:anchorId="34C2EB31" wp14:editId="5BF6AB28">
+          <wp:anchor distT="0" distB="0" distL="114300" distR="114300" simplePos="0" relativeHeight="251694080" behindDoc="0" locked="0" layoutInCell="1" allowOverlap="1" wp14:anchorId="5B7C0BD1" wp14:editId="61080899">
             <wp:simplePos x="0" y="0"/>
-            <wp:positionH relativeFrom="margin">
-              <wp:posOffset>2811145</wp:posOffset>
+            <wp:positionH relativeFrom="page">
+              <wp:align>left</wp:align>
             </wp:positionH>
             <wp:positionV relativeFrom="page">
-              <wp:posOffset>7673340</wp:posOffset>
+              <wp:posOffset>6309360</wp:posOffset>
             </wp:positionV>
-            <wp:extent cx="3789680" cy="2842260"/>
+            <wp:extent cx="3942080" cy="2956560"/>
             <wp:effectExtent l="0" t="0" r="1270" b="0"/>
             <wp:wrapTopAndBottom/>
-            <wp:docPr id="979777144" name="Obraz 1" descr="Obraz zawierający tekst, zrzut ekranu, Wykres, linia&#10;&#10;Opis wygenerowany automatycznie"/>
+            <wp:docPr id="32753584" name="Obraz 1" descr="Obraz zawierający tekst, zrzut ekranu, Wykres, Czcionka&#10;&#10;Opis wygenerowany automatycznie"/>
             <wp:cNvGraphicFramePr>
               <a:graphicFrameLocks xmlns:a="http://schemas.openxmlformats.org/drawingml/2006/main" noChangeAspect="1"/>
             </wp:cNvGraphicFramePr>
@@ -6938,7 +6668,7 @@
               <a:graphicData uri="http://schemas.openxmlformats.org/drawingml/2006/picture">
                 <pic:pic xmlns:pic="http://schemas.openxmlformats.org/drawingml/2006/picture">
                   <pic:nvPicPr>
-                    <pic:cNvPr id="979777144" name="Obraz 1" descr="Obraz zawierający tekst, zrzut ekranu, Wykres, linia&#10;&#10;Opis wygenerowany automatycznie"/>
+                    <pic:cNvPr id="32753584" name="Obraz 1" descr="Obraz zawierający tekst, zrzut ekranu, Wykres, Czcionka&#10;&#10;Opis wygenerowany automatycznie"/>
                     <pic:cNvPicPr/>
                   </pic:nvPicPr>
                   <pic:blipFill>
@@ -6956,7 +6686,7 @@
                   <pic:spPr>
                     <a:xfrm>
                       <a:off x="0" y="0"/>
-                      <a:ext cx="3789680" cy="2842260"/>
+                      <a:ext cx="3942080" cy="2956560"/>
                     </a:xfrm>
                     <a:prstGeom prst="rect">
                       <a:avLst/>
@@ -7027,16 +6757,52 @@
           <w:szCs w:val="28"/>
         </w:rPr>
         <w:tab/>
+      </w:r>
+      <w:r>
+        <w:rPr>
+          <w:b/>
+          <w:bCs/>
+          <w:sz w:val="28"/>
+          <w:szCs w:val="28"/>
+        </w:rPr>
+        <w:tab/>
+      </w:r>
+      <w:r>
+        <w:rPr>
+          <w:b/>
+          <w:bCs/>
+          <w:sz w:val="24"/>
+          <w:szCs w:val="24"/>
+        </w:rPr>
+        <w:t>Uruchomienie nr 2</w:t>
+      </w:r>
+      <w:r>
+        <w:rPr>
+          <w:b/>
+          <w:bCs/>
+          <w:sz w:val="28"/>
+          <w:szCs w:val="28"/>
+        </w:rPr>
+        <w:tab/>
+      </w:r>
+      <w:r>
+        <w:rPr>
+          <w:b/>
+          <w:bCs/>
+          <w:sz w:val="28"/>
+          <w:szCs w:val="28"/>
+        </w:rPr>
+        <w:tab/>
         <w:t xml:space="preserve">   </w:t>
       </w:r>
       <w:r>
         <w:rPr>
           <w:b/>
           <w:bCs/>
-          <w:sz w:val="24"/>
-          <w:szCs w:val="24"/>
-        </w:rPr>
-        <w:t>Uruchomienie nr 2</w:t>
+          <w:sz w:val="28"/>
+          <w:szCs w:val="28"/>
+        </w:rPr>
+        <w:t xml:space="preserve">         </w:t>
       </w:r>
     </w:p>
     <w:p>
@@ -7057,18 +6823,18 @@
         </w:rPr>
         <w:lastRenderedPageBreak/>
         <w:drawing>
-          <wp:anchor distT="0" distB="0" distL="114300" distR="114300" simplePos="0" relativeHeight="251697152" behindDoc="0" locked="0" layoutInCell="1" allowOverlap="1" wp14:anchorId="7893AC32" wp14:editId="3C5FDE33">
+          <wp:anchor distT="0" distB="0" distL="114300" distR="114300" simplePos="0" relativeHeight="251708416" behindDoc="0" locked="0" layoutInCell="1" allowOverlap="1" wp14:anchorId="50E29BAA" wp14:editId="1EA93E8A">
             <wp:simplePos x="0" y="0"/>
-            <wp:positionH relativeFrom="column">
-              <wp:posOffset>2795905</wp:posOffset>
+            <wp:positionH relativeFrom="margin">
+              <wp:posOffset>-678815</wp:posOffset>
             </wp:positionH>
-            <wp:positionV relativeFrom="margin">
-              <wp:posOffset>220345</wp:posOffset>
+            <wp:positionV relativeFrom="page">
+              <wp:posOffset>1112520</wp:posOffset>
             </wp:positionV>
-            <wp:extent cx="3647440" cy="2735580"/>
-            <wp:effectExtent l="0" t="0" r="0" b="7620"/>
+            <wp:extent cx="3688080" cy="2766060"/>
+            <wp:effectExtent l="0" t="0" r="7620" b="0"/>
             <wp:wrapTopAndBottom/>
-            <wp:docPr id="1161682041" name="Obraz 1" descr="Obraz zawierający tekst, zrzut ekranu, Wykres, Czcionka&#10;&#10;Opis wygenerowany automatycznie"/>
+            <wp:docPr id="1245984154" name="Obraz 1" descr="Obraz zawierający tekst, zrzut ekranu, Wykres, linia&#10;&#10;Opis wygenerowany automatycznie"/>
             <wp:cNvGraphicFramePr>
               <a:graphicFrameLocks xmlns:a="http://schemas.openxmlformats.org/drawingml/2006/main" noChangeAspect="1"/>
             </wp:cNvGraphicFramePr>
@@ -7076,7 +6842,7 @@
               <a:graphicData uri="http://schemas.openxmlformats.org/drawingml/2006/picture">
                 <pic:pic xmlns:pic="http://schemas.openxmlformats.org/drawingml/2006/picture">
                   <pic:nvPicPr>
-                    <pic:cNvPr id="1161682041" name="Obraz 1" descr="Obraz zawierający tekst, zrzut ekranu, Wykres, Czcionka&#10;&#10;Opis wygenerowany automatycznie"/>
+                    <pic:cNvPr id="1245984154" name="Obraz 1" descr="Obraz zawierający tekst, zrzut ekranu, Wykres, linia&#10;&#10;Opis wygenerowany automatycznie"/>
                     <pic:cNvPicPr/>
                   </pic:nvPicPr>
                   <pic:blipFill>
@@ -7094,7 +6860,7 @@
                   <pic:spPr>
                     <a:xfrm>
                       <a:off x="0" y="0"/>
-                      <a:ext cx="3647440" cy="2735580"/>
+                      <a:ext cx="3688080" cy="2766060"/>
                     </a:xfrm>
                     <a:prstGeom prst="rect">
                       <a:avLst/>
@@ -7116,22 +6882,23 @@
         <w:rPr>
           <w:b/>
           <w:bCs/>
+          <w:noProof/>
           <w:sz w:val="24"/>
           <w:szCs w:val="24"/>
         </w:rPr>
         <w:drawing>
-          <wp:anchor distT="0" distB="0" distL="114300" distR="114300" simplePos="0" relativeHeight="251696128" behindDoc="0" locked="0" layoutInCell="1" allowOverlap="1" wp14:anchorId="7B0655BE" wp14:editId="4B9680F6">
+          <wp:anchor distT="0" distB="0" distL="114300" distR="114300" simplePos="0" relativeHeight="251697152" behindDoc="0" locked="0" layoutInCell="1" allowOverlap="1" wp14:anchorId="7893AC32" wp14:editId="31F12199">
             <wp:simplePos x="0" y="0"/>
             <wp:positionH relativeFrom="column">
-              <wp:posOffset>-701675</wp:posOffset>
+              <wp:posOffset>2765425</wp:posOffset>
             </wp:positionH>
-            <wp:positionV relativeFrom="page">
-              <wp:posOffset>1097280</wp:posOffset>
+            <wp:positionV relativeFrom="margin">
+              <wp:posOffset>227965</wp:posOffset>
             </wp:positionV>
-            <wp:extent cx="3611880" cy="2708910"/>
-            <wp:effectExtent l="0" t="0" r="7620" b="0"/>
+            <wp:extent cx="3759200" cy="2819400"/>
+            <wp:effectExtent l="0" t="0" r="0" b="0"/>
             <wp:wrapTopAndBottom/>
-            <wp:docPr id="1701625832" name="Obraz 1"/>
+            <wp:docPr id="1161682041" name="Obraz 1" descr="Obraz zawierający tekst, zrzut ekranu, Wykres, Czcionka&#10;&#10;Opis wygenerowany automatycznie"/>
             <wp:cNvGraphicFramePr>
               <a:graphicFrameLocks xmlns:a="http://schemas.openxmlformats.org/drawingml/2006/main" noChangeAspect="1"/>
             </wp:cNvGraphicFramePr>
@@ -7139,7 +6906,7 @@
               <a:graphicData uri="http://schemas.openxmlformats.org/drawingml/2006/picture">
                 <pic:pic xmlns:pic="http://schemas.openxmlformats.org/drawingml/2006/picture">
                   <pic:nvPicPr>
-                    <pic:cNvPr id="1701625832" name=""/>
+                    <pic:cNvPr id="1161682041" name="Obraz 1" descr="Obraz zawierający tekst, zrzut ekranu, Wykres, Czcionka&#10;&#10;Opis wygenerowany automatycznie"/>
                     <pic:cNvPicPr/>
                   </pic:nvPicPr>
                   <pic:blipFill>
@@ -7157,7 +6924,7 @@
                   <pic:spPr>
                     <a:xfrm>
                       <a:off x="0" y="0"/>
-                      <a:ext cx="3611880" cy="2708910"/>
+                      <a:ext cx="3759200" cy="2819400"/>
                     </a:xfrm>
                     <a:prstGeom prst="rect">
                       <a:avLst/>
@@ -7272,41 +7039,33 @@
     </w:p>
     <w:p>
       <w:pPr>
-        <w:rPr>
-          <w:b/>
-          <w:bCs/>
-          <w:sz w:val="24"/>
-          <w:szCs w:val="24"/>
-        </w:rPr>
-      </w:pPr>
-    </w:p>
-    <w:p>
-      <w:pPr>
-        <w:rPr>
-          <w:b/>
-          <w:bCs/>
-          <w:sz w:val="24"/>
-          <w:szCs w:val="24"/>
-        </w:rPr>
-      </w:pPr>
-      <w:r>
-        <w:rPr>
-          <w:b/>
-          <w:bCs/>
+        <w:ind w:firstLine="708"/>
+        <w:rPr>
+          <w:b/>
+          <w:bCs/>
+          <w:sz w:val="24"/>
+          <w:szCs w:val="24"/>
+        </w:rPr>
+      </w:pPr>
+      <w:r>
+        <w:rPr>
+          <w:b/>
+          <w:bCs/>
+          <w:noProof/>
           <w:sz w:val="24"/>
           <w:szCs w:val="24"/>
         </w:rPr>
         <w:drawing>
-          <wp:anchor distT="0" distB="0" distL="114300" distR="114300" simplePos="0" relativeHeight="251699200" behindDoc="0" locked="0" layoutInCell="1" allowOverlap="1" wp14:anchorId="7CAA5518" wp14:editId="4BCF9096">
+          <wp:anchor distT="0" distB="0" distL="114300" distR="114300" simplePos="0" relativeHeight="251699200" behindDoc="0" locked="0" layoutInCell="1" allowOverlap="1" wp14:anchorId="7CAA5518" wp14:editId="0E85FFE0">
             <wp:simplePos x="0" y="0"/>
             <wp:positionH relativeFrom="column">
-              <wp:posOffset>2765425</wp:posOffset>
+              <wp:posOffset>2775585</wp:posOffset>
             </wp:positionH>
             <wp:positionV relativeFrom="page">
-              <wp:posOffset>4366260</wp:posOffset>
+              <wp:posOffset>4175760</wp:posOffset>
             </wp:positionV>
-            <wp:extent cx="3667760" cy="2750820"/>
-            <wp:effectExtent l="0" t="0" r="8890" b="0"/>
+            <wp:extent cx="3982720" cy="2987040"/>
+            <wp:effectExtent l="0" t="0" r="0" b="3810"/>
             <wp:wrapTopAndBottom/>
             <wp:docPr id="1127223213" name="Obraz 1" descr="Obraz zawierający tekst, zrzut ekranu, Wykres, linia&#10;&#10;Opis wygenerowany automatycznie"/>
             <wp:cNvGraphicFramePr>
@@ -7334,7 +7093,7 @@
                   <pic:spPr>
                     <a:xfrm>
                       <a:off x="0" y="0"/>
-                      <a:ext cx="3667760" cy="2750820"/>
+                      <a:ext cx="3982720" cy="2987040"/>
                     </a:xfrm>
                     <a:prstGeom prst="rect">
                       <a:avLst/>
@@ -7360,18 +7119,18 @@
           <w:szCs w:val="24"/>
         </w:rPr>
         <w:drawing>
-          <wp:anchor distT="0" distB="0" distL="114300" distR="114300" simplePos="0" relativeHeight="251698176" behindDoc="0" locked="0" layoutInCell="1" allowOverlap="1" wp14:anchorId="729996A1" wp14:editId="10DBAC05">
+          <wp:anchor distT="0" distB="0" distL="114300" distR="114300" simplePos="0" relativeHeight="251706368" behindDoc="0" locked="0" layoutInCell="1" allowOverlap="1" wp14:anchorId="74945DE5" wp14:editId="2E4BA31D">
             <wp:simplePos x="0" y="0"/>
-            <wp:positionH relativeFrom="margin">
-              <wp:posOffset>-732155</wp:posOffset>
+            <wp:positionH relativeFrom="page">
+              <wp:posOffset>15240</wp:posOffset>
             </wp:positionH>
             <wp:positionV relativeFrom="page">
-              <wp:posOffset>4373880</wp:posOffset>
+              <wp:posOffset>4162425</wp:posOffset>
             </wp:positionV>
-            <wp:extent cx="3604260" cy="2703195"/>
-            <wp:effectExtent l="0" t="0" r="0" b="1905"/>
+            <wp:extent cx="3939540" cy="2954655"/>
+            <wp:effectExtent l="0" t="0" r="3810" b="0"/>
             <wp:wrapTopAndBottom/>
-            <wp:docPr id="1381049475" name="Obraz 1" descr="Obraz zawierający tekst, zrzut ekranu, Wykres, linia&#10;&#10;Opis wygenerowany automatycznie"/>
+            <wp:docPr id="1132161043" name="Obraz 1" descr="Obraz zawierający tekst, zrzut ekranu, Wykres, linia&#10;&#10;Opis wygenerowany automatycznie"/>
             <wp:cNvGraphicFramePr>
               <a:graphicFrameLocks xmlns:a="http://schemas.openxmlformats.org/drawingml/2006/main" noChangeAspect="1"/>
             </wp:cNvGraphicFramePr>
@@ -7379,7 +7138,7 @@
               <a:graphicData uri="http://schemas.openxmlformats.org/drawingml/2006/picture">
                 <pic:pic xmlns:pic="http://schemas.openxmlformats.org/drawingml/2006/picture">
                   <pic:nvPicPr>
-                    <pic:cNvPr id="1381049475" name="Obraz 1" descr="Obraz zawierający tekst, zrzut ekranu, Wykres, linia&#10;&#10;Opis wygenerowany automatycznie"/>
+                    <pic:cNvPr id="1132161043" name="Obraz 1" descr="Obraz zawierający tekst, zrzut ekranu, Wykres, linia&#10;&#10;Opis wygenerowany automatycznie"/>
                     <pic:cNvPicPr/>
                   </pic:nvPicPr>
                   <pic:blipFill>
@@ -7397,7 +7156,7 @@
                   <pic:spPr>
                     <a:xfrm>
                       <a:off x="0" y="0"/>
-                      <a:ext cx="3604260" cy="2703195"/>
+                      <a:ext cx="3939540" cy="2954655"/>
                     </a:xfrm>
                     <a:prstGeom prst="rect">
                       <a:avLst/>
@@ -7422,16 +7181,147 @@
           <w:sz w:val="24"/>
           <w:szCs w:val="24"/>
         </w:rPr>
-        <w:t xml:space="preserve">       </w:t>
-      </w:r>
-      <w:r>
-        <w:rPr>
-          <w:b/>
-          <w:bCs/>
-          <w:sz w:val="24"/>
-          <w:szCs w:val="24"/>
-        </w:rPr>
         <w:t>Uruchomienie nr 5</w:t>
+      </w:r>
+      <w:r>
+        <w:rPr>
+          <w:b/>
+          <w:bCs/>
+          <w:sz w:val="24"/>
+          <w:szCs w:val="24"/>
+        </w:rPr>
+        <w:tab/>
+      </w:r>
+      <w:r>
+        <w:rPr>
+          <w:b/>
+          <w:bCs/>
+          <w:sz w:val="24"/>
+          <w:szCs w:val="24"/>
+        </w:rPr>
+        <w:tab/>
+      </w:r>
+      <w:r>
+        <w:rPr>
+          <w:b/>
+          <w:bCs/>
+          <w:sz w:val="24"/>
+          <w:szCs w:val="24"/>
+        </w:rPr>
+        <w:tab/>
+      </w:r>
+      <w:r>
+        <w:rPr>
+          <w:b/>
+          <w:bCs/>
+          <w:sz w:val="24"/>
+          <w:szCs w:val="24"/>
+        </w:rPr>
+        <w:tab/>
+      </w:r>
+      <w:r>
+        <w:rPr>
+          <w:b/>
+          <w:bCs/>
+          <w:sz w:val="24"/>
+          <w:szCs w:val="24"/>
+        </w:rPr>
+        <w:tab/>
+      </w:r>
+      <w:r>
+        <w:rPr>
+          <w:b/>
+          <w:bCs/>
+          <w:sz w:val="24"/>
+          <w:szCs w:val="24"/>
+        </w:rPr>
+        <w:tab/>
+      </w:r>
+      <w:r>
+        <w:rPr>
+          <w:b/>
+          <w:bCs/>
+          <w:sz w:val="24"/>
+          <w:szCs w:val="24"/>
+        </w:rPr>
+        <w:t>Uruchomienie nr 6</w:t>
+      </w:r>
+    </w:p>
+    <w:p>
+      <w:pPr>
+        <w:ind w:firstLine="708"/>
+        <w:rPr>
+          <w:b/>
+          <w:bCs/>
+          <w:sz w:val="24"/>
+          <w:szCs w:val="24"/>
+        </w:rPr>
+      </w:pPr>
+    </w:p>
+    <w:p>
+      <w:pPr>
+        <w:ind w:firstLine="708"/>
+        <w:rPr>
+          <w:b/>
+          <w:bCs/>
+          <w:sz w:val="24"/>
+          <w:szCs w:val="24"/>
+        </w:rPr>
+      </w:pPr>
+      <w:r>
+        <w:rPr>
+          <w:b/>
+          <w:bCs/>
+          <w:sz w:val="24"/>
+          <w:szCs w:val="24"/>
+        </w:rPr>
+        <w:t xml:space="preserve">           </w:t>
+      </w:r>
+      <w:r>
+        <w:rPr>
+          <w:b/>
+          <w:bCs/>
+          <w:sz w:val="24"/>
+          <w:szCs w:val="24"/>
+        </w:rPr>
+        <w:tab/>
+      </w:r>
+      <w:r>
+        <w:rPr>
+          <w:b/>
+          <w:bCs/>
+          <w:sz w:val="24"/>
+          <w:szCs w:val="24"/>
+        </w:rPr>
+        <w:tab/>
+      </w:r>
+      <w:r>
+        <w:rPr>
+          <w:b/>
+          <w:bCs/>
+          <w:sz w:val="24"/>
+          <w:szCs w:val="24"/>
+        </w:rPr>
+        <w:tab/>
+      </w:r>
+      <w:r>
+        <w:rPr>
+          <w:b/>
+          <w:bCs/>
+          <w:sz w:val="24"/>
+          <w:szCs w:val="24"/>
+        </w:rPr>
+        <w:tab/>
+      </w:r>
+      <w:r>
+        <w:rPr>
+          <w:b/>
+          <w:bCs/>
+          <w:sz w:val="24"/>
+          <w:szCs w:val="24"/>
+        </w:rPr>
+        <w:tab/>
+        <w:t xml:space="preserve">     </w:t>
       </w:r>
       <w:r>
         <w:rPr>
@@ -7450,16 +7340,18 @@
           <w:szCs w:val="28"/>
         </w:rPr>
         <w:tab/>
-      </w:r>
-      <w:r>
+        <w:t xml:space="preserve">    </w:t>
+      </w:r>
+    </w:p>
+    <w:p>
+      <w:pPr>
         <w:rPr>
           <w:b/>
           <w:bCs/>
           <w:sz w:val="28"/>
           <w:szCs w:val="28"/>
         </w:rPr>
-        <w:tab/>
-      </w:r>
+      </w:pPr>
       <w:r>
         <w:rPr>
           <w:b/>
@@ -7467,44 +7359,6 @@
           <w:sz w:val="28"/>
           <w:szCs w:val="28"/>
         </w:rPr>
-        <w:tab/>
-      </w:r>
-      <w:r>
-        <w:rPr>
-          <w:b/>
-          <w:bCs/>
-          <w:sz w:val="28"/>
-          <w:szCs w:val="28"/>
-        </w:rPr>
-        <w:tab/>
-        <w:t xml:space="preserve">    </w:t>
-      </w:r>
-      <w:r>
-        <w:rPr>
-          <w:b/>
-          <w:bCs/>
-          <w:sz w:val="24"/>
-          <w:szCs w:val="24"/>
-        </w:rPr>
-        <w:t>Uruchomienie nr 6</w:t>
-      </w:r>
-    </w:p>
-    <w:p>
-      <w:pPr>
-        <w:rPr>
-          <w:b/>
-          <w:bCs/>
-          <w:sz w:val="28"/>
-          <w:szCs w:val="28"/>
-        </w:rPr>
-      </w:pPr>
-      <w:r>
-        <w:rPr>
-          <w:b/>
-          <w:bCs/>
-          <w:sz w:val="28"/>
-          <w:szCs w:val="28"/>
-        </w:rPr>
         <w:t xml:space="preserve">Analiza wyników: </w:t>
       </w:r>
     </w:p>
@@ -7630,12 +7484,10 @@
           <w:sz w:val="24"/>
           <w:szCs w:val="24"/>
         </w:rPr>
-        <w:t>2.85027062</w:t>
-      </w:r>
-      <w:r>
-        <w:rPr>
-          <w:b/>
-          <w:bCs/>
+        <w:t>2.850269230</w:t>
+      </w:r>
+      <w:r>
+        <w:rPr>
           <w:sz w:val="24"/>
           <w:szCs w:val="24"/>
         </w:rPr>
@@ -7657,7 +7509,7 @@
           <w:sz w:val="24"/>
           <w:szCs w:val="24"/>
         </w:rPr>
-        <w:t>1.85048881157</w:t>
+        <w:t>1.850477004230</w:t>
       </w:r>
       <w:r>
         <w:rPr>
@@ -7675,38 +7527,66 @@
           <w:sz w:val="24"/>
           <w:szCs w:val="24"/>
         </w:rPr>
-        <w:t>1</w:t>
-      </w:r>
-      <w:r>
-        <w:rPr>
-          <w:b/>
-          <w:bCs/>
-          <w:sz w:val="24"/>
-          <w:szCs w:val="24"/>
-        </w:rPr>
-        <w:t>7 korekcji.</w:t>
-      </w:r>
-    </w:p>
-    <w:p>
-      <w:pPr>
-        <w:rPr>
-          <w:sz w:val="24"/>
-          <w:szCs w:val="24"/>
-        </w:rPr>
-      </w:pPr>
-      <w:r>
-        <w:rPr>
-          <w:sz w:val="24"/>
-          <w:szCs w:val="24"/>
-        </w:rPr>
-        <w:t xml:space="preserve">Większość otrzymanych przez nas wyników jest zbliżona do tej wartości. Z dokładnością 6 miejsc po przecinku otrzymano dokładną wartość tej funkcji (oraz dokładną wartość otrzymaną w artykule), natomiast argument x różni się dopiero na 4 miejscu po przecinku. </w:t>
-      </w:r>
-      <w:r>
-        <w:rPr>
-          <w:sz w:val="24"/>
-          <w:szCs w:val="24"/>
-        </w:rPr>
-        <w:t xml:space="preserve">Taki rezultat otrzymaliśmy po 17 korelacjach przy 1200 iteracjach. Natomiast największa ilość korelacji w naszych wynikach to 27, a najmniejsza 8. Przyjęty przez nas przedział losowania wartości, która będzie dodawana do aktualnych rozwiązań to (-0.1 , 0.1), ponieważ dziedzina tej funkcji jest znacząco mniejsza niż w poprzednim przykładzie funkcji.  Pozostałe parametry zostały przyjęte takie same jak w artykule (T = 5, k = 0.1, </w:t>
+        <w:t>9</w:t>
+      </w:r>
+      <w:r>
+        <w:rPr>
+          <w:b/>
+          <w:bCs/>
+          <w:sz w:val="24"/>
+          <w:szCs w:val="24"/>
+        </w:rPr>
+        <w:t xml:space="preserve"> korekcji.</w:t>
+      </w:r>
+    </w:p>
+    <w:p>
+      <w:pPr>
+        <w:rPr>
+          <w:sz w:val="24"/>
+          <w:szCs w:val="24"/>
+        </w:rPr>
+      </w:pPr>
+      <w:r>
+        <w:rPr>
+          <w:sz w:val="24"/>
+          <w:szCs w:val="24"/>
+        </w:rPr>
+        <w:t xml:space="preserve">Większość otrzymanych przez nas wyników jest zbliżona do tej wartości. Z dokładnością </w:t>
+      </w:r>
+      <w:r>
+        <w:rPr>
+          <w:sz w:val="24"/>
+          <w:szCs w:val="24"/>
+        </w:rPr>
+        <w:t>4</w:t>
+      </w:r>
+      <w:r>
+        <w:rPr>
+          <w:sz w:val="24"/>
+          <w:szCs w:val="24"/>
+        </w:rPr>
+        <w:t xml:space="preserve"> miejsc po przecinku otrzymano dokładną wartość tej funkcji (oraz dokładną wartość otrzymaną w artykule), natomiast argument x różni się dopiero na 4 miejscu po przecinku. </w:t>
+      </w:r>
+      <w:r>
+        <w:rPr>
+          <w:sz w:val="24"/>
+          <w:szCs w:val="24"/>
+        </w:rPr>
+        <w:t xml:space="preserve">Taki rezultat otrzymaliśmy po </w:t>
+      </w:r>
+      <w:r>
+        <w:rPr>
+          <w:sz w:val="24"/>
+          <w:szCs w:val="24"/>
+        </w:rPr>
+        <w:t>9</w:t>
+      </w:r>
+      <w:r>
+        <w:rPr>
+          <w:sz w:val="24"/>
+          <w:szCs w:val="24"/>
+        </w:rPr>
+        <w:t xml:space="preserve"> korelacjach przy 1200 iteracjach. Pozostałe parametry zostały przyjęte takie same jak w artykule (T = 5, k = 0.1, </w:t>
       </w:r>
       <m:oMath>
         <m:r>
@@ -7803,13 +7683,7 @@
           <w:rPr>
             <w:rFonts w:ascii="Cambria Math" w:hAnsi="Cambria Math"/>
           </w:rPr>
-          <m:t>α</m:t>
-        </m:r>
-        <m:r>
-          <w:rPr>
-            <w:rFonts w:ascii="Cambria Math" w:hAnsi="Cambria Math"/>
-          </w:rPr>
-          <m:t>(T)</m:t>
+          <m:t>α(T)</m:t>
         </m:r>
       </m:oMath>
       <w:r>
@@ -9466,6 +9340,18 @@
   </w:num>
   <w:num w:numId="14" w16cid:durableId="571934440">
     <w:abstractNumId w:val="4"/>
+  </w:num>
+  <w:num w:numId="15" w16cid:durableId="1690570381">
+    <w:abstractNumId w:val="9"/>
+    <w:lvlOverride w:ilvl="0"/>
+    <w:lvlOverride w:ilvl="1"/>
+    <w:lvlOverride w:ilvl="2"/>
+    <w:lvlOverride w:ilvl="3"/>
+    <w:lvlOverride w:ilvl="4"/>
+    <w:lvlOverride w:ilvl="5"/>
+    <w:lvlOverride w:ilvl="6"/>
+    <w:lvlOverride w:ilvl="7"/>
+    <w:lvlOverride w:ilvl="8"/>
   </w:num>
 </w:numbering>
 </file>

</xml_diff>